<commit_message>
ADS decree generation: fix template article 1
</commit_message>
<xml_diff>
--- a/mesads/static/template-arrete-municipal.docx
+++ b/mesads/static/template-arrete-municipal.docx
@@ -183,6 +183,7 @@
           <w:szCs w:val="20"/>
         </w:rPr>
       </w:pPr>
+      <w:proofErr w:type="spellStart"/>
       <w:r>
         <w:rPr>
           <w:b/>
@@ -193,6 +194,7 @@
         </w:rPr>
         <w:t>Arr</w:t>
       </w:r>
+      <w:proofErr w:type="spellEnd"/>
       <w:r>
         <w:rPr>
           <w:b/>
@@ -229,6 +231,7 @@
         </w:rPr>
         <w:t>n</w:t>
       </w:r>
+      <w:proofErr w:type="gramStart"/>
       <w:r>
         <w:rPr>
           <w:b/>
@@ -236,7 +239,17 @@
           <w:sz w:val="22"/>
           <w:szCs w:val="22"/>
         </w:rPr>
-        <w:t>°{{</w:t>
+        <w:t>°{</w:t>
+      </w:r>
+      <w:proofErr w:type="gramEnd"/>
+      <w:r>
+        <w:rPr>
+          <w:b/>
+          <w:bCs/>
+          <w:sz w:val="22"/>
+          <w:szCs w:val="22"/>
+        </w:rPr>
+        <w:t>{</w:t>
       </w:r>
       <w:r>
         <w:rPr>
@@ -303,8 +316,20 @@
           <w:szCs w:val="22"/>
           <w:lang w:val="fr-FR"/>
         </w:rPr>
-        <w:t>_str</w:t>
-      </w:r>
+        <w:t>_</w:t>
+      </w:r>
+      <w:proofErr w:type="spellStart"/>
+      <w:r>
+        <w:rPr>
+          <w:b/>
+          <w:bCs/>
+          <w:sz w:val="22"/>
+          <w:szCs w:val="22"/>
+          <w:lang w:val="fr-FR"/>
+        </w:rPr>
+        <w:t>str</w:t>
+      </w:r>
+      <w:proofErr w:type="spellEnd"/>
       <w:r>
         <w:rPr>
           <w:b/>
@@ -413,8 +438,20 @@
           <w:szCs w:val="22"/>
           <w:lang w:val="fr-FR"/>
         </w:rPr>
-        <w:t>_fulltext</w:t>
-      </w:r>
+        <w:t>_</w:t>
+      </w:r>
+      <w:proofErr w:type="spellStart"/>
+      <w:r>
+        <w:rPr>
+          <w:b/>
+          <w:bCs/>
+          <w:sz w:val="22"/>
+          <w:szCs w:val="22"/>
+          <w:lang w:val="fr-FR"/>
+        </w:rPr>
+        <w:t>fulltext</w:t>
+      </w:r>
+      <w:proofErr w:type="spellEnd"/>
       <w:r>
         <w:rPr>
           <w:b/>
@@ -501,6 +538,7 @@
         </w:rPr>
         <w:t xml:space="preserve">{{ </w:t>
       </w:r>
+      <w:proofErr w:type="spellStart"/>
       <w:r>
         <w:rPr>
           <w:b/>
@@ -521,6 +559,7 @@
         </w:rPr>
         <w:t>commune_fulltext</w:t>
       </w:r>
+      <w:proofErr w:type="spellEnd"/>
       <w:r>
         <w:rPr>
           <w:b/>
@@ -566,11 +605,19 @@
       <w:r>
         <w:t>n</w:t>
       </w:r>
-      <w:r>
-        <w:rPr>
-          <w:lang w:val="fr-FR"/>
-        </w:rPr>
-        <w:t>éral des</w:t>
+      <w:proofErr w:type="spellStart"/>
+      <w:r>
+        <w:rPr>
+          <w:lang w:val="fr-FR"/>
+        </w:rPr>
+        <w:t>éral</w:t>
+      </w:r>
+      <w:proofErr w:type="spellEnd"/>
+      <w:r>
+        <w:rPr>
+          <w:lang w:val="fr-FR"/>
+        </w:rPr>
+        <w:t xml:space="preserve"> des</w:t>
       </w:r>
       <w:r>
         <w:rPr>
@@ -665,11 +712,19 @@
         </w:rPr>
         <w:t xml:space="preserve"> le dé</w:t>
       </w:r>
+      <w:proofErr w:type="spellStart"/>
       <w:r>
         <w:rPr>
           <w:lang w:val="da-DK"/>
         </w:rPr>
-        <w:t>cret n</w:t>
+        <w:t>cret</w:t>
+      </w:r>
+      <w:proofErr w:type="spellEnd"/>
+      <w:r>
+        <w:rPr>
+          <w:lang w:val="da-DK"/>
+        </w:rPr>
+        <w:t xml:space="preserve"> n</w:t>
       </w:r>
       <w:r>
         <w:rPr>
@@ -739,13 +794,27 @@
         <w:rPr>
           <w:lang w:val="fr-FR"/>
         </w:rPr>
-        <w:t xml:space="preserve"> {{ decree_number_tax</w:t>
-      </w:r>
-      <w:r>
-        <w:rPr>
-          <w:lang w:val="fr-FR"/>
-        </w:rPr>
-        <w:t>i_activity }}</w:t>
+        <w:t xml:space="preserve"> {{ </w:t>
+      </w:r>
+      <w:proofErr w:type="spellStart"/>
+      <w:r>
+        <w:rPr>
+          <w:lang w:val="fr-FR"/>
+        </w:rPr>
+        <w:t>decree_number_tax</w:t>
+      </w:r>
+      <w:r>
+        <w:rPr>
+          <w:lang w:val="fr-FR"/>
+        </w:rPr>
+        <w:t>i_activity</w:t>
+      </w:r>
+      <w:proofErr w:type="spellEnd"/>
+      <w:r>
+        <w:rPr>
+          <w:lang w:val="fr-FR"/>
+        </w:rPr>
+        <w:t xml:space="preserve"> }}</w:t>
       </w:r>
       <w:r>
         <w:rPr>
@@ -874,22 +943,52 @@
         </w:rPr>
         <w:t xml:space="preserve">if </w:t>
       </w:r>
+      <w:proofErr w:type="spellStart"/>
       <w:r>
         <w:rPr>
           <w:lang w:val="en-US"/>
         </w:rPr>
         <w:t>decree_creation_reason</w:t>
       </w:r>
+      <w:proofErr w:type="spellEnd"/>
       <w:r>
         <w:rPr>
           <w:lang w:val="en-US"/>
         </w:rPr>
-        <w:t xml:space="preserve"> in (‘renew’, ‘change_owner’, ‘change_vehicle’)</w:t>
-      </w:r>
+        <w:t xml:space="preserve"> in (‘renew’, ‘</w:t>
+      </w:r>
+      <w:proofErr w:type="spellStart"/>
       <w:r>
         <w:rPr>
           <w:lang w:val="en-US"/>
         </w:rPr>
+        <w:t>change_owner</w:t>
+      </w:r>
+      <w:proofErr w:type="spellEnd"/>
+      <w:r>
+        <w:rPr>
+          <w:lang w:val="en-US"/>
+        </w:rPr>
+        <w:t>’, ‘</w:t>
+      </w:r>
+      <w:proofErr w:type="spellStart"/>
+      <w:r>
+        <w:rPr>
+          <w:lang w:val="en-US"/>
+        </w:rPr>
+        <w:t>change_vehicle</w:t>
+      </w:r>
+      <w:proofErr w:type="spellEnd"/>
+      <w:r>
+        <w:rPr>
+          <w:lang w:val="en-US"/>
+        </w:rPr>
+        <w:t>’)</w:t>
+      </w:r>
+      <w:r>
+        <w:rPr>
+          <w:lang w:val="en-US"/>
+        </w:rPr>
         <w:t xml:space="preserve"> %}</w:t>
       </w:r>
     </w:p>
@@ -942,13 +1041,41 @@
         <w:rPr>
           <w:lang w:val="it-IT"/>
         </w:rPr>
-        <w:t>°{{ previous_decree_number }}</w:t>
-      </w:r>
-      <w:r>
-        <w:rPr>
-          <w:lang w:val="fr-FR"/>
-        </w:rPr>
-        <w:t xml:space="preserve"> en date du {{ previous_decree_date_str }}</w:t>
+        <w:t xml:space="preserve">°{{ </w:t>
+      </w:r>
+      <w:proofErr w:type="spellStart"/>
+      <w:r>
+        <w:rPr>
+          <w:lang w:val="it-IT"/>
+        </w:rPr>
+        <w:t>previous_decree_number</w:t>
+      </w:r>
+      <w:proofErr w:type="spellEnd"/>
+      <w:r>
+        <w:rPr>
+          <w:lang w:val="it-IT"/>
+        </w:rPr>
+        <w:t xml:space="preserve"> }}</w:t>
+      </w:r>
+      <w:r>
+        <w:rPr>
+          <w:lang w:val="fr-FR"/>
+        </w:rPr>
+        <w:t xml:space="preserve"> en date du {{ </w:t>
+      </w:r>
+      <w:proofErr w:type="spellStart"/>
+      <w:r>
+        <w:rPr>
+          <w:lang w:val="fr-FR"/>
+        </w:rPr>
+        <w:t>previous_decree_date_str</w:t>
+      </w:r>
+      <w:proofErr w:type="spellEnd"/>
+      <w:r>
+        <w:rPr>
+          <w:lang w:val="fr-FR"/>
+        </w:rPr>
+        <w:t xml:space="preserve"> }}</w:t>
       </w:r>
     </w:p>
     <w:p>
@@ -979,31 +1106,162 @@
       <w:r>
         <w:t xml:space="preserve">{% if </w:t>
       </w:r>
-      <w:r>
-        <w:t>decree_creation_reason in (‘rental’,)</w:t>
+      <w:proofErr w:type="spellStart"/>
+      <w:r>
+        <w:t>decree_creation_reason</w:t>
+      </w:r>
+      <w:proofErr w:type="spellEnd"/>
+      <w:r>
+        <w:t xml:space="preserve"> in (‘rental’,)</w:t>
       </w:r>
       <w:r>
         <w:t xml:space="preserve"> %}</w:t>
       </w:r>
     </w:p>
     <w:p>
-      <w:r>
-        <w:rPr>
-          <w:b/>
-          <w:bCs/>
+      <w:pPr>
+        <w:rPr>
+          <w:lang w:val="fr-FR"/>
+        </w:rPr>
+      </w:pPr>
+      <w:r>
+        <w:rPr>
+          <w:b/>
+          <w:bCs/>
+          <w:lang w:val="fr-FR"/>
         </w:rPr>
         <w:t>VU</w:t>
       </w:r>
       <w:r>
-        <w:t xml:space="preserve"> </w:t>
-      </w:r>
-      <w:r>
-        <w:t>le contrat de location-gérance conclu entre M/Mme {{ tenant_ads_user }} et la société {{ ads_owner }}, immatriculée {{ ads_owner_rcs }}, titulaire de l’autorisation de stationnement n°{{ ads_number }} située sur la commune {{ decree_commune_fulltext }}, et signé le {{ tenant_signature_date_str }},</w:t>
-      </w:r>
-    </w:p>
-    <w:p>
-      <w:r>
-        <w:t>{% endif %}</w:t>
+        <w:rPr>
+          <w:lang w:val="fr-FR"/>
+        </w:rPr>
+        <w:t xml:space="preserve"> le contrat de location-gérance conclu entre M/Mme </w:t>
+      </w:r>
+      <w:proofErr w:type="gramStart"/>
+      <w:r>
+        <w:rPr>
+          <w:lang w:val="fr-FR"/>
+        </w:rPr>
+        <w:t xml:space="preserve">{{ </w:t>
+      </w:r>
+      <w:proofErr w:type="spellStart"/>
+      <w:r>
+        <w:rPr>
+          <w:lang w:val="fr-FR"/>
+        </w:rPr>
+        <w:t>tenant</w:t>
+      </w:r>
+      <w:proofErr w:type="gramEnd"/>
+      <w:r>
+        <w:rPr>
+          <w:lang w:val="fr-FR"/>
+        </w:rPr>
+        <w:t>_ads_user</w:t>
+      </w:r>
+      <w:proofErr w:type="spellEnd"/>
+      <w:r>
+        <w:rPr>
+          <w:lang w:val="fr-FR"/>
+        </w:rPr>
+        <w:t xml:space="preserve"> }} et la société {{ </w:t>
+      </w:r>
+      <w:proofErr w:type="spellStart"/>
+      <w:r>
+        <w:rPr>
+          <w:lang w:val="fr-FR"/>
+        </w:rPr>
+        <w:t>ads_owner</w:t>
+      </w:r>
+      <w:proofErr w:type="spellEnd"/>
+      <w:r>
+        <w:rPr>
+          <w:lang w:val="fr-FR"/>
+        </w:rPr>
+        <w:t xml:space="preserve"> }}, immatriculée {{ </w:t>
+      </w:r>
+      <w:proofErr w:type="spellStart"/>
+      <w:r>
+        <w:rPr>
+          <w:lang w:val="fr-FR"/>
+        </w:rPr>
+        <w:t>ads_owner_rcs</w:t>
+      </w:r>
+      <w:proofErr w:type="spellEnd"/>
+      <w:r>
+        <w:rPr>
+          <w:lang w:val="fr-FR"/>
+        </w:rPr>
+        <w:t xml:space="preserve"> }}, titulaire de l’autorisation de stationnement n°{{ </w:t>
+      </w:r>
+      <w:proofErr w:type="spellStart"/>
+      <w:r>
+        <w:rPr>
+          <w:lang w:val="fr-FR"/>
+        </w:rPr>
+        <w:t>ads_number</w:t>
+      </w:r>
+      <w:proofErr w:type="spellEnd"/>
+      <w:r>
+        <w:rPr>
+          <w:lang w:val="fr-FR"/>
+        </w:rPr>
+        <w:t xml:space="preserve"> }} située sur la commune {{ </w:t>
+      </w:r>
+      <w:proofErr w:type="spellStart"/>
+      <w:r>
+        <w:rPr>
+          <w:lang w:val="fr-FR"/>
+        </w:rPr>
+        <w:t>decree_commune_fulltext</w:t>
+      </w:r>
+      <w:proofErr w:type="spellEnd"/>
+      <w:r>
+        <w:rPr>
+          <w:lang w:val="fr-FR"/>
+        </w:rPr>
+        <w:t xml:space="preserve"> }}, et signé le {{ </w:t>
+      </w:r>
+      <w:proofErr w:type="spellStart"/>
+      <w:r>
+        <w:rPr>
+          <w:lang w:val="fr-FR"/>
+        </w:rPr>
+        <w:t>tenant_signature_date_str</w:t>
+      </w:r>
+      <w:proofErr w:type="spellEnd"/>
+      <w:r>
+        <w:rPr>
+          <w:lang w:val="fr-FR"/>
+        </w:rPr>
+        <w:t xml:space="preserve"> }},</w:t>
+      </w:r>
+    </w:p>
+    <w:p>
+      <w:pPr>
+        <w:rPr>
+          <w:lang w:val="fr-FR"/>
+        </w:rPr>
+      </w:pPr>
+      <w:r>
+        <w:rPr>
+          <w:lang w:val="fr-FR"/>
+        </w:rPr>
+        <w:t xml:space="preserve">{% </w:t>
+      </w:r>
+      <w:proofErr w:type="spellStart"/>
+      <w:r>
+        <w:rPr>
+          <w:lang w:val="fr-FR"/>
+        </w:rPr>
+        <w:t>endif</w:t>
+      </w:r>
+      <w:proofErr w:type="spellEnd"/>
+      <w:r>
+        <w:rPr>
+          <w:lang w:val="fr-FR"/>
+        </w:rPr>
+        <w:t xml:space="preserve"> %}</w:t>
       </w:r>
     </w:p>
     <w:p>
@@ -1070,15 +1328,18 @@
       </w:pPr>
     </w:p>
     <w:p>
-      <w:pPr>
-        <w:pStyle w:val="Body"/>
-        <w:jc w:val="both"/>
-        <w:rPr>
-          <w:b/>
-          <w:bCs/>
-          <w:u w:val="single"/>
-        </w:rPr>
-      </w:pPr>
+      <w:r>
+        <w:lastRenderedPageBreak/>
+        <w:t xml:space="preserve">{% if </w:t>
+      </w:r>
+      <w:proofErr w:type="spellStart"/>
+      <w:r>
+        <w:t>decree_creation_reason</w:t>
+      </w:r>
+      <w:proofErr w:type="spellEnd"/>
+      <w:r>
+        <w:t xml:space="preserve"> in (‘rental’,) %}</w:t>
+      </w:r>
     </w:p>
     <w:p>
       <w:pPr>
@@ -1112,1455 +1373,2128 @@
         <w:t xml:space="preserve"> –</w:t>
       </w:r>
       <w:r>
-        <w:t xml:space="preserve"> M/Mme </w:t>
-      </w:r>
-      <w:r>
-        <w:rPr>
-          <w:b/>
-          <w:bCs/>
+        <w:t xml:space="preserve"> </w:t>
+      </w:r>
+      <w:r>
+        <w:rPr>
+          <w:lang w:val="it-IT"/>
+        </w:rPr>
+        <w:t>La soci</w:t>
+      </w:r>
+      <w:r>
+        <w:rPr>
+          <w:lang w:val="fr-FR"/>
+        </w:rPr>
+        <w:t>é</w:t>
+      </w:r>
+      <w:r>
+        <w:t>t</w:t>
+      </w:r>
+      <w:r>
+        <w:rPr>
+          <w:lang w:val="fr-FR"/>
+        </w:rPr>
+        <w:t>é</w:t>
+      </w:r>
+      <w:r>
+        <w:rPr>
+          <w:lang w:val="fr-FR"/>
+        </w:rPr>
+        <w:t xml:space="preserve"> {{ </w:t>
+      </w:r>
+      <w:proofErr w:type="spellStart"/>
+      <w:r>
+        <w:rPr>
+          <w:lang w:val="fr-FR"/>
+        </w:rPr>
+        <w:t>ads_owner</w:t>
+      </w:r>
+      <w:proofErr w:type="spellEnd"/>
+      <w:r>
+        <w:rPr>
+          <w:lang w:val="fr-FR"/>
+        </w:rPr>
+        <w:t xml:space="preserve"> }} </w:t>
+      </w:r>
+      <w:proofErr w:type="spellStart"/>
+      <w:r>
+        <w:rPr>
+          <w:lang w:val="it-IT"/>
+        </w:rPr>
+        <w:t>immatricul</w:t>
+      </w:r>
+      <w:r>
+        <w:rPr>
+          <w:lang w:val="fr-FR"/>
+        </w:rPr>
+        <w:t>é</w:t>
+      </w:r>
+      <w:r>
+        <w:rPr>
+          <w:lang w:val="fr-FR"/>
+        </w:rPr>
+        <w:t>e</w:t>
+      </w:r>
+      <w:proofErr w:type="spellEnd"/>
+      <w:r>
+        <w:rPr>
+          <w:lang w:val="fr-FR"/>
+        </w:rPr>
+        <w:t xml:space="preserve"> {{ </w:t>
+      </w:r>
+      <w:proofErr w:type="spellStart"/>
+      <w:r>
+        <w:rPr>
+          <w:lang w:val="fr-FR"/>
+        </w:rPr>
+        <w:t>ads_owner_rcs</w:t>
+      </w:r>
+      <w:proofErr w:type="spellEnd"/>
+      <w:r>
+        <w:rPr>
+          <w:lang w:val="fr-FR"/>
+        </w:rPr>
+        <w:t xml:space="preserve"> }}</w:t>
+      </w:r>
+      <w:r>
+        <w:rPr>
           <w:color w:val="FF0000"/>
           <w:u w:color="FF0000"/>
         </w:rPr>
-        <w:t>A7</w:t>
-      </w:r>
-      <w:r>
-        <w:t xml:space="preserve">, </w:t>
-      </w:r>
-    </w:p>
-    <w:p>
-      <w:pPr>
-        <w:pStyle w:val="Body"/>
+        <w:t xml:space="preserve"> </w:t>
+      </w:r>
+      <w:r>
+        <w:rPr>
+          <w:lang w:val="fr-FR"/>
+        </w:rPr>
+        <w:t>dont le représentant lé</w:t>
+      </w:r>
+      <w:r>
+        <w:rPr>
+          <w:lang w:val="pt-PT"/>
+        </w:rPr>
+        <w:t>gal de l</w:t>
+      </w:r>
+      <w:r>
+        <w:rPr>
+          <w:rtl/>
+        </w:rPr>
+        <w:t>’</w:t>
+      </w:r>
+      <w:r>
+        <w:rPr>
+          <w:lang w:val="fr-FR"/>
+        </w:rPr>
+        <w:t>entreprise est M/Mm</w:t>
+      </w:r>
+      <w:r>
+        <w:rPr>
+          <w:lang w:val="fr-FR"/>
+        </w:rPr>
+        <w:t xml:space="preserve">e {{ </w:t>
+      </w:r>
+      <w:proofErr w:type="spellStart"/>
+      <w:r>
+        <w:rPr>
+          <w:lang w:val="fr-FR"/>
+        </w:rPr>
+        <w:t>tenant_legal_representative</w:t>
+      </w:r>
+      <w:proofErr w:type="spellEnd"/>
+      <w:r>
+        <w:rPr>
+          <w:lang w:val="fr-FR"/>
+        </w:rPr>
+        <w:t xml:space="preserve"> }}</w:t>
+      </w:r>
+      <w:r>
+        <w:rPr>
+          <w:color w:val="FF0000"/>
+          <w:u w:color="FF0000"/>
+        </w:rPr>
+        <w:t xml:space="preserve"> </w:t>
+      </w:r>
+      <w:r>
+        <w:rPr>
+          <w:lang w:val="fr-FR"/>
+        </w:rPr>
+        <w:t>est autorisé(e) en tant que titulaire de l</w:t>
+      </w:r>
+      <w:r>
+        <w:rPr>
+          <w:rtl/>
+        </w:rPr>
+        <w:t>’</w:t>
+      </w:r>
+      <w:r>
+        <w:rPr>
+          <w:lang w:val="pt-PT"/>
+        </w:rPr>
+        <w:t>AD</w:t>
+      </w:r>
+      <w:r>
+        <w:rPr>
+          <w:lang w:val="pt-PT"/>
+        </w:rPr>
+        <w:t xml:space="preserve">S {{ </w:t>
+      </w:r>
+      <w:proofErr w:type="spellStart"/>
+      <w:r>
+        <w:rPr>
+          <w:lang w:val="pt-PT"/>
+        </w:rPr>
+        <w:t>ads_number</w:t>
+      </w:r>
+      <w:proofErr w:type="spellEnd"/>
+      <w:r>
+        <w:rPr>
+          <w:lang w:val="pt-PT"/>
+        </w:rPr>
+        <w:t xml:space="preserve"> }} </w:t>
+      </w:r>
+      <w:r>
+        <w:rPr>
+          <w:lang w:val="fr-FR"/>
+        </w:rPr>
+        <w:t xml:space="preserve">à faire stationner un véhicule taxi sur la voie publique de la commune {{ </w:t>
+      </w:r>
+      <w:proofErr w:type="spellStart"/>
+      <w:r>
+        <w:rPr>
+          <w:lang w:val="fr-FR"/>
+        </w:rPr>
+        <w:t>decree_commune_fulltext</w:t>
+      </w:r>
+      <w:proofErr w:type="spellEnd"/>
+      <w:r>
+        <w:rPr>
+          <w:lang w:val="fr-FR"/>
+        </w:rPr>
+        <w:t xml:space="preserve"> }}</w:t>
+      </w:r>
+      <w:r>
+        <w:rPr>
+          <w:lang w:val="fr-FR"/>
+        </w:rPr>
+        <w:t xml:space="preserve">{% if not </w:t>
+      </w:r>
+      <w:proofErr w:type="spellStart"/>
+      <w:r>
+        <w:rPr>
+          <w:lang w:val="fr-FR"/>
+        </w:rPr>
+        <w:t>old_ads</w:t>
+      </w:r>
+      <w:proofErr w:type="spellEnd"/>
+      <w:r>
+        <w:rPr>
+          <w:lang w:val="fr-FR"/>
+        </w:rPr>
+        <w:t xml:space="preserve"> %}</w:t>
+      </w:r>
+      <w:r>
+        <w:t xml:space="preserve"> jusqu</w:t>
+      </w:r>
+      <w:r>
+        <w:rPr>
+          <w:rtl/>
+        </w:rPr>
+        <w:t>’</w:t>
+      </w:r>
+      <w:r>
+        <w:t>au</w:t>
+      </w:r>
+      <w:r>
+        <w:rPr>
+          <w:lang w:val="fr-FR"/>
+        </w:rPr>
+        <w:t xml:space="preserve"> {{ </w:t>
+      </w:r>
+      <w:r>
+        <w:t>ads_end_date</w:t>
+      </w:r>
+      <w:r>
+        <w:rPr>
+          <w:lang w:val="fr-FR"/>
+        </w:rPr>
+        <w:t>_</w:t>
+      </w:r>
+      <w:proofErr w:type="spellStart"/>
+      <w:r>
+        <w:rPr>
+          <w:lang w:val="fr-FR"/>
+        </w:rPr>
+        <w:t>str</w:t>
+      </w:r>
+      <w:proofErr w:type="spellEnd"/>
+      <w:r>
+        <w:rPr>
+          <w:lang w:val="fr-FR"/>
+        </w:rPr>
+        <w:t xml:space="preserve"> }}{% </w:t>
+      </w:r>
+      <w:proofErr w:type="spellStart"/>
+      <w:r>
+        <w:rPr>
+          <w:lang w:val="fr-FR"/>
+        </w:rPr>
+        <w:t>endif</w:t>
+      </w:r>
+      <w:proofErr w:type="spellEnd"/>
+      <w:r>
+        <w:rPr>
+          <w:lang w:val="fr-FR"/>
+        </w:rPr>
+        <w:t xml:space="preserve"> %}</w:t>
+      </w:r>
+      <w:r>
+        <w:t>.</w:t>
+      </w:r>
+      <w:r>
+        <w:rPr>
+          <w:lang w:val="fr-FR"/>
+        </w:rPr>
+        <w:t xml:space="preserve"> </w:t>
+      </w:r>
+      <w:r>
+        <w:t xml:space="preserve">Cette ADS est exploitée par Monsieur/Madame </w:t>
+      </w:r>
+      <w:r>
+        <w:rPr>
+          <w:lang w:val="fr-FR"/>
+        </w:rPr>
+        <w:t xml:space="preserve">{{ </w:t>
+      </w:r>
+      <w:proofErr w:type="spellStart"/>
+      <w:r>
+        <w:rPr>
+          <w:lang w:val="fr-FR"/>
+        </w:rPr>
+        <w:t>tenant_ads_user</w:t>
+      </w:r>
+      <w:proofErr w:type="spellEnd"/>
+      <w:r>
+        <w:rPr>
+          <w:lang w:val="fr-FR"/>
+        </w:rPr>
+        <w:t xml:space="preserve"> }}</w:t>
+      </w:r>
+      <w:r>
+        <w:t xml:space="preserve"> conformément au contrat de location-gérance visé dans le présent arrêté</w:t>
+      </w:r>
+      <w:r>
+        <w:rPr>
+          <w:lang w:val="fr-FR"/>
+        </w:rPr>
+        <w:t>.</w:t>
+      </w:r>
+    </w:p>
+    <w:p>
+      <w:pPr>
+        <w:rPr>
+          <w:lang w:val="fr-FR"/>
+        </w:rPr>
+      </w:pPr>
+      <w:r>
+        <w:rPr>
+          <w:lang w:val="fr-FR"/>
+        </w:rPr>
+        <w:t xml:space="preserve">{% </w:t>
+      </w:r>
+      <w:proofErr w:type="spellStart"/>
+      <w:r>
+        <w:rPr>
+          <w:lang w:val="fr-FR"/>
+        </w:rPr>
+        <w:t>else</w:t>
+      </w:r>
+      <w:proofErr w:type="spellEnd"/>
+      <w:r>
+        <w:rPr>
+          <w:lang w:val="fr-FR"/>
+        </w:rPr>
+        <w:t xml:space="preserve"> %}</w:t>
+      </w:r>
+    </w:p>
+    <w:p>
+      <w:pPr>
+        <w:pStyle w:val="Body"/>
+        <w:jc w:val="both"/>
+      </w:pPr>
+      <w:r>
+        <w:rPr>
+          <w:b/>
+          <w:bCs/>
+          <w:u w:val="single"/>
+          <w:lang w:val="fr-FR"/>
+        </w:rPr>
+        <w:t>Article 1</w:t>
+      </w:r>
+      <w:r>
+        <w:rPr>
+          <w:b/>
+          <w:bCs/>
+          <w:u w:val="single"/>
+          <w:vertAlign w:val="superscript"/>
+        </w:rPr>
+        <w:t>er</w:t>
+      </w:r>
+      <w:r>
+        <w:rPr>
+          <w:b/>
+          <w:bCs/>
+          <w:u w:val="single"/>
+        </w:rPr>
+        <w:t xml:space="preserve"> –</w:t>
+      </w:r>
+      <w:r>
+        <w:t xml:space="preserve"> M/Mm</w:t>
+      </w:r>
+      <w:r>
+        <w:rPr>
+          <w:lang w:val="fr-FR"/>
+        </w:rPr>
+        <w:t xml:space="preserve">e </w:t>
+      </w:r>
+      <w:proofErr w:type="gramStart"/>
+      <w:r>
+        <w:rPr>
+          <w:lang w:val="fr-FR"/>
+        </w:rPr>
+        <w:t xml:space="preserve">{{ </w:t>
+      </w:r>
+      <w:proofErr w:type="spellStart"/>
+      <w:r>
+        <w:rPr>
+          <w:lang w:val="fr-FR"/>
+        </w:rPr>
+        <w:t>ads</w:t>
+      </w:r>
+      <w:proofErr w:type="gramEnd"/>
+      <w:r>
+        <w:rPr>
+          <w:lang w:val="fr-FR"/>
+        </w:rPr>
+        <w:t>_owner</w:t>
+      </w:r>
+      <w:proofErr w:type="spellEnd"/>
+      <w:r>
+        <w:rPr>
+          <w:lang w:val="fr-FR"/>
+        </w:rPr>
+        <w:t xml:space="preserve"> }} </w:t>
+      </w:r>
+      <w:r>
+        <w:rPr>
+          <w:lang w:val="fr-FR"/>
+        </w:rPr>
+        <w:t>est autorisé(e) en tant que titulaire de l</w:t>
+      </w:r>
+      <w:r>
+        <w:rPr>
+          <w:rtl/>
+        </w:rPr>
+        <w:t>’</w:t>
+      </w:r>
+      <w:r>
+        <w:rPr>
+          <w:lang w:val="pt-PT"/>
+        </w:rPr>
+        <w:t>AD</w:t>
+      </w:r>
+      <w:r>
+        <w:rPr>
+          <w:lang w:val="pt-PT"/>
+        </w:rPr>
+        <w:t xml:space="preserve">S {{ </w:t>
+      </w:r>
+      <w:proofErr w:type="spellStart"/>
+      <w:r>
+        <w:rPr>
+          <w:lang w:val="pt-PT"/>
+        </w:rPr>
+        <w:t>ads_number</w:t>
+      </w:r>
+      <w:proofErr w:type="spellEnd"/>
+      <w:r>
+        <w:rPr>
+          <w:lang w:val="pt-PT"/>
+        </w:rPr>
+        <w:t>}}</w:t>
+      </w:r>
+      <w:r>
+        <w:rPr>
+          <w:lang w:val="fr-FR"/>
+        </w:rPr>
+        <w:t xml:space="preserve"> à faire stationner un véhicule taxi sur la voie publique de la commune </w:t>
+      </w:r>
+      <w:r>
+        <w:rPr>
+          <w:lang w:val="fr-FR"/>
+        </w:rPr>
+        <w:t xml:space="preserve">{{ </w:t>
+      </w:r>
+      <w:proofErr w:type="spellStart"/>
+      <w:r>
+        <w:rPr>
+          <w:lang w:val="fr-FR"/>
+        </w:rPr>
+        <w:t>decree_commune_fulltext</w:t>
+      </w:r>
+      <w:proofErr w:type="spellEnd"/>
+      <w:r>
+        <w:rPr>
+          <w:lang w:val="fr-FR"/>
+        </w:rPr>
+        <w:t xml:space="preserve"> }}</w:t>
+      </w:r>
+      <w:r>
+        <w:rPr>
+          <w:lang w:val="fr-FR"/>
+        </w:rPr>
+        <w:t xml:space="preserve">{% if not </w:t>
+      </w:r>
+      <w:proofErr w:type="spellStart"/>
+      <w:r>
+        <w:rPr>
+          <w:lang w:val="fr-FR"/>
+        </w:rPr>
+        <w:t>old_ads</w:t>
+      </w:r>
+      <w:proofErr w:type="spellEnd"/>
+      <w:r>
+        <w:rPr>
+          <w:lang w:val="fr-FR"/>
+        </w:rPr>
+        <w:t xml:space="preserve"> %}</w:t>
+      </w:r>
+      <w:r>
+        <w:t xml:space="preserve"> jusqu</w:t>
+      </w:r>
+      <w:r>
+        <w:rPr>
+          <w:rtl/>
+        </w:rPr>
+        <w:t>’</w:t>
+      </w:r>
+      <w:r>
+        <w:t>au</w:t>
+      </w:r>
+      <w:r>
+        <w:rPr>
+          <w:lang w:val="fr-FR"/>
+        </w:rPr>
+        <w:t xml:space="preserve"> {{ </w:t>
+      </w:r>
+      <w:r>
+        <w:t>ads_end_date</w:t>
+      </w:r>
+      <w:r>
+        <w:rPr>
+          <w:lang w:val="fr-FR"/>
+        </w:rPr>
+        <w:t>_</w:t>
+      </w:r>
+      <w:proofErr w:type="spellStart"/>
+      <w:r>
+        <w:rPr>
+          <w:lang w:val="fr-FR"/>
+        </w:rPr>
+        <w:t>str</w:t>
+      </w:r>
+      <w:proofErr w:type="spellEnd"/>
+      <w:r>
+        <w:rPr>
+          <w:lang w:val="fr-FR"/>
+        </w:rPr>
+        <w:t xml:space="preserve"> }}{% </w:t>
+      </w:r>
+      <w:proofErr w:type="spellStart"/>
+      <w:r>
+        <w:rPr>
+          <w:lang w:val="fr-FR"/>
+        </w:rPr>
+        <w:t>endif</w:t>
+      </w:r>
+      <w:proofErr w:type="spellEnd"/>
+      <w:r>
+        <w:rPr>
+          <w:lang w:val="fr-FR"/>
+        </w:rPr>
+        <w:t xml:space="preserve"> %}</w:t>
+      </w:r>
+      <w:r>
+        <w:t>.</w:t>
+      </w:r>
+    </w:p>
+    <w:p>
+      <w:pPr>
+        <w:pStyle w:val="Body"/>
+        <w:jc w:val="both"/>
         <w:rPr>
           <w:u w:val="single"/>
           <w:shd w:val="clear" w:color="auto" w:fill="FFFF00"/>
-          <w:lang w:val="fr-FR"/>
-        </w:rPr>
-      </w:pPr>
-      <w:r>
-        <w:rPr>
-          <w:i/>
-          <w:iCs/>
-          <w:color w:val="FF0000"/>
-          <w:u w:val="single" w:color="FF0000"/>
-          <w:lang w:val="fr-FR"/>
-        </w:rPr>
-        <w:t>OU</w:t>
+        </w:rPr>
+      </w:pPr>
+    </w:p>
+    <w:p>
+      <w:pPr>
+        <w:pStyle w:val="Body"/>
+        <w:jc w:val="both"/>
+        <w:rPr>
+          <w:lang w:val="en-US"/>
+        </w:rPr>
+      </w:pPr>
+      <w:r>
+        <w:rPr>
+          <w:lang w:val="en-US"/>
+        </w:rPr>
+        <w:t xml:space="preserve">{% if not </w:t>
+      </w:r>
+      <w:proofErr w:type="spellStart"/>
+      <w:r>
+        <w:rPr>
+          <w:lang w:val="en-US"/>
+        </w:rPr>
+        <w:t>is_old_ads</w:t>
+      </w:r>
+      <w:proofErr w:type="spellEnd"/>
+      <w:r>
+        <w:rPr>
+          <w:lang w:val="en-US"/>
+        </w:rPr>
+        <w:t xml:space="preserve"> %}</w:t>
+      </w:r>
+    </w:p>
+    <w:p>
+      <w:pPr>
+        <w:pStyle w:val="Body"/>
+        <w:jc w:val="both"/>
+        <w:rPr>
+          <w:lang w:val="fr-FR"/>
+        </w:rPr>
+      </w:pPr>
+      <w:r>
+        <w:rPr>
+          <w:lang w:val="fr-FR"/>
+        </w:rPr>
+        <w:t>Cette ADS devra être exploitée personnellement par le titulaire. Elle porte le numéro A13 et est incessible.</w:t>
+      </w:r>
+    </w:p>
+    <w:p>
+      <w:pPr>
+        <w:pStyle w:val="Body"/>
+        <w:jc w:val="both"/>
+        <w:rPr>
+          <w:lang w:val="fr-FR"/>
+        </w:rPr>
+      </w:pPr>
+      <w:r>
+        <w:rPr>
+          <w:lang w:val="fr-FR"/>
+        </w:rPr>
+        <w:t xml:space="preserve">{% </w:t>
+      </w:r>
+      <w:proofErr w:type="spellStart"/>
+      <w:r>
+        <w:rPr>
+          <w:lang w:val="fr-FR"/>
+        </w:rPr>
+        <w:t>endif</w:t>
+      </w:r>
+      <w:proofErr w:type="spellEnd"/>
+      <w:r>
+        <w:rPr>
+          <w:lang w:val="fr-FR"/>
+        </w:rPr>
+        <w:t xml:space="preserve"> %}</w:t>
+      </w:r>
+    </w:p>
+    <w:p>
+      <w:pPr>
+        <w:pStyle w:val="Body"/>
+        <w:jc w:val="both"/>
+        <w:rPr>
+          <w:lang w:val="fr-FR"/>
+        </w:rPr>
+      </w:pPr>
+      <w:r>
+        <w:rPr>
+          <w:lang w:val="fr-FR"/>
+        </w:rPr>
+        <w:t xml:space="preserve">{% </w:t>
+      </w:r>
+      <w:proofErr w:type="spellStart"/>
+      <w:r>
+        <w:rPr>
+          <w:lang w:val="fr-FR"/>
+        </w:rPr>
+        <w:t>endif</w:t>
+      </w:r>
+      <w:proofErr w:type="spellEnd"/>
+      <w:r>
+        <w:rPr>
+          <w:lang w:val="fr-FR"/>
+        </w:rPr>
+        <w:t xml:space="preserve"> %}</w:t>
+      </w:r>
+    </w:p>
+    <w:p>
+      <w:pPr>
+        <w:pStyle w:val="Body"/>
+        <w:jc w:val="both"/>
+        <w:rPr>
+          <w:b/>
+          <w:bCs/>
+          <w:u w:val="single"/>
+        </w:rPr>
+      </w:pPr>
+    </w:p>
+    <w:p>
+      <w:pPr>
+        <w:pStyle w:val="Body"/>
+        <w:jc w:val="both"/>
+      </w:pPr>
+      <w:r>
+        <w:rPr>
+          <w:b/>
+          <w:bCs/>
+          <w:u w:val="single"/>
+          <w:lang w:val="fr-FR"/>
+        </w:rPr>
+        <w:t xml:space="preserve">Article 2 </w:t>
+      </w:r>
+      <w:r>
+        <w:rPr>
+          <w:b/>
+          <w:bCs/>
+          <w:u w:val="single"/>
+        </w:rPr>
+        <w:t>–</w:t>
+      </w:r>
+      <w:r>
+        <w:rPr>
+          <w:lang w:val="fr-FR"/>
+        </w:rPr>
+        <w:t xml:space="preserve"> </w:t>
+      </w:r>
+      <w:r>
+        <w:t>Le véhicule autorisé sur cet emplacement de stationnement est le suivant : Véhicule de la marque</w:t>
+      </w:r>
+      <w:r>
+        <w:t xml:space="preserve"> </w:t>
+      </w:r>
+      <w:proofErr w:type="gramStart"/>
+      <w:r>
+        <w:t>{{ vehicle</w:t>
+      </w:r>
+      <w:proofErr w:type="gramEnd"/>
+      <w:r>
+        <w:t>_brand</w:t>
+      </w:r>
+      <w:r>
+        <w:rPr>
+          <w:lang w:val="fr-FR"/>
+        </w:rPr>
+        <w:t xml:space="preserve"> }}</w:t>
+      </w:r>
+      <w:r>
+        <w:t xml:space="preserve">, modèle </w:t>
+      </w:r>
+      <w:r>
+        <w:rPr>
+          <w:lang w:val="fr-FR"/>
+        </w:rPr>
+        <w:t xml:space="preserve">{{ </w:t>
+      </w:r>
+      <w:r>
+        <w:t>vehicle_model</w:t>
+      </w:r>
+      <w:r>
+        <w:rPr>
+          <w:lang w:val="fr-FR"/>
+        </w:rPr>
+        <w:t xml:space="preserve"> }}</w:t>
+      </w:r>
+      <w:r>
+        <w:t>, dont le numéro d</w:t>
+      </w:r>
+      <w:r>
+        <w:rPr>
+          <w:rtl/>
+        </w:rPr>
+        <w:t>’</w:t>
+      </w:r>
+      <w:r>
+        <w:t xml:space="preserve">immatriculation est </w:t>
+      </w:r>
+      <w:r>
+        <w:t>{{ immatriculation_plate</w:t>
+      </w:r>
+      <w:r>
+        <w:rPr>
+          <w:lang w:val="fr-FR"/>
+        </w:rPr>
+        <w:t xml:space="preserve"> }}{% if </w:t>
+      </w:r>
+      <w:proofErr w:type="spellStart"/>
+      <w:r>
+        <w:rPr>
+          <w:lang w:val="fr-FR"/>
+        </w:rPr>
+        <w:t>decree_creation_reason</w:t>
+      </w:r>
+      <w:proofErr w:type="spellEnd"/>
+      <w:r>
+        <w:rPr>
+          <w:lang w:val="fr-FR"/>
+        </w:rPr>
+        <w:t xml:space="preserve"> in (</w:t>
+      </w:r>
+      <w:r>
+        <w:t>‘reantal’,) %}</w:t>
+      </w:r>
+      <w:r>
+        <w:t>, conformément au contrat de location gérance</w:t>
+      </w:r>
+      <w:r>
+        <w:t>{% endif %}</w:t>
+      </w:r>
+      <w:r>
+        <w:t>.</w:t>
+      </w:r>
+    </w:p>
+    <w:p>
+      <w:pPr>
+        <w:pStyle w:val="Body"/>
+        <w:jc w:val="both"/>
+      </w:pPr>
+    </w:p>
+    <w:p>
+      <w:pPr>
+        <w:pStyle w:val="Body"/>
+        <w:jc w:val="both"/>
+      </w:pPr>
+      <w:r>
+        <w:rPr>
+          <w:b/>
+          <w:bCs/>
+          <w:u w:val="single"/>
+          <w:lang w:val="fr-FR"/>
+        </w:rPr>
+        <w:t xml:space="preserve">Article 3 </w:t>
+      </w:r>
+      <w:r>
+        <w:rPr>
+          <w:b/>
+          <w:bCs/>
+          <w:u w:val="single"/>
+        </w:rPr>
+        <w:t>–</w:t>
+      </w:r>
+      <w:r>
+        <w:rPr>
+          <w:lang w:val="fr-FR"/>
+        </w:rPr>
+        <w:t xml:space="preserve"> Toute modification intervenant dans l</w:t>
+      </w:r>
+      <w:r>
+        <w:rPr>
+          <w:rtl/>
+        </w:rPr>
+        <w:t>’</w:t>
+      </w:r>
+      <w:r>
+        <w:rPr>
+          <w:lang w:val="fr-FR"/>
+        </w:rPr>
+        <w:t xml:space="preserve">exploitation du véhicule taxi devra </w:t>
+      </w:r>
+      <w:r>
+        <w:t>ê</w:t>
       </w:r>
       <w:r>
         <w:rPr>
           <w:lang w:val="it-IT"/>
         </w:rPr>
-        <w:t xml:space="preserve"> La soci</w:t>
-      </w:r>
+        <w:t xml:space="preserve">tre </w:t>
+      </w:r>
+      <w:proofErr w:type="spellStart"/>
+      <w:r>
+        <w:rPr>
+          <w:lang w:val="it-IT"/>
+        </w:rPr>
+        <w:t>notifi</w:t>
+      </w:r>
+      <w:r>
+        <w:rPr>
+          <w:lang w:val="fr-FR"/>
+        </w:rPr>
+        <w:t>ée</w:t>
+      </w:r>
+      <w:proofErr w:type="spellEnd"/>
+      <w:r>
+        <w:rPr>
+          <w:lang w:val="fr-FR"/>
+        </w:rPr>
+        <w:t xml:space="preserve"> dans les meilleurs délais </w:t>
+      </w:r>
+      <w:r>
+        <w:t>à l</w:t>
+      </w:r>
+      <w:r>
+        <w:rPr>
+          <w:rtl/>
+        </w:rPr>
+        <w:t>’</w:t>
+      </w:r>
+      <w:proofErr w:type="spellStart"/>
+      <w:r>
+        <w:rPr>
+          <w:lang w:val="it-IT"/>
+        </w:rPr>
+        <w:t>autorit</w:t>
+      </w:r>
+      <w:proofErr w:type="spellEnd"/>
+      <w:r>
+        <w:rPr>
+          <w:lang w:val="fr-FR"/>
+        </w:rPr>
+        <w:t xml:space="preserve">é </w:t>
+      </w:r>
+      <w:proofErr w:type="spellStart"/>
+      <w:r>
+        <w:rPr>
+          <w:lang w:val="it-IT"/>
+        </w:rPr>
+        <w:t>comp</w:t>
+      </w:r>
+      <w:proofErr w:type="spellEnd"/>
       <w:r>
         <w:rPr>
           <w:lang w:val="fr-FR"/>
         </w:rPr>
         <w:t>é</w:t>
       </w:r>
+      <w:proofErr w:type="spellStart"/>
+      <w:r>
+        <w:rPr>
+          <w:lang w:val="it-IT"/>
+        </w:rPr>
+        <w:t>tente</w:t>
+      </w:r>
+      <w:proofErr w:type="spellEnd"/>
+      <w:r>
+        <w:rPr>
+          <w:lang w:val="it-IT"/>
+        </w:rPr>
+        <w:t xml:space="preserve">. </w:t>
+      </w:r>
+    </w:p>
+    <w:p>
+      <w:pPr>
+        <w:rPr>
+          <w:lang w:val="en-FR"/>
+        </w:rPr>
+      </w:pPr>
+    </w:p>
+    <w:p>
+      <w:pPr>
+        <w:rPr>
+          <w:lang w:val="fr-FR"/>
+        </w:rPr>
+      </w:pPr>
+      <w:r>
+        <w:rPr>
+          <w:lang w:val="fr-FR"/>
+        </w:rPr>
+        <w:t xml:space="preserve">{% if </w:t>
+      </w:r>
+      <w:proofErr w:type="spellStart"/>
+      <w:r>
+        <w:rPr>
+          <w:lang w:val="fr-FR"/>
+        </w:rPr>
+        <w:t>old_ads</w:t>
+      </w:r>
+      <w:proofErr w:type="spellEnd"/>
+      <w:r>
+        <w:rPr>
+          <w:lang w:val="fr-FR"/>
+        </w:rPr>
+        <w:t xml:space="preserve"> %}</w:t>
+      </w:r>
+    </w:p>
+    <w:p>
+      <w:pPr>
+        <w:rPr>
+          <w:lang w:val="fr-FR"/>
+        </w:rPr>
+      </w:pPr>
+      <w:r>
+        <w:rPr>
+          <w:lang w:val="fr-FR"/>
+        </w:rPr>
+        <w:t>Toute modification dans l</w:t>
+      </w:r>
+      <w:r>
+        <w:rPr>
+          <w:rtl/>
+        </w:rPr>
+        <w:t>’</w:t>
+      </w:r>
+      <w:r>
+        <w:rPr>
+          <w:lang w:val="fr-FR"/>
+        </w:rPr>
+        <w:t>exploitation de l</w:t>
+      </w:r>
+      <w:r>
+        <w:rPr>
+          <w:rtl/>
+        </w:rPr>
+        <w:t>’</w:t>
+      </w:r>
+      <w:r>
+        <w:rPr>
+          <w:lang w:val="fr-FR"/>
+        </w:rPr>
+        <w:t>ADS doit faire l</w:t>
+      </w:r>
+      <w:r>
+        <w:rPr>
+          <w:rtl/>
+        </w:rPr>
+        <w:t>’</w:t>
+      </w:r>
+      <w:r>
+        <w:rPr>
+          <w:lang w:val="fr-FR"/>
+        </w:rPr>
+        <w:t>objet d</w:t>
+      </w:r>
+      <w:r>
+        <w:rPr>
+          <w:rtl/>
+        </w:rPr>
+        <w:t>’</w:t>
+      </w:r>
+      <w:r>
+        <w:rPr>
+          <w:lang w:val="fr-FR"/>
+        </w:rPr>
+        <w:t>une information préalable à l</w:t>
+      </w:r>
+      <w:r>
+        <w:rPr>
+          <w:rtl/>
+        </w:rPr>
+        <w:t>’</w:t>
+      </w:r>
+      <w:r>
+        <w:rPr>
+          <w:lang w:val="fr-FR"/>
+        </w:rPr>
+        <w:t>autorité compétente.</w:t>
+      </w:r>
+    </w:p>
+    <w:p>
+      <w:pPr>
+        <w:rPr>
+          <w:lang w:val="fr-FR"/>
+        </w:rPr>
+      </w:pPr>
+      <w:r>
+        <w:rPr>
+          <w:lang w:val="fr-FR"/>
+        </w:rPr>
+        <w:t xml:space="preserve">{% </w:t>
+      </w:r>
+      <w:proofErr w:type="spellStart"/>
+      <w:r>
+        <w:rPr>
+          <w:lang w:val="fr-FR"/>
+        </w:rPr>
+        <w:t>endif</w:t>
+      </w:r>
+      <w:proofErr w:type="spellEnd"/>
+      <w:r>
+        <w:rPr>
+          <w:lang w:val="fr-FR"/>
+        </w:rPr>
+        <w:t xml:space="preserve"> %}</w:t>
+      </w:r>
+    </w:p>
+    <w:p>
+      <w:pPr>
+        <w:pStyle w:val="Body"/>
+        <w:jc w:val="both"/>
+      </w:pPr>
+    </w:p>
+    <w:p>
+      <w:pPr>
+        <w:pStyle w:val="Body"/>
+        <w:jc w:val="both"/>
+      </w:pPr>
+      <w:r>
+        <w:rPr>
+          <w:b/>
+          <w:bCs/>
+          <w:u w:val="single"/>
+          <w:lang w:val="fr-FR"/>
+        </w:rPr>
+        <w:t>Article 4</w:t>
+      </w:r>
+      <w:r>
+        <w:t> - </w:t>
+      </w:r>
+      <w:r>
+        <w:rPr>
+          <w:lang w:val="fr-FR"/>
+        </w:rPr>
+        <w:t>Le titulaire de l</w:t>
+      </w:r>
+      <w:r>
+        <w:rPr>
+          <w:rtl/>
+        </w:rPr>
+        <w:t>’</w:t>
+      </w:r>
+      <w:r>
+        <w:rPr>
+          <w:lang w:val="fr-FR"/>
+        </w:rPr>
+        <w:t xml:space="preserve">autorisation devra fournir </w:t>
+      </w:r>
+      <w:r>
+        <w:t>à l</w:t>
+      </w:r>
+      <w:r>
+        <w:rPr>
+          <w:rtl/>
+        </w:rPr>
+        <w:t>’</w:t>
+      </w:r>
+      <w:proofErr w:type="spellStart"/>
+      <w:r>
+        <w:rPr>
+          <w:lang w:val="it-IT"/>
+        </w:rPr>
+        <w:t>autorit</w:t>
+      </w:r>
+      <w:proofErr w:type="spellEnd"/>
+      <w:r>
+        <w:rPr>
+          <w:lang w:val="fr-FR"/>
+        </w:rPr>
+        <w:t xml:space="preserve">é </w:t>
+      </w:r>
+      <w:proofErr w:type="spellStart"/>
+      <w:r>
+        <w:rPr>
+          <w:lang w:val="it-IT"/>
+        </w:rPr>
+        <w:t>comp</w:t>
+      </w:r>
+      <w:r>
+        <w:rPr>
+          <w:lang w:val="fr-FR"/>
+        </w:rPr>
+        <w:t>étente</w:t>
+      </w:r>
+      <w:proofErr w:type="spellEnd"/>
+      <w:r>
+        <w:rPr>
+          <w:lang w:val="fr-FR"/>
+        </w:rPr>
+        <w:t xml:space="preserve">, chaque année et </w:t>
+      </w:r>
+      <w:r>
+        <w:t xml:space="preserve">à </w:t>
+      </w:r>
+      <w:r>
+        <w:rPr>
+          <w:lang w:val="fr-FR"/>
+        </w:rPr>
+        <w:t>chaque changement de véhicule, une copie du justificatif d</w:t>
+      </w:r>
+      <w:r>
+        <w:rPr>
+          <w:rtl/>
+        </w:rPr>
+        <w:t>’</w:t>
+      </w:r>
+      <w:r>
+        <w:rPr>
+          <w:lang w:val="fr-FR"/>
+        </w:rPr>
+        <w:t xml:space="preserve">assurance prévue </w:t>
+      </w:r>
+      <w:r>
+        <w:t>à l</w:t>
+      </w:r>
+      <w:r>
+        <w:rPr>
+          <w:rtl/>
+        </w:rPr>
+        <w:t>’</w:t>
+      </w:r>
+      <w:r>
+        <w:rPr>
+          <w:lang w:val="fr-FR"/>
+        </w:rPr>
+        <w:t xml:space="preserve">article R 211-15 du code des assurances. </w:t>
+      </w:r>
+    </w:p>
+    <w:p>
+      <w:pPr>
+        <w:pStyle w:val="Body"/>
+        <w:jc w:val="both"/>
+        <w:rPr>
+          <w:b/>
+          <w:bCs/>
+          <w:u w:val="single"/>
+        </w:rPr>
+      </w:pPr>
+    </w:p>
+    <w:p>
+      <w:pPr>
+        <w:pStyle w:val="Body"/>
+        <w:jc w:val="both"/>
+      </w:pPr>
+      <w:r>
+        <w:rPr>
+          <w:b/>
+          <w:bCs/>
+          <w:u w:val="single"/>
+          <w:lang w:val="fr-FR"/>
+        </w:rPr>
+        <w:t xml:space="preserve">Article 5 </w:t>
+      </w:r>
+      <w:r>
+        <w:rPr>
+          <w:b/>
+          <w:bCs/>
+          <w:u w:val="single"/>
+        </w:rPr>
+        <w:t>–</w:t>
+      </w:r>
+      <w:r>
+        <w:rPr>
+          <w:lang w:val="fr-FR"/>
+        </w:rPr>
+        <w:t xml:space="preserve"> En application de l</w:t>
+      </w:r>
+      <w:r>
+        <w:rPr>
+          <w:rtl/>
+        </w:rPr>
+        <w:t>’</w:t>
+      </w:r>
+      <w:r>
+        <w:rPr>
+          <w:lang w:val="fr-FR"/>
+        </w:rPr>
+        <w:t>article L. 3124-1 du code des transports, si la présente autorisation n</w:t>
+      </w:r>
+      <w:r>
+        <w:rPr>
+          <w:rtl/>
+        </w:rPr>
+        <w:t>’</w:t>
+      </w:r>
+      <w:r>
+        <w:rPr>
+          <w:lang w:val="fr-FR"/>
+        </w:rPr>
+        <w:t>est pas exploitée de fa</w:t>
+      </w:r>
+      <w:r>
+        <w:t>ç</w:t>
+      </w:r>
+      <w:r>
+        <w:rPr>
+          <w:lang w:val="fr-FR"/>
+        </w:rPr>
+        <w:t>on effective ou continue, ou en cas de violation grave ou ré</w:t>
+      </w:r>
+      <w:r>
+        <w:t>p</w:t>
+      </w:r>
+      <w:r>
+        <w:rPr>
+          <w:lang w:val="fr-FR"/>
+        </w:rPr>
+        <w:t>é</w:t>
+      </w:r>
       <w:r>
         <w:t>t</w:t>
       </w:r>
-      <w:r>
-        <w:rPr>
-          <w:lang w:val="fr-FR"/>
-        </w:rPr>
-        <w:t xml:space="preserve">é </w:t>
-      </w:r>
-      <w:r>
-        <w:rPr>
-          <w:b/>
-          <w:bCs/>
-          <w:color w:val="FF0000"/>
-          <w:u w:color="FF0000"/>
-        </w:rPr>
-        <w:t>A7</w:t>
-      </w:r>
-      <w:r>
-        <w:rPr>
-          <w:color w:val="FF0000"/>
-          <w:u w:color="FF0000"/>
+      <w:proofErr w:type="spellStart"/>
+      <w:r>
+        <w:rPr>
+          <w:lang w:val="fr-FR"/>
+        </w:rPr>
+        <w:t>ée</w:t>
+      </w:r>
+      <w:proofErr w:type="spellEnd"/>
+      <w:r>
+        <w:rPr>
+          <w:lang w:val="fr-FR"/>
+        </w:rPr>
+        <w:t xml:space="preserve"> par son titulaire du contenu de cette autorisation ou de la réglementation applicable </w:t>
+      </w:r>
+      <w:r>
+        <w:t xml:space="preserve">à </w:t>
+      </w:r>
+      <w:r>
+        <w:rPr>
+          <w:lang w:val="fr-FR"/>
+        </w:rPr>
+        <w:t>la profession, l</w:t>
+      </w:r>
+      <w:r>
+        <w:rPr>
+          <w:rtl/>
+        </w:rPr>
+        <w:t>’</w:t>
+      </w:r>
+      <w:proofErr w:type="spellStart"/>
+      <w:r>
+        <w:rPr>
+          <w:lang w:val="it-IT"/>
+        </w:rPr>
+        <w:t>autorit</w:t>
+      </w:r>
+      <w:proofErr w:type="spellEnd"/>
+      <w:r>
+        <w:rPr>
+          <w:lang w:val="fr-FR"/>
+        </w:rPr>
+        <w:t xml:space="preserve">é municipale peut donner un avertissement au titulaire de cette autorisation ou </w:t>
+      </w:r>
+      <w:proofErr w:type="spellStart"/>
+      <w:r>
+        <w:rPr>
+          <w:lang w:val="fr-FR"/>
+        </w:rPr>
+        <w:t>procé</w:t>
+      </w:r>
+      <w:proofErr w:type="spellEnd"/>
+      <w:r>
+        <w:rPr>
+          <w:lang w:val="de-DE"/>
+        </w:rPr>
+        <w:t xml:space="preserve">der </w:t>
+      </w:r>
+      <w:r>
+        <w:t xml:space="preserve">à </w:t>
+      </w:r>
+      <w:r>
+        <w:rPr>
+          <w:lang w:val="fr-FR"/>
+        </w:rPr>
+        <w:t>son retrait temporaire ou dé</w:t>
+      </w:r>
+      <w:r>
+        <w:t xml:space="preserve">finitif. </w:t>
+      </w:r>
+    </w:p>
+    <w:p>
+      <w:pPr>
+        <w:pStyle w:val="Body"/>
+        <w:jc w:val="both"/>
+      </w:pPr>
+    </w:p>
+    <w:p>
+      <w:pPr>
+        <w:pStyle w:val="Body"/>
+        <w:jc w:val="both"/>
+      </w:pPr>
+      <w:r>
+        <w:rPr>
+          <w:b/>
+          <w:bCs/>
+          <w:u w:val="single"/>
+          <w:lang w:val="fr-FR"/>
+        </w:rPr>
+        <w:t>Article 6</w:t>
+      </w:r>
+      <w:r>
+        <w:rPr>
+          <w:u w:val="single"/>
+        </w:rPr>
+        <w:t xml:space="preserve"> – </w:t>
+      </w:r>
+      <w:r>
+        <w:rPr>
+          <w:lang w:val="fr-FR"/>
+        </w:rPr>
+        <w:t>En application de l</w:t>
+      </w:r>
+      <w:r>
+        <w:rPr>
+          <w:rtl/>
+        </w:rPr>
+        <w:t>’</w:t>
+      </w:r>
+      <w:r>
+        <w:rPr>
+          <w:lang w:val="fr-FR"/>
+        </w:rPr>
+        <w:t>article R. 3121-2 du code des transports, en cas d</w:t>
+      </w:r>
+      <w:r>
+        <w:rPr>
+          <w:rtl/>
+        </w:rPr>
+        <w:t>’</w:t>
+      </w:r>
+      <w:r>
+        <w:rPr>
+          <w:lang w:val="fr-FR"/>
+        </w:rPr>
+        <w:t>immobilisation d</w:t>
+      </w:r>
+      <w:r>
+        <w:rPr>
+          <w:rtl/>
+        </w:rPr>
+        <w:t>’</w:t>
+      </w:r>
+      <w:r>
+        <w:rPr>
+          <w:lang w:val="it-IT"/>
+        </w:rPr>
+        <w:t>origine m</w:t>
+      </w:r>
+      <w:proofErr w:type="spellStart"/>
+      <w:r>
+        <w:rPr>
+          <w:lang w:val="fr-FR"/>
+        </w:rPr>
+        <w:t>écanique</w:t>
+      </w:r>
+      <w:proofErr w:type="spellEnd"/>
+      <w:r>
+        <w:rPr>
+          <w:lang w:val="fr-FR"/>
+        </w:rPr>
+        <w:t xml:space="preserve"> ou de vol du véhicule ou de ses équipements spéciaux, le taxi peut </w:t>
+      </w:r>
+      <w:r>
+        <w:t>ê</w:t>
+      </w:r>
+      <w:proofErr w:type="spellStart"/>
+      <w:r>
+        <w:rPr>
+          <w:lang w:val="fr-FR"/>
+        </w:rPr>
+        <w:t>tre</w:t>
+      </w:r>
+      <w:proofErr w:type="spellEnd"/>
+      <w:r>
+        <w:rPr>
+          <w:lang w:val="fr-FR"/>
+        </w:rPr>
+        <w:t xml:space="preserve"> remplacé, temporairement, par un véhicule disposant des équipements é</w:t>
+      </w:r>
+      <w:r>
+        <w:t>num</w:t>
+      </w:r>
+      <w:r>
+        <w:rPr>
+          <w:lang w:val="fr-FR"/>
+        </w:rPr>
+        <w:t>é</w:t>
+      </w:r>
+      <w:r>
+        <w:t>r</w:t>
+      </w:r>
+      <w:r>
+        <w:rPr>
+          <w:lang w:val="fr-FR"/>
+        </w:rPr>
+        <w:t>é</w:t>
+      </w:r>
+      <w:r>
+        <w:t>s à l</w:t>
+      </w:r>
+      <w:r>
+        <w:rPr>
+          <w:rtl/>
+        </w:rPr>
+        <w:t>’</w:t>
+      </w:r>
+      <w:r>
+        <w:rPr>
+          <w:lang w:val="fr-FR"/>
+        </w:rPr>
+        <w:t>article R. 3121-1 du code des transports. L</w:t>
+      </w:r>
+      <w:r>
+        <w:rPr>
+          <w:rtl/>
+        </w:rPr>
+        <w:t>’</w:t>
+      </w:r>
+      <w:r>
+        <w:rPr>
+          <w:lang w:val="fr-FR"/>
+        </w:rPr>
+        <w:t xml:space="preserve">autorisation de stationnement et la plaque portant le </w:t>
+      </w:r>
+      <w:proofErr w:type="spellStart"/>
+      <w:r>
+        <w:rPr>
+          <w:lang w:val="fr-FR"/>
+        </w:rPr>
+        <w:t>numé</w:t>
+      </w:r>
+      <w:proofErr w:type="spellEnd"/>
+      <w:r>
+        <w:rPr>
+          <w:lang w:val="es-ES_tradnl"/>
+        </w:rPr>
+        <w:t>ro de l</w:t>
+      </w:r>
+      <w:r>
+        <w:rPr>
+          <w:rtl/>
+        </w:rPr>
+        <w:t>’</w:t>
+      </w:r>
+      <w:r>
+        <w:rPr>
+          <w:lang w:val="fr-FR"/>
+        </w:rPr>
+        <w:t>autorisation sont celles du taxi dont le véhicule prend le relais.</w:t>
+      </w:r>
+    </w:p>
+    <w:p>
+      <w:pPr>
+        <w:pStyle w:val="Body"/>
+        <w:jc w:val="both"/>
+        <w:rPr>
+          <w:shd w:val="clear" w:color="auto" w:fill="4A86E8"/>
+        </w:rPr>
+      </w:pPr>
+    </w:p>
+    <w:p>
+      <w:pPr>
+        <w:rPr>
+          <w:lang w:val="en-FR"/>
+        </w:rPr>
+      </w:pPr>
+      <w:r>
+        <w:rPr>
+          <w:lang w:val="en-FR"/>
+        </w:rPr>
+        <w:t>{% if old_ads %}</w:t>
+      </w:r>
+    </w:p>
+    <w:p>
+      <w:pPr>
+        <w:rPr>
+          <w:lang w:val="en-FR"/>
+        </w:rPr>
+      </w:pPr>
+      <w:r>
+        <w:rPr>
+          <w:b/>
+          <w:bCs/>
+          <w:u w:val="single"/>
+          <w:lang w:val="en-FR"/>
+        </w:rPr>
+        <w:lastRenderedPageBreak/>
+        <w:t>Article 7</w:t>
+      </w:r>
+      <w:r>
+        <w:rPr>
+          <w:u w:val="single"/>
+          <w:lang w:val="en-FR"/>
+        </w:rPr>
+        <w:t xml:space="preserve"> –</w:t>
+      </w:r>
+      <w:r>
+        <w:rPr>
+          <w:lang w:val="en-FR"/>
+        </w:rPr>
+        <w:t xml:space="preserve"> L</w:t>
+      </w:r>
+      <w:r>
+        <w:rPr>
+          <w:rtl/>
+        </w:rPr>
+        <w:t>’</w:t>
+      </w:r>
+      <w:r>
+        <w:rPr>
+          <w:lang w:val="en-FR"/>
+        </w:rPr>
+        <w:t>arrêté municipal n°</w:t>
+      </w:r>
+      <w:r>
+        <w:rPr>
+          <w:lang w:val="en-FR"/>
+        </w:rPr>
+        <w:t>{{ previous_decree_number }}</w:t>
+      </w:r>
+      <w:r>
+        <w:rPr>
+          <w:lang w:val="en-FR"/>
+        </w:rPr>
+        <w:t xml:space="preserve"> en date du </w:t>
+      </w:r>
+      <w:r>
+        <w:rPr>
+          <w:lang w:val="en-FR"/>
+        </w:rPr>
+        <w:t>{{ previous_decree_date_str }}</w:t>
+      </w:r>
+      <w:r>
+        <w:rPr>
+          <w:lang w:val="en-FR"/>
+        </w:rPr>
+        <w:t xml:space="preserve"> portant autorisation de stationnement d</w:t>
+      </w:r>
+      <w:r>
+        <w:rPr>
+          <w:rtl/>
+        </w:rPr>
+        <w:t>’</w:t>
+      </w:r>
+      <w:r>
+        <w:rPr>
+          <w:lang w:val="en-FR"/>
+        </w:rPr>
+        <w:t xml:space="preserve">un véhicule taxi sur la commune </w:t>
+      </w:r>
+      <w:r>
+        <w:rPr>
+          <w:lang w:val="en-FR"/>
+        </w:rPr>
+        <w:t>{{ decree_commune_fulltext }}</w:t>
+      </w:r>
+      <w:r>
+        <w:rPr>
+          <w:lang w:val="en-FR"/>
+        </w:rPr>
+        <w:t xml:space="preserve"> est abrogé.</w:t>
+      </w:r>
+    </w:p>
+    <w:p>
+      <w:r>
+        <w:t>{% endif %}</w:t>
+      </w:r>
+    </w:p>
+    <w:p>
+      <w:pPr>
+        <w:pStyle w:val="Body"/>
+        <w:jc w:val="both"/>
+        <w:rPr>
+          <w:lang w:val="en-US"/>
+        </w:rPr>
+      </w:pPr>
+    </w:p>
+    <w:p>
+      <w:r>
+        <w:t xml:space="preserve">{% if not </w:t>
+      </w:r>
+      <w:proofErr w:type="spellStart"/>
+      <w:r>
+        <w:t>old_ads</w:t>
+      </w:r>
+      <w:proofErr w:type="spellEnd"/>
+      <w:r>
+        <w:t xml:space="preserve"> %}</w:t>
+      </w:r>
+    </w:p>
+    <w:p>
+      <w:pPr>
+        <w:rPr>
+          <w:lang w:val="fr-FR"/>
+        </w:rPr>
+      </w:pPr>
+      <w:r>
+        <w:rPr>
+          <w:lang w:val="fr-FR"/>
+        </w:rPr>
+        <w:t>La présente autorisation est valable 5 ans à partir de la date de l</w:t>
+      </w:r>
+      <w:r>
+        <w:rPr>
+          <w:rtl/>
+        </w:rPr>
+        <w:t>’</w:t>
+      </w:r>
+      <w:r>
+        <w:rPr>
+          <w:lang w:val="fr-FR"/>
+        </w:rPr>
+        <w:t>arrêté de création de l</w:t>
+      </w:r>
+      <w:r>
+        <w:rPr>
+          <w:rtl/>
+        </w:rPr>
+        <w:t>’</w:t>
+      </w:r>
+      <w:r>
+        <w:rPr>
+          <w:lang w:val="fr-FR"/>
+        </w:rPr>
+        <w:t>autorisation de stationnement.</w:t>
+      </w:r>
+    </w:p>
+    <w:p>
+      <w:pPr>
+        <w:rPr>
+          <w:lang w:val="fr-FR"/>
+        </w:rPr>
+      </w:pPr>
+      <w:r>
+        <w:rPr>
+          <w:lang w:val="fr-FR"/>
+        </w:rPr>
+        <w:t>Elle pourra être renouvelée à la demande du titulaire formée au moins trois mois avant le terme de la durée de validité de ladite présente autorisation, sauf si le titulaire se trouve dans l'un des cas énumérés à l'article R. 3121-15 du Code des Transports.</w:t>
+      </w:r>
+    </w:p>
+    <w:p>
+      <w:pPr>
+        <w:rPr>
+          <w:lang w:val="fr-FR"/>
+        </w:rPr>
+      </w:pPr>
+      <w:r>
+        <w:rPr>
+          <w:lang w:val="fr-FR"/>
+        </w:rPr>
+        <w:t xml:space="preserve">{% </w:t>
+      </w:r>
+      <w:proofErr w:type="spellStart"/>
+      <w:r>
+        <w:rPr>
+          <w:lang w:val="fr-FR"/>
+        </w:rPr>
+        <w:t>endif</w:t>
+      </w:r>
+      <w:proofErr w:type="spellEnd"/>
+      <w:r>
+        <w:rPr>
+          <w:lang w:val="fr-FR"/>
+        </w:rPr>
+        <w:t xml:space="preserve"> %}</w:t>
+      </w:r>
+    </w:p>
+    <w:p>
+      <w:pPr>
+        <w:pStyle w:val="Body"/>
+        <w:jc w:val="both"/>
+      </w:pPr>
+    </w:p>
+    <w:p>
+      <w:pPr>
+        <w:pStyle w:val="Body"/>
+        <w:jc w:val="both"/>
+      </w:pPr>
+      <w:r>
+        <w:rPr>
+          <w:b/>
+          <w:bCs/>
+          <w:u w:val="single"/>
+          <w:lang w:val="fr-FR"/>
+        </w:rPr>
+        <w:t xml:space="preserve">Article 8 </w:t>
+      </w:r>
+      <w:r>
+        <w:rPr>
+          <w:b/>
+          <w:bCs/>
+          <w:u w:val="single"/>
+        </w:rPr>
+        <w:t>–</w:t>
+      </w:r>
+      <w:r>
+        <w:rPr>
+          <w:lang w:val="fr-FR"/>
+        </w:rPr>
+        <w:t xml:space="preserve"> Monsieur (Madame) le maire est chargé(e) de l'exécution du présent </w:t>
+      </w:r>
+      <w:proofErr w:type="spellStart"/>
+      <w:r>
+        <w:rPr>
+          <w:lang w:val="fr-FR"/>
+        </w:rPr>
+        <w:t>arr</w:t>
+      </w:r>
+      <w:proofErr w:type="spellEnd"/>
+      <w:r>
+        <w:t>êt</w:t>
+      </w:r>
+      <w:r>
+        <w:rPr>
+          <w:lang w:val="fr-FR"/>
+        </w:rPr>
+        <w:t xml:space="preserve">é qui sera notifié au titulaire de l'autorisation de stationnement et adressé </w:t>
+      </w:r>
+      <w:r>
+        <w:rPr>
+          <w:lang w:val="it-IT"/>
+        </w:rPr>
+        <w:t xml:space="preserve">en copie </w:t>
+      </w:r>
+      <w:r>
+        <w:t xml:space="preserve">à </w:t>
+      </w:r>
+      <w:r>
+        <w:rPr>
+          <w:lang w:val="it-IT"/>
+        </w:rPr>
+        <w:t xml:space="preserve">la </w:t>
+      </w:r>
+      <w:proofErr w:type="spellStart"/>
+      <w:r>
+        <w:rPr>
+          <w:lang w:val="it-IT"/>
+        </w:rPr>
+        <w:t>pr</w:t>
+      </w:r>
+      <w:r>
+        <w:rPr>
+          <w:lang w:val="fr-FR"/>
+        </w:rPr>
+        <w:t>éfecture</w:t>
+      </w:r>
+      <w:proofErr w:type="spellEnd"/>
+      <w:r>
+        <w:rPr>
+          <w:lang w:val="fr-FR"/>
+        </w:rPr>
+        <w:t xml:space="preserve"> et </w:t>
+      </w:r>
+      <w:r>
+        <w:t xml:space="preserve">à </w:t>
+      </w:r>
+      <w:r>
+        <w:rPr>
+          <w:lang w:val="fr-FR"/>
+        </w:rPr>
+        <w:t xml:space="preserve">la direction départementale de la </w:t>
+      </w:r>
+      <w:proofErr w:type="spellStart"/>
+      <w:r>
+        <w:rPr>
+          <w:lang w:val="fr-FR"/>
+        </w:rPr>
+        <w:t>sé</w:t>
+      </w:r>
+      <w:proofErr w:type="spellEnd"/>
+      <w:r>
+        <w:t>curit</w:t>
+      </w:r>
+      <w:r>
+        <w:rPr>
+          <w:lang w:val="fr-FR"/>
+        </w:rPr>
+        <w:t xml:space="preserve">é publique / </w:t>
+      </w:r>
+      <w:r>
+        <w:t xml:space="preserve">à </w:t>
+      </w:r>
+      <w:r>
+        <w:rPr>
+          <w:lang w:val="fr-FR"/>
+        </w:rPr>
+        <w:t>la brigade de gendarmerie concerné</w:t>
+      </w:r>
+      <w:r>
+        <w:rPr>
+          <w:lang w:val="it-IT"/>
+        </w:rPr>
+        <w:t>e.</w:t>
+      </w:r>
+    </w:p>
+    <w:p>
+      <w:pPr>
+        <w:pStyle w:val="Body"/>
+      </w:pPr>
+    </w:p>
+    <w:p>
+      <w:pPr>
+        <w:pStyle w:val="Body"/>
+      </w:pPr>
+      <w:r>
+        <w:rPr>
+          <w:b/>
+          <w:bCs/>
+          <w:u w:val="single"/>
+          <w:lang w:val="fr-FR"/>
+        </w:rPr>
+        <w:t>Article 9</w:t>
+      </w:r>
+      <w:r>
+        <w:t xml:space="preserve"> – </w:t>
+      </w:r>
+      <w:r>
+        <w:rPr>
+          <w:lang w:val="fr-FR"/>
+        </w:rPr>
+        <w:t xml:space="preserve">Le présent </w:t>
+      </w:r>
+      <w:proofErr w:type="spellStart"/>
+      <w:r>
+        <w:rPr>
+          <w:lang w:val="fr-FR"/>
+        </w:rPr>
+        <w:t>arr</w:t>
+      </w:r>
+      <w:proofErr w:type="spellEnd"/>
+      <w:r>
+        <w:t>êt</w:t>
+      </w:r>
+      <w:r>
+        <w:rPr>
+          <w:lang w:val="fr-FR"/>
+        </w:rPr>
+        <w:t>é peut faire l</w:t>
+      </w:r>
+      <w:r>
+        <w:rPr>
+          <w:rtl/>
+        </w:rPr>
+        <w:t>’</w:t>
+      </w:r>
+      <w:r>
+        <w:rPr>
+          <w:lang w:val="fr-FR"/>
+        </w:rPr>
+        <w:t>objet d</w:t>
+      </w:r>
+      <w:r>
+        <w:rPr>
+          <w:rtl/>
+        </w:rPr>
+        <w:t>’</w:t>
+      </w:r>
+      <w:r>
+        <w:rPr>
+          <w:lang w:val="fr-FR"/>
+        </w:rPr>
+        <w:t xml:space="preserve">un recours gracieux </w:t>
+      </w:r>
+      <w:proofErr w:type="spellStart"/>
+      <w:r>
+        <w:rPr>
+          <w:lang w:val="fr-FR"/>
+        </w:rPr>
+        <w:t>aupr</w:t>
+      </w:r>
+      <w:proofErr w:type="spellEnd"/>
+      <w:r>
+        <w:rPr>
+          <w:lang w:val="it-IT"/>
+        </w:rPr>
+        <w:t>è</w:t>
+      </w:r>
+      <w:r>
+        <w:rPr>
+          <w:lang w:val="fr-FR"/>
+        </w:rPr>
+        <w:t>s du maire ou d</w:t>
+      </w:r>
+      <w:r>
+        <w:rPr>
+          <w:rtl/>
+        </w:rPr>
+        <w:t>’</w:t>
+      </w:r>
+      <w:r>
+        <w:rPr>
+          <w:lang w:val="fr-FR"/>
+        </w:rPr>
+        <w:t xml:space="preserve">un recours contentieux devant le tribunal administratif </w:t>
+      </w:r>
+      <w:proofErr w:type="gramStart"/>
+      <w:r>
+        <w:rPr>
+          <w:lang w:val="fr-FR"/>
+        </w:rPr>
+        <w:t xml:space="preserve">{{ </w:t>
+      </w:r>
+      <w:proofErr w:type="spellStart"/>
+      <w:r>
+        <w:rPr>
+          <w:lang w:val="fr-FR"/>
+        </w:rPr>
+        <w:t>decree</w:t>
+      </w:r>
+      <w:proofErr w:type="gramEnd"/>
+      <w:r>
+        <w:rPr>
+          <w:lang w:val="fr-FR"/>
+        </w:rPr>
+        <w:t>_commune_fulltext</w:t>
+      </w:r>
+      <w:proofErr w:type="spellEnd"/>
+      <w:r>
+        <w:rPr>
+          <w:lang w:val="fr-FR"/>
+        </w:rPr>
+        <w:t xml:space="preserve"> }}</w:t>
+      </w:r>
+      <w:r>
+        <w:rPr>
+          <w:lang w:val="fr-FR"/>
+        </w:rPr>
+        <w:t xml:space="preserve"> dans un délai de deux mois </w:t>
+      </w:r>
+      <w:r>
+        <w:t xml:space="preserve">à </w:t>
+      </w:r>
+      <w:r>
+        <w:rPr>
+          <w:lang w:val="fr-FR"/>
+        </w:rPr>
+        <w:t>compter de sa date de notification.</w:t>
+      </w:r>
+    </w:p>
+    <w:p>
+      <w:pPr>
+        <w:pStyle w:val="Body"/>
+      </w:pPr>
+    </w:p>
+    <w:p>
+      <w:pPr>
+        <w:pStyle w:val="Body"/>
+      </w:pPr>
+    </w:p>
+    <w:p>
+      <w:pPr>
+        <w:pStyle w:val="Body"/>
+      </w:pPr>
+    </w:p>
+    <w:p>
+      <w:pPr>
+        <w:pStyle w:val="Body"/>
+      </w:pPr>
+    </w:p>
+    <w:p>
+      <w:pPr>
+        <w:pStyle w:val="Body"/>
+        <w:jc w:val="right"/>
+      </w:pPr>
+      <w:r>
+        <w:rPr>
+          <w:lang w:val="fr-FR"/>
+        </w:rPr>
+        <w:t xml:space="preserve">Fait </w:t>
+      </w:r>
+      <w:r>
+        <w:t>à</w:t>
+      </w:r>
+      <w:r>
+        <w:rPr>
+          <w:lang w:val="fr-FR"/>
         </w:rPr>
         <w:t xml:space="preserve"> </w:t>
       </w:r>
-      <w:r>
-        <w:rPr>
-          <w:lang w:val="it-IT"/>
-        </w:rPr>
-        <w:t>immatricul</w:t>
-      </w:r>
-      <w:r>
-        <w:rPr>
-          <w:lang w:val="fr-FR"/>
-        </w:rPr>
-        <w:t>é</w:t>
-      </w:r>
-      <w:r>
-        <w:t xml:space="preserve">e </w:t>
-      </w:r>
-      <w:r>
-        <w:rPr>
-          <w:b/>
-          <w:bCs/>
-          <w:color w:val="FF0000"/>
-          <w:u w:color="FF0000"/>
-        </w:rPr>
-        <w:t>A8</w:t>
-      </w:r>
-      <w:r>
-        <w:rPr>
-          <w:color w:val="FF0000"/>
-          <w:u w:color="FF0000"/>
-        </w:rPr>
-        <w:t xml:space="preserve"> </w:t>
-      </w:r>
-      <w:r>
-        <w:rPr>
-          <w:lang w:val="fr-FR"/>
-        </w:rPr>
-        <w:t>dont le représentant lé</w:t>
-      </w:r>
-      <w:r>
-        <w:rPr>
-          <w:lang w:val="pt-PT"/>
-        </w:rPr>
-        <w:t>gal de l</w:t>
-      </w:r>
-      <w:r>
-        <w:rPr>
-          <w:rtl/>
-        </w:rPr>
-        <w:t>’</w:t>
-      </w:r>
-      <w:r>
-        <w:rPr>
-          <w:lang w:val="fr-FR"/>
-        </w:rPr>
-        <w:t xml:space="preserve">entreprise est M/Mme </w:t>
-      </w:r>
-      <w:r>
-        <w:rPr>
-          <w:b/>
-          <w:bCs/>
-          <w:color w:val="FF0000"/>
-          <w:u w:color="FF0000"/>
-        </w:rPr>
-        <w:t>A11</w:t>
-      </w:r>
-      <w:r>
-        <w:rPr>
-          <w:color w:val="FF0000"/>
-          <w:u w:color="FF0000"/>
-        </w:rPr>
-        <w:t xml:space="preserve"> </w:t>
-      </w:r>
-      <w:r>
-        <w:rPr>
-          <w:lang w:val="fr-FR"/>
-        </w:rPr>
-        <w:t>est autorisé(e) en tant que titulaire de l</w:t>
-      </w:r>
-      <w:r>
-        <w:rPr>
-          <w:rtl/>
-        </w:rPr>
-        <w:t>’</w:t>
-      </w:r>
-      <w:r>
-        <w:rPr>
-          <w:lang w:val="pt-PT"/>
-        </w:rPr>
-        <w:t xml:space="preserve">ADS </w:t>
-      </w:r>
-      <w:r>
-        <w:rPr>
-          <w:b/>
-          <w:bCs/>
-          <w:color w:val="FF0000"/>
-          <w:u w:color="FF0000"/>
-        </w:rPr>
-        <w:t>A13</w:t>
-      </w:r>
-      <w:r>
-        <w:rPr>
-          <w:lang w:val="fr-FR"/>
-        </w:rPr>
-        <w:t xml:space="preserve"> à faire stationner un véhicule taxi sur la voie publique de la commune </w:t>
-      </w:r>
-      <w:r>
-        <w:rPr>
-          <w:lang w:val="fr-FR"/>
-        </w:rPr>
-        <w:t>{{ decree_commune_fulltext }}</w:t>
-      </w:r>
-      <w:r>
-        <w:rPr>
-          <w:lang w:val="fr-FR"/>
-        </w:rPr>
-        <w:t>{% if not old_ads %}</w:t>
-      </w:r>
-      <w:r>
-        <w:t xml:space="preserve"> jusqu</w:t>
-      </w:r>
-      <w:r>
-        <w:rPr>
-          <w:rtl/>
-        </w:rPr>
-        <w:t>’</w:t>
-      </w:r>
-      <w:r>
-        <w:t>au</w:t>
-      </w:r>
-      <w:r>
-        <w:rPr>
-          <w:lang w:val="fr-FR"/>
-        </w:rPr>
-        <w:t xml:space="preserve"> {{ </w:t>
-      </w:r>
-      <w:r>
-        <w:t>ads_end_date</w:t>
-      </w:r>
-      <w:r>
-        <w:rPr>
-          <w:lang w:val="fr-FR"/>
-        </w:rPr>
-        <w:t>_str }}{% endif %}</w:t>
-      </w:r>
-      <w:r>
-        <w:t>.</w:t>
-      </w:r>
-      <w:r>
-        <w:rPr>
-          <w:lang w:val="fr-FR"/>
-        </w:rPr>
-        <w:t xml:space="preserve">{% if </w:t>
-      </w:r>
-      <w:r>
-        <w:t>decree_creation_reason in (‘rental’,) %}</w:t>
-      </w:r>
-      <w:r>
-        <w:t>Cette ADS est exploitée par Monsieur/Madame A6 conformément au contrat de location-gérance visé dans le présent arrêté,</w:t>
-      </w:r>
-      <w:r>
-        <w:rPr>
-          <w:lang w:val="fr-FR"/>
-        </w:rPr>
-        <w:t>{% endif %</w:t>
-      </w:r>
-      <w:r>
-        <w:t>}</w:t>
-      </w:r>
-    </w:p>
-    <w:p>
-      <w:pPr>
-        <w:pStyle w:val="Body"/>
-        <w:jc w:val="both"/>
-        <w:rPr>
-          <w:u w:val="single"/>
-          <w:shd w:val="clear" w:color="auto" w:fill="FFFF00"/>
-        </w:rPr>
-      </w:pPr>
-    </w:p>
-    <w:p>
-      <w:pPr>
-        <w:pStyle w:val="Body"/>
-        <w:jc w:val="both"/>
+      <w:proofErr w:type="gramStart"/>
+      <w:r>
+        <w:rPr>
+          <w:lang w:val="fr-FR"/>
+        </w:rPr>
+        <w:t xml:space="preserve">{{ </w:t>
+      </w:r>
+      <w:proofErr w:type="spellStart"/>
+      <w:r>
+        <w:rPr>
+          <w:lang w:val="fr-FR"/>
+        </w:rPr>
+        <w:t>decree</w:t>
+      </w:r>
+      <w:proofErr w:type="gramEnd"/>
+      <w:r>
+        <w:rPr>
+          <w:lang w:val="fr-FR"/>
+        </w:rPr>
+        <w:t>_commune</w:t>
+      </w:r>
+      <w:proofErr w:type="spellEnd"/>
+      <w:r>
+        <w:rPr>
+          <w:lang w:val="fr-FR"/>
+        </w:rPr>
+        <w:t xml:space="preserve"> }}</w:t>
+      </w:r>
+      <w:r>
+        <w:rPr>
+          <w:lang w:val="fr-FR"/>
+        </w:rPr>
+        <w:t>, l</w:t>
+      </w:r>
+      <w:r>
+        <w:rPr>
+          <w:lang w:val="fr-FR"/>
+        </w:rPr>
+        <w:t xml:space="preserve">e {{ </w:t>
+      </w:r>
+      <w:proofErr w:type="spellStart"/>
+      <w:r>
+        <w:rPr>
+          <w:lang w:val="fr-FR"/>
+        </w:rPr>
+        <w:t>decree_creation_date_str</w:t>
+      </w:r>
+      <w:proofErr w:type="spellEnd"/>
+      <w:r>
+        <w:rPr>
+          <w:lang w:val="fr-FR"/>
+        </w:rPr>
+        <w:t xml:space="preserve"> }}</w:t>
+      </w:r>
+      <w:r>
+        <w:t>,</w:t>
+      </w:r>
+    </w:p>
+    <w:p>
+      <w:pPr>
+        <w:pStyle w:val="Body"/>
+        <w:jc w:val="right"/>
+      </w:pPr>
+      <w:r>
+        <w:rPr>
+          <w:lang w:val="fr-FR"/>
+        </w:rPr>
+        <w:t xml:space="preserve">Le Maire </w:t>
+      </w:r>
+      <w:proofErr w:type="gramStart"/>
+      <w:r>
         <w:rPr>
           <w:lang w:val="en-US"/>
         </w:rPr>
-      </w:pPr>
+        <w:t xml:space="preserve">{{ </w:t>
+      </w:r>
+      <w:proofErr w:type="spellStart"/>
       <w:r>
         <w:rPr>
           <w:lang w:val="en-US"/>
         </w:rPr>
-        <w:t>{% if not is_old_ads %}</w:t>
-      </w:r>
-    </w:p>
-    <w:p>
-      <w:pPr>
-        <w:pStyle w:val="Body"/>
-        <w:jc w:val="both"/>
-        <w:rPr>
-          <w:lang w:val="fr-FR"/>
-        </w:rPr>
-      </w:pPr>
-      <w:r>
-        <w:rPr>
-          <w:lang w:val="fr-FR"/>
-        </w:rPr>
-        <w:t>Cette ADS devra être exploitée personnellement par le titulaire. Elle porte le numéro A13 et est incessible.</w:t>
-      </w:r>
-    </w:p>
-    <w:p>
-      <w:pPr>
-        <w:pStyle w:val="Body"/>
-        <w:jc w:val="both"/>
-        <w:rPr>
-          <w:lang w:val="fr-FR"/>
-        </w:rPr>
-      </w:pPr>
-      <w:r>
-        <w:rPr>
-          <w:lang w:val="fr-FR"/>
-        </w:rPr>
-        <w:t>{% endif %}</w:t>
-      </w:r>
-    </w:p>
-    <w:p>
-      <w:pPr>
-        <w:pStyle w:val="Body"/>
-        <w:jc w:val="both"/>
-        <w:rPr>
-          <w:b/>
-          <w:bCs/>
-          <w:u w:val="single"/>
-        </w:rPr>
-      </w:pPr>
-    </w:p>
-    <w:p>
-      <w:pPr>
-        <w:pStyle w:val="Body"/>
-        <w:jc w:val="both"/>
-      </w:pPr>
-      <w:r>
-        <w:rPr>
-          <w:b/>
-          <w:bCs/>
-          <w:u w:val="single"/>
-          <w:lang w:val="fr-FR"/>
-        </w:rPr>
-        <w:t xml:space="preserve">Article 2 </w:t>
-      </w:r>
-      <w:r>
-        <w:rPr>
-          <w:b/>
-          <w:bCs/>
-          <w:u w:val="single"/>
-        </w:rPr>
-        <w:t>–</w:t>
-      </w:r>
-      <w:r>
-        <w:rPr>
-          <w:lang w:val="fr-FR"/>
-        </w:rPr>
-        <w:t xml:space="preserve"> </w:t>
-      </w:r>
-      <w:r>
-        <w:t>Le véhicule autorisé sur cet emplacement de stationnement est le suivant : Véhicule de la marque</w:t>
-      </w:r>
-      <w:r>
-        <w:t xml:space="preserve"> {{ </w:t>
-      </w:r>
-      <w:r>
-        <w:t>vehicle_brand</w:t>
-      </w:r>
-      <w:r>
-        <w:rPr>
-          <w:lang w:val="fr-FR"/>
+        <w:t>decree</w:t>
+      </w:r>
+      <w:proofErr w:type="gramEnd"/>
+      <w:r>
+        <w:rPr>
+          <w:lang w:val="en-US"/>
+        </w:rPr>
+        <w:t>_commune_fulltext</w:t>
+      </w:r>
+      <w:proofErr w:type="spellEnd"/>
+      <w:r>
+        <w:rPr>
+          <w:lang w:val="en-US"/>
         </w:rPr>
         <w:t xml:space="preserve"> }}</w:t>
-      </w:r>
-      <w:r>
-        <w:t xml:space="preserve">, modèle </w:t>
-      </w:r>
-      <w:r>
-        <w:rPr>
-          <w:lang w:val="fr-FR"/>
-        </w:rPr>
-        <w:t xml:space="preserve">{{ </w:t>
-      </w:r>
-      <w:r>
-        <w:t>vehicle_model</w:t>
-      </w:r>
-      <w:r>
-        <w:rPr>
-          <w:lang w:val="fr-FR"/>
-        </w:rPr>
-        <w:t xml:space="preserve"> }}</w:t>
-      </w:r>
-      <w:r>
-        <w:t>, dont le numéro d</w:t>
-      </w:r>
-      <w:r>
-        <w:rPr>
-          <w:rtl/>
-        </w:rPr>
-        <w:t>’</w:t>
-      </w:r>
-      <w:r>
-        <w:t xml:space="preserve">immatriculation est </w:t>
-      </w:r>
-      <w:r>
-        <w:t xml:space="preserve">{{ </w:t>
-      </w:r>
-      <w:r>
-        <w:t>immatriculation_plate</w:t>
-      </w:r>
-      <w:r>
-        <w:rPr>
-          <w:lang w:val="fr-FR"/>
-        </w:rPr>
-        <w:t xml:space="preserve"> }}{% if decree_creation_reason in (</w:t>
-      </w:r>
-      <w:r>
-        <w:t>‘reantal’,) %}</w:t>
-      </w:r>
-      <w:r>
-        <w:t>, conformément au contrat de location gérance</w:t>
-      </w:r>
-      <w:r>
-        <w:t>{% endif %}</w:t>
-      </w:r>
-      <w:r>
-        <w:t>.</w:t>
-      </w:r>
-    </w:p>
-    <w:p>
-      <w:pPr>
-        <w:pStyle w:val="Body"/>
-        <w:jc w:val="both"/>
-      </w:pPr>
-    </w:p>
-    <w:p>
-      <w:pPr>
-        <w:pStyle w:val="Body"/>
-        <w:jc w:val="both"/>
-      </w:pPr>
-      <w:r>
-        <w:rPr>
-          <w:b/>
-          <w:bCs/>
-          <w:u w:val="single"/>
-          <w:lang w:val="fr-FR"/>
-        </w:rPr>
-        <w:t xml:space="preserve">Article 3 </w:t>
-      </w:r>
-      <w:r>
-        <w:rPr>
-          <w:b/>
-          <w:bCs/>
-          <w:u w:val="single"/>
-        </w:rPr>
-        <w:t>–</w:t>
-      </w:r>
-      <w:r>
-        <w:rPr>
-          <w:lang w:val="fr-FR"/>
-        </w:rPr>
-        <w:t xml:space="preserve"> Toute modification intervenant dans l</w:t>
-      </w:r>
-      <w:r>
-        <w:rPr>
-          <w:rtl/>
-        </w:rPr>
-        <w:t>’</w:t>
-      </w:r>
-      <w:r>
-        <w:rPr>
-          <w:lang w:val="fr-FR"/>
-        </w:rPr>
-        <w:t xml:space="preserve">exploitation du véhicule taxi devra </w:t>
-      </w:r>
-      <w:r>
-        <w:t>ê</w:t>
-      </w:r>
-      <w:r>
-        <w:rPr>
-          <w:lang w:val="it-IT"/>
-        </w:rPr>
-        <w:t>tre notifi</w:t>
-      </w:r>
-      <w:r>
-        <w:rPr>
-          <w:lang w:val="fr-FR"/>
-        </w:rPr>
-        <w:t xml:space="preserve">ée dans les meilleurs délais </w:t>
-      </w:r>
-      <w:r>
-        <w:t>à l</w:t>
-      </w:r>
-      <w:r>
-        <w:rPr>
-          <w:rtl/>
-        </w:rPr>
-        <w:t>’</w:t>
-      </w:r>
-      <w:r>
-        <w:rPr>
-          <w:lang w:val="it-IT"/>
-        </w:rPr>
-        <w:t>autorit</w:t>
-      </w:r>
-      <w:r>
-        <w:rPr>
-          <w:lang w:val="fr-FR"/>
-        </w:rPr>
-        <w:t xml:space="preserve">é </w:t>
-      </w:r>
-      <w:r>
-        <w:rPr>
-          <w:lang w:val="it-IT"/>
-        </w:rPr>
-        <w:t>comp</w:t>
-      </w:r>
-      <w:r>
-        <w:rPr>
-          <w:lang w:val="fr-FR"/>
-        </w:rPr>
-        <w:t>é</w:t>
-      </w:r>
-      <w:r>
-        <w:rPr>
-          <w:lang w:val="it-IT"/>
-        </w:rPr>
-        <w:t xml:space="preserve">tente. </w:t>
-      </w:r>
-    </w:p>
-    <w:p>
-      <w:pPr>
-        <w:rPr>
-          <w:lang w:val="en-FR"/>
-        </w:rPr>
-      </w:pPr>
-    </w:p>
-    <w:p>
-      <w:r>
-        <w:t>{% if old_ads %}</w:t>
-      </w:r>
-    </w:p>
-    <w:p>
-      <w:r>
-        <w:rPr>
-          <w:lang w:val="fr-FR"/>
-        </w:rPr>
-        <w:t>Toute modification dans l</w:t>
-      </w:r>
-      <w:r>
-        <w:rPr>
-          <w:rtl/>
-        </w:rPr>
-        <w:t>’</w:t>
-      </w:r>
-      <w:r>
-        <w:rPr>
-          <w:lang w:val="fr-FR"/>
-        </w:rPr>
-        <w:t>exploitation de l</w:t>
-      </w:r>
-      <w:r>
-        <w:rPr>
-          <w:rtl/>
-        </w:rPr>
-        <w:t>’</w:t>
-      </w:r>
-      <w:r>
-        <w:rPr>
-          <w:lang w:val="fr-FR"/>
-        </w:rPr>
-        <w:t>ADS doit faire l</w:t>
-      </w:r>
-      <w:r>
-        <w:rPr>
-          <w:rtl/>
-        </w:rPr>
-        <w:t>’</w:t>
-      </w:r>
-      <w:r>
-        <w:rPr>
-          <w:lang w:val="fr-FR"/>
-        </w:rPr>
-        <w:t>objet d</w:t>
-      </w:r>
-      <w:r>
-        <w:rPr>
-          <w:rtl/>
-        </w:rPr>
-        <w:t>’</w:t>
-      </w:r>
-      <w:r>
-        <w:rPr>
-          <w:lang w:val="fr-FR"/>
-        </w:rPr>
-        <w:t>une information préalable à l</w:t>
-      </w:r>
-      <w:r>
-        <w:rPr>
-          <w:rtl/>
-        </w:rPr>
-        <w:t>’</w:t>
-      </w:r>
-      <w:r>
-        <w:rPr>
-          <w:lang w:val="fr-FR"/>
-        </w:rPr>
-        <w:t>autorité compétente.</w:t>
-      </w:r>
-    </w:p>
-    <w:p>
-      <w:pPr>
-        <w:rPr>
-          <w:lang w:val="fr-FR"/>
-        </w:rPr>
-      </w:pPr>
-      <w:r>
-        <w:t>{% endif %}</w:t>
-      </w:r>
-    </w:p>
-    <w:p>
-      <w:pPr>
-        <w:pStyle w:val="Body"/>
-        <w:jc w:val="both"/>
-      </w:pPr>
-    </w:p>
-    <w:p>
-      <w:pPr>
-        <w:pStyle w:val="Body"/>
-        <w:jc w:val="both"/>
-      </w:pPr>
-      <w:r>
-        <w:rPr>
-          <w:b/>
-          <w:bCs/>
-          <w:u w:val="single"/>
-          <w:lang w:val="fr-FR"/>
-        </w:rPr>
-        <w:t>Article 4</w:t>
-      </w:r>
-      <w:r>
-        <w:t> - </w:t>
-      </w:r>
-      <w:r>
-        <w:rPr>
-          <w:lang w:val="fr-FR"/>
-        </w:rPr>
-        <w:t>Le titulaire de l</w:t>
-      </w:r>
-      <w:r>
-        <w:rPr>
-          <w:rtl/>
-        </w:rPr>
-        <w:t>’</w:t>
-      </w:r>
-      <w:r>
-        <w:rPr>
-          <w:lang w:val="fr-FR"/>
-        </w:rPr>
-        <w:t xml:space="preserve">autorisation devra fournir </w:t>
-      </w:r>
-      <w:r>
-        <w:t>à l</w:t>
-      </w:r>
-      <w:r>
-        <w:rPr>
-          <w:rtl/>
-        </w:rPr>
-        <w:t>’</w:t>
-      </w:r>
-      <w:r>
-        <w:rPr>
-          <w:lang w:val="it-IT"/>
-        </w:rPr>
-        <w:t>autorit</w:t>
-      </w:r>
-      <w:r>
-        <w:rPr>
-          <w:lang w:val="fr-FR"/>
-        </w:rPr>
-        <w:t xml:space="preserve">é </w:t>
-      </w:r>
-      <w:r>
-        <w:rPr>
-          <w:lang w:val="it-IT"/>
-        </w:rPr>
-        <w:t>comp</w:t>
-      </w:r>
-      <w:r>
-        <w:rPr>
-          <w:lang w:val="fr-FR"/>
-        </w:rPr>
-        <w:t xml:space="preserve">étente, chaque année et </w:t>
-      </w:r>
-      <w:r>
-        <w:t xml:space="preserve">à </w:t>
-      </w:r>
-      <w:r>
-        <w:rPr>
-          <w:lang w:val="fr-FR"/>
-        </w:rPr>
-        <w:t>chaque changement de véhicule, une copie du justificatif d</w:t>
-      </w:r>
-      <w:r>
-        <w:rPr>
-          <w:rtl/>
-        </w:rPr>
-        <w:t>’</w:t>
-      </w:r>
-      <w:r>
-        <w:rPr>
-          <w:lang w:val="fr-FR"/>
-        </w:rPr>
-        <w:t xml:space="preserve">assurance prévue </w:t>
-      </w:r>
-      <w:r>
-        <w:t>à l</w:t>
-      </w:r>
-      <w:r>
-        <w:rPr>
-          <w:rtl/>
-        </w:rPr>
-        <w:t>’</w:t>
-      </w:r>
-      <w:r>
-        <w:rPr>
-          <w:lang w:val="fr-FR"/>
-        </w:rPr>
-        <w:t xml:space="preserve">article R 211-15 du code des assurances. </w:t>
-      </w:r>
-    </w:p>
-    <w:p>
-      <w:pPr>
-        <w:pStyle w:val="Body"/>
-        <w:jc w:val="both"/>
-        <w:rPr>
-          <w:b/>
-          <w:bCs/>
-          <w:u w:val="single"/>
-        </w:rPr>
-      </w:pPr>
-    </w:p>
-    <w:p>
-      <w:pPr>
-        <w:pStyle w:val="Body"/>
-        <w:jc w:val="both"/>
-      </w:pPr>
-      <w:r>
-        <w:rPr>
-          <w:b/>
-          <w:bCs/>
-          <w:u w:val="single"/>
-          <w:lang w:val="fr-FR"/>
-        </w:rPr>
-        <w:t xml:space="preserve">Article 5 </w:t>
-      </w:r>
-      <w:r>
-        <w:rPr>
-          <w:b/>
-          <w:bCs/>
-          <w:u w:val="single"/>
-        </w:rPr>
-        <w:t>–</w:t>
-      </w:r>
-      <w:r>
-        <w:rPr>
-          <w:lang w:val="fr-FR"/>
-        </w:rPr>
-        <w:t xml:space="preserve"> En application de l</w:t>
-      </w:r>
-      <w:r>
-        <w:rPr>
-          <w:rtl/>
-        </w:rPr>
-        <w:t>’</w:t>
-      </w:r>
-      <w:r>
-        <w:rPr>
-          <w:lang w:val="fr-FR"/>
-        </w:rPr>
-        <w:t>article L. 3124-1 du code des transports, si la présente autorisation n</w:t>
-      </w:r>
-      <w:r>
-        <w:rPr>
-          <w:rtl/>
-        </w:rPr>
-        <w:t>’</w:t>
-      </w:r>
-      <w:r>
-        <w:rPr>
-          <w:lang w:val="fr-FR"/>
-        </w:rPr>
-        <w:t>est pas exploitée de fa</w:t>
-      </w:r>
-      <w:r>
-        <w:t>ç</w:t>
-      </w:r>
-      <w:r>
-        <w:rPr>
-          <w:lang w:val="fr-FR"/>
-        </w:rPr>
-        <w:t>on effective ou continue, ou en cas de violation grave ou ré</w:t>
-      </w:r>
-      <w:r>
-        <w:t>p</w:t>
-      </w:r>
-      <w:r>
-        <w:rPr>
-          <w:lang w:val="fr-FR"/>
-        </w:rPr>
-        <w:t>é</w:t>
-      </w:r>
-      <w:r>
-        <w:t>t</w:t>
-      </w:r>
-      <w:r>
-        <w:rPr>
-          <w:lang w:val="fr-FR"/>
-        </w:rPr>
-        <w:t xml:space="preserve">ée par son titulaire du contenu de cette autorisation ou de la réglementation applicable </w:t>
-      </w:r>
-      <w:r>
-        <w:t xml:space="preserve">à </w:t>
-      </w:r>
-      <w:r>
-        <w:rPr>
-          <w:lang w:val="fr-FR"/>
-        </w:rPr>
-        <w:t>la profession, l</w:t>
-      </w:r>
-      <w:r>
-        <w:rPr>
-          <w:rtl/>
-        </w:rPr>
-        <w:t>’</w:t>
-      </w:r>
-      <w:r>
-        <w:rPr>
-          <w:lang w:val="it-IT"/>
-        </w:rPr>
-        <w:t>autorit</w:t>
-      </w:r>
-      <w:r>
-        <w:rPr>
-          <w:lang w:val="fr-FR"/>
-        </w:rPr>
-        <w:t>é municipale peut donner un avertissement au titulaire de cette autorisation ou procé</w:t>
-      </w:r>
-      <w:r>
-        <w:rPr>
-          <w:lang w:val="de-DE"/>
-        </w:rPr>
-        <w:t xml:space="preserve">der </w:t>
-      </w:r>
-      <w:r>
-        <w:t xml:space="preserve">à </w:t>
-      </w:r>
-      <w:r>
-        <w:rPr>
-          <w:lang w:val="fr-FR"/>
-        </w:rPr>
-        <w:t>son retrait temporaire ou dé</w:t>
-      </w:r>
-      <w:r>
-        <w:t xml:space="preserve">finitif. </w:t>
-      </w:r>
-    </w:p>
-    <w:p>
-      <w:pPr>
-        <w:pStyle w:val="Body"/>
-        <w:jc w:val="both"/>
-      </w:pPr>
-    </w:p>
-    <w:p>
-      <w:pPr>
-        <w:pStyle w:val="Body"/>
-        <w:jc w:val="both"/>
-      </w:pPr>
-      <w:r>
-        <w:rPr>
-          <w:b/>
-          <w:bCs/>
-          <w:u w:val="single"/>
-          <w:lang w:val="fr-FR"/>
-        </w:rPr>
-        <w:t>Article 6</w:t>
-      </w:r>
-      <w:r>
-        <w:rPr>
-          <w:u w:val="single"/>
-        </w:rPr>
-        <w:t xml:space="preserve"> – </w:t>
-      </w:r>
-      <w:r>
-        <w:rPr>
-          <w:lang w:val="fr-FR"/>
-        </w:rPr>
-        <w:t>En application de l</w:t>
-      </w:r>
-      <w:r>
-        <w:rPr>
-          <w:rtl/>
-        </w:rPr>
-        <w:t>’</w:t>
-      </w:r>
-      <w:r>
-        <w:rPr>
-          <w:lang w:val="fr-FR"/>
-        </w:rPr>
-        <w:t>article R. 3121-2 du code des transports, en cas d</w:t>
-      </w:r>
-      <w:r>
-        <w:rPr>
-          <w:rtl/>
-        </w:rPr>
-        <w:t>’</w:t>
-      </w:r>
-      <w:r>
-        <w:rPr>
-          <w:lang w:val="fr-FR"/>
-        </w:rPr>
-        <w:t>immobilisation d</w:t>
-      </w:r>
-      <w:r>
-        <w:rPr>
-          <w:rtl/>
-        </w:rPr>
-        <w:t>’</w:t>
-      </w:r>
-      <w:r>
-        <w:rPr>
-          <w:lang w:val="it-IT"/>
-        </w:rPr>
-        <w:t>origine m</w:t>
-      </w:r>
-      <w:r>
-        <w:rPr>
-          <w:lang w:val="fr-FR"/>
-        </w:rPr>
-        <w:t xml:space="preserve">écanique ou de vol du véhicule ou de ses équipements spéciaux, le taxi peut </w:t>
-      </w:r>
-      <w:r>
-        <w:t>ê</w:t>
-      </w:r>
-      <w:r>
-        <w:rPr>
-          <w:lang w:val="fr-FR"/>
-        </w:rPr>
-        <w:t>tre remplacé, temporairement, par un véhicule disposant des équipements é</w:t>
-      </w:r>
-      <w:r>
-        <w:t>num</w:t>
-      </w:r>
-      <w:r>
-        <w:rPr>
-          <w:lang w:val="fr-FR"/>
-        </w:rPr>
-        <w:t>é</w:t>
-      </w:r>
-      <w:r>
-        <w:t>r</w:t>
-      </w:r>
-      <w:r>
-        <w:rPr>
-          <w:lang w:val="fr-FR"/>
-        </w:rPr>
-        <w:t>é</w:t>
-      </w:r>
-      <w:r>
-        <w:t>s à l</w:t>
-      </w:r>
-      <w:r>
-        <w:rPr>
-          <w:rtl/>
-        </w:rPr>
-        <w:t>’</w:t>
-      </w:r>
-      <w:r>
-        <w:rPr>
-          <w:lang w:val="fr-FR"/>
-        </w:rPr>
-        <w:t>article R. 3121-1 du code des transports. L</w:t>
-      </w:r>
-      <w:r>
-        <w:rPr>
-          <w:rtl/>
-        </w:rPr>
-        <w:t>’</w:t>
-      </w:r>
-      <w:r>
-        <w:rPr>
-          <w:lang w:val="fr-FR"/>
-        </w:rPr>
-        <w:t>autorisation de stationnement et la plaque portant le numé</w:t>
-      </w:r>
-      <w:r>
-        <w:rPr>
-          <w:lang w:val="es-ES_tradnl"/>
-        </w:rPr>
-        <w:t>ro de l</w:t>
-      </w:r>
-      <w:r>
-        <w:rPr>
-          <w:rtl/>
-        </w:rPr>
-        <w:t>’</w:t>
-      </w:r>
-      <w:r>
-        <w:rPr>
-          <w:lang w:val="fr-FR"/>
-        </w:rPr>
-        <w:t>autorisation sont celles du taxi dont le véhicule prend le relais.</w:t>
-      </w:r>
-    </w:p>
-    <w:p>
-      <w:pPr>
-        <w:pStyle w:val="Body"/>
-        <w:jc w:val="both"/>
-        <w:rPr>
-          <w:shd w:val="clear" w:color="auto" w:fill="4A86E8"/>
-        </w:rPr>
-      </w:pPr>
-    </w:p>
-    <w:p>
-      <w:pPr>
-        <w:rPr>
-          <w:lang w:val="fr-FR"/>
-        </w:rPr>
-      </w:pPr>
-      <w:r>
-        <w:rPr>
-          <w:lang w:val="fr-FR"/>
-        </w:rPr>
-        <w:t>{% if old_ads</w:t>
-      </w:r>
-      <w:r>
-        <w:t xml:space="preserve"> %}</w:t>
-      </w:r>
-    </w:p>
-    <w:p>
-      <w:r>
-        <w:rPr>
-          <w:b/>
-          <w:bCs/>
-          <w:u w:val="single"/>
-          <w:lang w:val="fr-FR"/>
-        </w:rPr>
-        <w:t xml:space="preserve">Article </w:t>
-      </w:r>
-      <w:r>
-        <w:rPr>
-          <w:b/>
-          <w:bCs/>
-          <w:u w:val="single"/>
-          <w:lang w:val="fr-FR"/>
-        </w:rPr>
-        <w:t>7</w:t>
-      </w:r>
-      <w:r>
-        <w:rPr>
-          <w:u w:val="single"/>
-        </w:rPr>
-        <w:t xml:space="preserve"> –</w:t>
-      </w:r>
-      <w:r>
-        <w:rPr>
-          <w:lang w:val="fr-FR"/>
-        </w:rPr>
-        <w:t xml:space="preserve"> </w:t>
-      </w:r>
-      <w:r>
-        <w:t>L</w:t>
-      </w:r>
-      <w:r>
-        <w:rPr>
-          <w:rtl/>
-        </w:rPr>
-        <w:t>’</w:t>
-      </w:r>
-      <w:r>
-        <w:t>arrêté municipal n°</w:t>
-      </w:r>
-      <w:r>
-        <w:rPr>
-          <w:lang w:val="fr-FR"/>
-        </w:rPr>
-        <w:t xml:space="preserve">{{ </w:t>
-      </w:r>
-      <w:r>
-        <w:t>previous_decree_number</w:t>
-      </w:r>
-      <w:r>
-        <w:rPr>
-          <w:lang w:val="fr-FR"/>
-        </w:rPr>
-        <w:t xml:space="preserve"> </w:t>
-      </w:r>
-      <w:r>
-        <w:t>}}</w:t>
-      </w:r>
-      <w:r>
-        <w:t xml:space="preserve"> en date du </w:t>
-      </w:r>
-      <w:r>
-        <w:rPr>
-          <w:lang w:val="fr-FR"/>
-        </w:rPr>
-        <w:t xml:space="preserve">{{ </w:t>
-      </w:r>
-      <w:r>
-        <w:t>previous_decree_date</w:t>
-      </w:r>
-      <w:r>
-        <w:rPr>
-          <w:lang w:val="fr-FR"/>
-        </w:rPr>
-        <w:t>_str</w:t>
-      </w:r>
-      <w:r>
-        <w:t xml:space="preserve"> }}</w:t>
-      </w:r>
-      <w:r>
-        <w:t xml:space="preserve"> portant autorisation de stationnement d</w:t>
-      </w:r>
-      <w:r>
-        <w:rPr>
-          <w:rtl/>
-        </w:rPr>
-        <w:t>’</w:t>
-      </w:r>
-      <w:r>
-        <w:t xml:space="preserve">un véhicule taxi sur la commune </w:t>
-      </w:r>
-      <w:r>
-        <w:rPr>
-          <w:lang w:val="fr-FR"/>
-        </w:rPr>
-        <w:t xml:space="preserve">{{ </w:t>
-      </w:r>
-      <w:r>
-        <w:t>decree_commune_fulltext }}</w:t>
-      </w:r>
-      <w:r>
-        <w:t xml:space="preserve"> est abrogé.</w:t>
-      </w:r>
-    </w:p>
-    <w:p>
-      <w:r>
-        <w:t>{% endif %}</w:t>
-      </w:r>
-    </w:p>
-    <w:p>
-      <w:pPr>
-        <w:pStyle w:val="Body"/>
-        <w:jc w:val="both"/>
-        <w:rPr>
-          <w:lang w:val="fr-FR"/>
-        </w:rPr>
-      </w:pPr>
-    </w:p>
-    <w:p>
-      <w:r>
-        <w:lastRenderedPageBreak/>
-        <w:t>{% if not old_ads %}</w:t>
-      </w:r>
-    </w:p>
-    <w:p>
-      <w:r>
-        <w:t>La présente autorisation est valable 5 ans à partir de la date de l</w:t>
-      </w:r>
-      <w:r>
-        <w:rPr>
-          <w:rtl/>
-        </w:rPr>
-        <w:t>’</w:t>
-      </w:r>
-      <w:r>
-        <w:t>arrêté de création de l</w:t>
-      </w:r>
-      <w:r>
-        <w:rPr>
-          <w:rtl/>
-        </w:rPr>
-        <w:t>’</w:t>
-      </w:r>
-      <w:r>
-        <w:t>autorisation de stationnement.</w:t>
-      </w:r>
-    </w:p>
-    <w:p>
-      <w:r>
-        <w:t>Elle pourra être renouvelée à la demande du titulaire formée au moins trois mois avant le terme de la durée de validité de ladite présente autorisation, sauf si le titulaire se trouve dans l'un des cas énumérés à l'article R. 3121-15 du Code des Transports.</w:t>
-      </w:r>
-    </w:p>
-    <w:p>
-      <w:r>
-        <w:t>{% endif %}</w:t>
-      </w:r>
-    </w:p>
-    <w:p>
-      <w:pPr>
-        <w:pStyle w:val="Body"/>
-        <w:jc w:val="both"/>
-      </w:pPr>
-    </w:p>
-    <w:p>
-      <w:pPr>
-        <w:pStyle w:val="Body"/>
-        <w:jc w:val="both"/>
-      </w:pPr>
-      <w:r>
-        <w:rPr>
-          <w:b/>
-          <w:bCs/>
-          <w:u w:val="single"/>
-          <w:lang w:val="fr-FR"/>
-        </w:rPr>
-        <w:t xml:space="preserve">Article 8 </w:t>
-      </w:r>
-      <w:r>
-        <w:rPr>
-          <w:b/>
-          <w:bCs/>
-          <w:u w:val="single"/>
-        </w:rPr>
-        <w:t>–</w:t>
-      </w:r>
-      <w:r>
-        <w:rPr>
-          <w:lang w:val="fr-FR"/>
-        </w:rPr>
-        <w:t xml:space="preserve"> Monsieur (Madame) le maire est chargé(e) de l'exécution du présent arr</w:t>
-      </w:r>
-      <w:r>
-        <w:t>êt</w:t>
-      </w:r>
-      <w:r>
-        <w:rPr>
-          <w:lang w:val="fr-FR"/>
-        </w:rPr>
-        <w:t xml:space="preserve">é qui sera notifié au titulaire de l'autorisation de stationnement et adressé </w:t>
-      </w:r>
-      <w:r>
-        <w:rPr>
-          <w:lang w:val="it-IT"/>
-        </w:rPr>
-        <w:t xml:space="preserve">en copie </w:t>
-      </w:r>
-      <w:r>
-        <w:t xml:space="preserve">à </w:t>
-      </w:r>
-      <w:r>
-        <w:rPr>
-          <w:lang w:val="it-IT"/>
-        </w:rPr>
-        <w:t>la pr</w:t>
-      </w:r>
-      <w:r>
-        <w:rPr>
-          <w:lang w:val="fr-FR"/>
-        </w:rPr>
-        <w:t xml:space="preserve">éfecture et </w:t>
-      </w:r>
-      <w:r>
-        <w:t xml:space="preserve">à </w:t>
-      </w:r>
-      <w:r>
-        <w:rPr>
-          <w:lang w:val="fr-FR"/>
-        </w:rPr>
-        <w:t>la direction départementale de la sé</w:t>
-      </w:r>
-      <w:r>
-        <w:t>curit</w:t>
-      </w:r>
-      <w:r>
-        <w:rPr>
-          <w:lang w:val="fr-FR"/>
-        </w:rPr>
-        <w:t xml:space="preserve">é publique / </w:t>
-      </w:r>
-      <w:r>
-        <w:t xml:space="preserve">à </w:t>
-      </w:r>
-      <w:r>
-        <w:rPr>
-          <w:lang w:val="fr-FR"/>
-        </w:rPr>
-        <w:t>la brigade de gendarmerie concerné</w:t>
-      </w:r>
-      <w:r>
-        <w:rPr>
-          <w:lang w:val="it-IT"/>
-        </w:rPr>
-        <w:t>e.</w:t>
-      </w:r>
-    </w:p>
-    <w:p>
-      <w:pPr>
-        <w:pStyle w:val="Body"/>
-      </w:pPr>
-    </w:p>
-    <w:p>
-      <w:pPr>
-        <w:pStyle w:val="Body"/>
-      </w:pPr>
-      <w:r>
-        <w:rPr>
-          <w:b/>
-          <w:bCs/>
-          <w:u w:val="single"/>
-          <w:lang w:val="fr-FR"/>
-        </w:rPr>
-        <w:t>Article 9</w:t>
-      </w:r>
-      <w:r>
-        <w:t xml:space="preserve"> – </w:t>
-      </w:r>
-      <w:r>
-        <w:rPr>
-          <w:lang w:val="fr-FR"/>
-        </w:rPr>
-        <w:t>Le présent arr</w:t>
-      </w:r>
-      <w:r>
-        <w:t>êt</w:t>
-      </w:r>
-      <w:r>
-        <w:rPr>
-          <w:lang w:val="fr-FR"/>
-        </w:rPr>
-        <w:t>é peut faire l</w:t>
-      </w:r>
-      <w:r>
-        <w:rPr>
-          <w:rtl/>
-        </w:rPr>
-        <w:t>’</w:t>
-      </w:r>
-      <w:r>
-        <w:rPr>
-          <w:lang w:val="fr-FR"/>
-        </w:rPr>
-        <w:t>objet d</w:t>
-      </w:r>
-      <w:r>
-        <w:rPr>
-          <w:rtl/>
-        </w:rPr>
-        <w:t>’</w:t>
-      </w:r>
-      <w:r>
-        <w:rPr>
-          <w:lang w:val="fr-FR"/>
-        </w:rPr>
-        <w:t>un recours gracieux aupr</w:t>
-      </w:r>
-      <w:r>
-        <w:rPr>
-          <w:lang w:val="it-IT"/>
-        </w:rPr>
-        <w:t>è</w:t>
-      </w:r>
-      <w:r>
-        <w:rPr>
-          <w:lang w:val="fr-FR"/>
-        </w:rPr>
-        <w:t>s du maire ou d</w:t>
-      </w:r>
-      <w:r>
-        <w:rPr>
-          <w:rtl/>
-        </w:rPr>
-        <w:t>’</w:t>
-      </w:r>
-      <w:r>
-        <w:rPr>
-          <w:lang w:val="fr-FR"/>
-        </w:rPr>
-        <w:t xml:space="preserve">un recours contentieux devant le tribunal administratif </w:t>
-      </w:r>
-      <w:r>
-        <w:rPr>
-          <w:lang w:val="fr-FR"/>
-        </w:rPr>
-        <w:t>{{ decree_commune_fulltext }}</w:t>
-      </w:r>
-      <w:r>
-        <w:rPr>
-          <w:lang w:val="fr-FR"/>
-        </w:rPr>
-        <w:t xml:space="preserve"> dans un délai de deux mois </w:t>
-      </w:r>
-      <w:r>
-        <w:t xml:space="preserve">à </w:t>
-      </w:r>
-      <w:r>
-        <w:rPr>
-          <w:lang w:val="fr-FR"/>
-        </w:rPr>
-        <w:t>compter de sa date de notification.</w:t>
-      </w:r>
-    </w:p>
-    <w:p>
-      <w:pPr>
-        <w:pStyle w:val="Body"/>
-      </w:pPr>
-    </w:p>
-    <w:p>
-      <w:pPr>
-        <w:pStyle w:val="Body"/>
-      </w:pPr>
-    </w:p>
-    <w:p>
-      <w:pPr>
-        <w:pStyle w:val="Body"/>
-      </w:pPr>
-    </w:p>
-    <w:p>
-      <w:pPr>
-        <w:pStyle w:val="Body"/>
-      </w:pPr>
-    </w:p>
-    <w:p>
-      <w:pPr>
-        <w:pStyle w:val="Body"/>
-        <w:jc w:val="right"/>
-      </w:pPr>
-      <w:r>
-        <w:rPr>
-          <w:lang w:val="fr-FR"/>
-        </w:rPr>
-        <w:t xml:space="preserve">Fait </w:t>
-      </w:r>
-      <w:r>
-        <w:t>à</w:t>
-      </w:r>
-      <w:r>
-        <w:rPr>
-          <w:lang w:val="fr-FR"/>
-        </w:rPr>
-        <w:t xml:space="preserve"> {{ decree_commune }}</w:t>
-      </w:r>
-      <w:r>
-        <w:rPr>
-          <w:lang w:val="fr-FR"/>
-        </w:rPr>
-        <w:t>, l</w:t>
-      </w:r>
-      <w:r>
-        <w:rPr>
-          <w:lang w:val="fr-FR"/>
-        </w:rPr>
-        <w:t>e {{ decree_creation_date_str }}</w:t>
-      </w:r>
-      <w:r>
-        <w:t>,</w:t>
-      </w:r>
-    </w:p>
-    <w:p>
-      <w:pPr>
-        <w:pStyle w:val="Body"/>
-        <w:jc w:val="right"/>
-      </w:pPr>
-      <w:r>
-        <w:rPr>
-          <w:lang w:val="fr-FR"/>
-        </w:rPr>
-        <w:t xml:space="preserve">Le Maire </w:t>
-      </w:r>
-      <w:r>
-        <w:rPr>
-          <w:lang w:val="en-US"/>
-        </w:rPr>
-        <w:t>{{ decree_commune_fulltext }}</w:t>
       </w:r>
       <w:r>
         <w:t>,</w:t>

</xml_diff>

<commit_message>
ADS decree: fix template, use is_old_ads instead of old_ads
</commit_message>
<xml_diff>
--- a/mesads/static/template-arrete-municipal.docx
+++ b/mesads/static/template-arrete-municipal.docx
@@ -102,6 +102,23 @@
           <w:tab w:val="center" w:pos="4536"/>
           <w:tab w:val="right" w:pos="9044"/>
         </w:tabs>
+        <w:rPr>
+          <w:b/>
+          <w:bCs/>
+          <w:smallCaps/>
+          <w:sz w:val="28"/>
+          <w:szCs w:val="28"/>
+        </w:rPr>
+      </w:pPr>
+    </w:p>
+    <w:p>
+      <w:pPr>
+        <w:pStyle w:val="Body"/>
+        <w:tabs>
+          <w:tab w:val="left" w:pos="2268"/>
+          <w:tab w:val="center" w:pos="4536"/>
+          <w:tab w:val="right" w:pos="9044"/>
+        </w:tabs>
         <w:jc w:val="center"/>
         <w:rPr>
           <w:b/>
@@ -257,7 +274,7 @@
           <w:bCs/>
           <w:sz w:val="22"/>
           <w:szCs w:val="22"/>
-          <w:lang w:val="fr-FR"/>
+          <w:lang w:val="en-US"/>
         </w:rPr>
         <w:t xml:space="preserve"> </w:t>
       </w:r>
@@ -295,7 +312,7 @@
           <w:bCs/>
           <w:sz w:val="22"/>
           <w:szCs w:val="22"/>
-          <w:lang w:val="fr-FR"/>
+          <w:lang w:val="en-US"/>
         </w:rPr>
         <w:t xml:space="preserve"> </w:t>
       </w:r>
@@ -314,29 +331,17 @@
           <w:bCs/>
           <w:sz w:val="22"/>
           <w:szCs w:val="22"/>
-          <w:lang w:val="fr-FR"/>
-        </w:rPr>
-        <w:t>_</w:t>
-      </w:r>
-      <w:proofErr w:type="spellStart"/>
+          <w:lang w:val="en-US"/>
+        </w:rPr>
+        <w:t>_str</w:t>
+      </w:r>
       <w:r>
         <w:rPr>
           <w:b/>
           <w:bCs/>
           <w:sz w:val="22"/>
           <w:szCs w:val="22"/>
-          <w:lang w:val="fr-FR"/>
-        </w:rPr>
-        <w:t>str</w:t>
-      </w:r>
-      <w:proofErr w:type="spellEnd"/>
-      <w:r>
-        <w:rPr>
-          <w:b/>
-          <w:bCs/>
-          <w:sz w:val="22"/>
-          <w:szCs w:val="22"/>
-          <w:lang w:val="fr-FR"/>
+          <w:lang w:val="en-US"/>
         </w:rPr>
         <w:t xml:space="preserve"> </w:t>
       </w:r>
@@ -1238,30 +1243,8 @@
       </w:r>
     </w:p>
     <w:p>
-      <w:pPr>
-        <w:rPr>
-          <w:lang w:val="fr-FR"/>
-        </w:rPr>
-      </w:pPr>
-      <w:r>
-        <w:rPr>
-          <w:lang w:val="fr-FR"/>
-        </w:rPr>
-        <w:t xml:space="preserve">{% </w:t>
-      </w:r>
-      <w:proofErr w:type="spellStart"/>
-      <w:r>
-        <w:rPr>
-          <w:lang w:val="fr-FR"/>
-        </w:rPr>
-        <w:t>endif</w:t>
-      </w:r>
-      <w:proofErr w:type="spellEnd"/>
-      <w:r>
-        <w:rPr>
-          <w:lang w:val="fr-FR"/>
-        </w:rPr>
-        <w:t xml:space="preserve"> %}</w:t>
+      <w:r>
+        <w:t>{% endif %}</w:t>
       </w:r>
     </w:p>
     <w:p>
@@ -1305,7 +1288,7 @@
           <w:bCs/>
           <w:sz w:val="28"/>
           <w:szCs w:val="28"/>
-          <w:lang w:val="fr-FR"/>
+          <w:lang w:val="en-US"/>
         </w:rPr>
         <w:t>É</w:t>
       </w:r>
@@ -1329,1568 +1312,1591 @@
     </w:p>
     <w:p>
       <w:r>
+        <w:t xml:space="preserve">{% if </w:t>
+      </w:r>
+      <w:proofErr w:type="spellStart"/>
+      <w:r>
+        <w:t>decree_creation_reason</w:t>
+      </w:r>
+      <w:proofErr w:type="spellEnd"/>
+      <w:r>
+        <w:t xml:space="preserve"> in (‘rental’,) %}</w:t>
+      </w:r>
+    </w:p>
+    <w:p>
+      <w:pPr>
+        <w:pStyle w:val="Body"/>
+        <w:jc w:val="both"/>
+      </w:pPr>
+      <w:r>
+        <w:rPr>
+          <w:b/>
+          <w:bCs/>
+          <w:u w:val="single"/>
+          <w:lang w:val="fr-FR"/>
+        </w:rPr>
+        <w:t>Article 1</w:t>
+      </w:r>
+      <w:r>
+        <w:rPr>
+          <w:b/>
+          <w:bCs/>
+          <w:u w:val="single"/>
+          <w:vertAlign w:val="superscript"/>
+        </w:rPr>
+        <w:t>er</w:t>
+      </w:r>
+      <w:r>
+        <w:rPr>
+          <w:b/>
+          <w:bCs/>
+          <w:u w:val="single"/>
+        </w:rPr>
+        <w:t xml:space="preserve"> –</w:t>
+      </w:r>
+      <w:r>
+        <w:t xml:space="preserve"> </w:t>
+      </w:r>
+      <w:r>
+        <w:rPr>
+          <w:lang w:val="it-IT"/>
+        </w:rPr>
+        <w:t>La soci</w:t>
+      </w:r>
+      <w:r>
+        <w:rPr>
+          <w:lang w:val="fr-FR"/>
+        </w:rPr>
+        <w:t>é</w:t>
+      </w:r>
+      <w:r>
+        <w:t>t</w:t>
+      </w:r>
+      <w:r>
+        <w:rPr>
+          <w:lang w:val="fr-FR"/>
+        </w:rPr>
+        <w:t xml:space="preserve">é </w:t>
+      </w:r>
+      <w:proofErr w:type="gramStart"/>
+      <w:r>
+        <w:rPr>
+          <w:lang w:val="fr-FR"/>
+        </w:rPr>
+        <w:t xml:space="preserve">{{ </w:t>
+      </w:r>
+      <w:proofErr w:type="spellStart"/>
+      <w:r>
+        <w:rPr>
+          <w:lang w:val="fr-FR"/>
+        </w:rPr>
+        <w:t>ads</w:t>
+      </w:r>
+      <w:proofErr w:type="gramEnd"/>
+      <w:r>
+        <w:rPr>
+          <w:lang w:val="fr-FR"/>
+        </w:rPr>
+        <w:t>_owner</w:t>
+      </w:r>
+      <w:proofErr w:type="spellEnd"/>
+      <w:r>
+        <w:rPr>
+          <w:lang w:val="fr-FR"/>
+        </w:rPr>
+        <w:t xml:space="preserve"> }} </w:t>
+      </w:r>
+      <w:proofErr w:type="spellStart"/>
+      <w:r>
+        <w:rPr>
+          <w:lang w:val="it-IT"/>
+        </w:rPr>
+        <w:t>immatricul</w:t>
+      </w:r>
+      <w:r>
+        <w:rPr>
+          <w:lang w:val="fr-FR"/>
+        </w:rPr>
+        <w:t>é</w:t>
+      </w:r>
+      <w:r>
+        <w:rPr>
+          <w:lang w:val="fr-FR"/>
+        </w:rPr>
+        <w:t>e</w:t>
+      </w:r>
+      <w:proofErr w:type="spellEnd"/>
+      <w:r>
+        <w:rPr>
+          <w:lang w:val="fr-FR"/>
+        </w:rPr>
+        <w:t xml:space="preserve"> {{ </w:t>
+      </w:r>
+      <w:proofErr w:type="spellStart"/>
+      <w:r>
+        <w:rPr>
+          <w:lang w:val="fr-FR"/>
+        </w:rPr>
+        <w:t>ads_owner_rcs</w:t>
+      </w:r>
+      <w:proofErr w:type="spellEnd"/>
+      <w:r>
+        <w:rPr>
+          <w:lang w:val="fr-FR"/>
+        </w:rPr>
+        <w:t xml:space="preserve"> }}</w:t>
+      </w:r>
+      <w:r>
+        <w:rPr>
+          <w:color w:val="FF0000"/>
+          <w:u w:color="FF0000"/>
+        </w:rPr>
+        <w:t xml:space="preserve"> </w:t>
+      </w:r>
+      <w:r>
+        <w:rPr>
+          <w:lang w:val="fr-FR"/>
+        </w:rPr>
+        <w:t>dont le représentant lé</w:t>
+      </w:r>
+      <w:r>
+        <w:rPr>
+          <w:lang w:val="pt-PT"/>
+        </w:rPr>
+        <w:t>gal de l</w:t>
+      </w:r>
+      <w:r>
+        <w:rPr>
+          <w:rtl/>
+        </w:rPr>
+        <w:t>’</w:t>
+      </w:r>
+      <w:r>
+        <w:rPr>
+          <w:lang w:val="fr-FR"/>
+        </w:rPr>
+        <w:t xml:space="preserve">entreprise est M/Mme {{ </w:t>
+      </w:r>
+      <w:proofErr w:type="spellStart"/>
+      <w:r>
+        <w:rPr>
+          <w:lang w:val="fr-FR"/>
+        </w:rPr>
+        <w:t>tenant_legal_representative</w:t>
+      </w:r>
+      <w:proofErr w:type="spellEnd"/>
+      <w:r>
+        <w:rPr>
+          <w:lang w:val="fr-FR"/>
+        </w:rPr>
+        <w:t xml:space="preserve"> }}</w:t>
+      </w:r>
+      <w:r>
+        <w:rPr>
+          <w:color w:val="FF0000"/>
+          <w:u w:color="FF0000"/>
+        </w:rPr>
+        <w:t xml:space="preserve"> </w:t>
+      </w:r>
+      <w:r>
+        <w:rPr>
+          <w:lang w:val="fr-FR"/>
+        </w:rPr>
+        <w:t>est autorisé(e) en tant que titulaire de l</w:t>
+      </w:r>
+      <w:r>
+        <w:rPr>
+          <w:rtl/>
+        </w:rPr>
+        <w:t>’</w:t>
+      </w:r>
+      <w:r>
+        <w:rPr>
+          <w:lang w:val="pt-PT"/>
+        </w:rPr>
+        <w:t xml:space="preserve">ADS {{ </w:t>
+      </w:r>
+      <w:proofErr w:type="spellStart"/>
+      <w:r>
+        <w:rPr>
+          <w:lang w:val="pt-PT"/>
+        </w:rPr>
+        <w:t>ads_number</w:t>
+      </w:r>
+      <w:proofErr w:type="spellEnd"/>
+      <w:r>
+        <w:rPr>
+          <w:lang w:val="pt-PT"/>
+        </w:rPr>
+        <w:t xml:space="preserve"> }} </w:t>
+      </w:r>
+      <w:r>
+        <w:rPr>
+          <w:lang w:val="fr-FR"/>
+        </w:rPr>
+        <w:t xml:space="preserve">à faire stationner un véhicule taxi sur la voie publique de la commune {{ </w:t>
+      </w:r>
+      <w:proofErr w:type="spellStart"/>
+      <w:r>
+        <w:rPr>
+          <w:lang w:val="fr-FR"/>
+        </w:rPr>
+        <w:t>decree_commune_fulltext</w:t>
+      </w:r>
+      <w:proofErr w:type="spellEnd"/>
+      <w:r>
+        <w:rPr>
+          <w:lang w:val="fr-FR"/>
+        </w:rPr>
+        <w:t xml:space="preserve"> }}</w:t>
+      </w:r>
+      <w:r>
+        <w:rPr>
+          <w:lang w:val="fr-FR"/>
+        </w:rPr>
+        <w:t xml:space="preserve">{% if not </w:t>
+      </w:r>
+      <w:proofErr w:type="spellStart"/>
+      <w:r>
+        <w:rPr>
+          <w:lang w:val="fr-FR"/>
+        </w:rPr>
+        <w:t>is_</w:t>
+      </w:r>
+      <w:r>
+        <w:rPr>
+          <w:lang w:val="fr-FR"/>
+        </w:rPr>
+        <w:t>old_ads</w:t>
+      </w:r>
+      <w:proofErr w:type="spellEnd"/>
+      <w:r>
+        <w:rPr>
+          <w:lang w:val="fr-FR"/>
+        </w:rPr>
+        <w:t xml:space="preserve"> %}</w:t>
+      </w:r>
+      <w:r>
+        <w:t xml:space="preserve"> jusqu</w:t>
+      </w:r>
+      <w:r>
+        <w:rPr>
+          <w:rtl/>
+        </w:rPr>
+        <w:t>’</w:t>
+      </w:r>
+      <w:r>
+        <w:t>au</w:t>
+      </w:r>
+      <w:r>
+        <w:rPr>
+          <w:lang w:val="fr-FR"/>
+        </w:rPr>
+        <w:t xml:space="preserve"> {{ </w:t>
+      </w:r>
+      <w:r>
+        <w:t>ads_end_date</w:t>
+      </w:r>
+      <w:r>
+        <w:rPr>
+          <w:lang w:val="fr-FR"/>
+        </w:rPr>
+        <w:t>_</w:t>
+      </w:r>
+      <w:proofErr w:type="spellStart"/>
+      <w:r>
+        <w:rPr>
+          <w:lang w:val="fr-FR"/>
+        </w:rPr>
+        <w:t>str</w:t>
+      </w:r>
+      <w:proofErr w:type="spellEnd"/>
+      <w:r>
+        <w:rPr>
+          <w:lang w:val="fr-FR"/>
+        </w:rPr>
+        <w:t xml:space="preserve"> }}{% </w:t>
+      </w:r>
+      <w:proofErr w:type="spellStart"/>
+      <w:r>
+        <w:rPr>
+          <w:lang w:val="fr-FR"/>
+        </w:rPr>
+        <w:t>endif</w:t>
+      </w:r>
+      <w:proofErr w:type="spellEnd"/>
+      <w:r>
+        <w:rPr>
+          <w:lang w:val="fr-FR"/>
+        </w:rPr>
+        <w:t xml:space="preserve"> %}</w:t>
+      </w:r>
+      <w:r>
+        <w:t>.</w:t>
+      </w:r>
+      <w:r>
+        <w:rPr>
+          <w:lang w:val="fr-FR"/>
+        </w:rPr>
+        <w:t xml:space="preserve"> </w:t>
+      </w:r>
+      <w:r>
+        <w:t xml:space="preserve">Cette ADS est exploitée par Monsieur/Madame </w:t>
+      </w:r>
+      <w:r>
+        <w:rPr>
+          <w:lang w:val="fr-FR"/>
+        </w:rPr>
+        <w:t xml:space="preserve">{{ </w:t>
+      </w:r>
+      <w:proofErr w:type="spellStart"/>
+      <w:r>
+        <w:rPr>
+          <w:lang w:val="fr-FR"/>
+        </w:rPr>
+        <w:t>tenant_ads_user</w:t>
+      </w:r>
+      <w:proofErr w:type="spellEnd"/>
+      <w:r>
+        <w:rPr>
+          <w:lang w:val="fr-FR"/>
+        </w:rPr>
+        <w:t xml:space="preserve"> }}</w:t>
+      </w:r>
+      <w:r>
+        <w:t xml:space="preserve"> conformément au contrat de location-gérance visé dans le présent arrêté</w:t>
+      </w:r>
+      <w:r>
+        <w:rPr>
+          <w:lang w:val="fr-FR"/>
+        </w:rPr>
+        <w:t>.</w:t>
+      </w:r>
+    </w:p>
+    <w:p>
+      <w:pPr>
+        <w:rPr>
+          <w:lang w:val="fr-FR"/>
+        </w:rPr>
+      </w:pPr>
+      <w:r>
+        <w:rPr>
+          <w:lang w:val="fr-FR"/>
+        </w:rPr>
+        <w:t xml:space="preserve">{% </w:t>
+      </w:r>
+      <w:proofErr w:type="spellStart"/>
+      <w:r>
+        <w:rPr>
+          <w:lang w:val="fr-FR"/>
+        </w:rPr>
+        <w:t>else</w:t>
+      </w:r>
+      <w:proofErr w:type="spellEnd"/>
+      <w:r>
+        <w:rPr>
+          <w:lang w:val="fr-FR"/>
+        </w:rPr>
+        <w:t xml:space="preserve"> %}</w:t>
+      </w:r>
+    </w:p>
+    <w:p>
+      <w:pPr>
+        <w:pStyle w:val="Body"/>
+        <w:jc w:val="both"/>
+      </w:pPr>
+      <w:r>
+        <w:rPr>
+          <w:b/>
+          <w:bCs/>
+          <w:u w:val="single"/>
+          <w:lang w:val="fr-FR"/>
+        </w:rPr>
+        <w:t>Article 1</w:t>
+      </w:r>
+      <w:r>
+        <w:rPr>
+          <w:b/>
+          <w:bCs/>
+          <w:u w:val="single"/>
+          <w:vertAlign w:val="superscript"/>
+        </w:rPr>
+        <w:t>er</w:t>
+      </w:r>
+      <w:r>
+        <w:rPr>
+          <w:b/>
+          <w:bCs/>
+          <w:u w:val="single"/>
+        </w:rPr>
+        <w:t xml:space="preserve"> –</w:t>
+      </w:r>
+      <w:r>
+        <w:t xml:space="preserve"> M/Mm</w:t>
+      </w:r>
+      <w:r>
+        <w:rPr>
+          <w:lang w:val="fr-FR"/>
+        </w:rPr>
+        <w:t xml:space="preserve">e </w:t>
+      </w:r>
+      <w:proofErr w:type="gramStart"/>
+      <w:r>
+        <w:rPr>
+          <w:lang w:val="fr-FR"/>
+        </w:rPr>
+        <w:t xml:space="preserve">{{ </w:t>
+      </w:r>
+      <w:proofErr w:type="spellStart"/>
+      <w:r>
+        <w:rPr>
+          <w:lang w:val="fr-FR"/>
+        </w:rPr>
+        <w:t>ads</w:t>
+      </w:r>
+      <w:proofErr w:type="gramEnd"/>
+      <w:r>
+        <w:rPr>
+          <w:lang w:val="fr-FR"/>
+        </w:rPr>
+        <w:t>_owner</w:t>
+      </w:r>
+      <w:proofErr w:type="spellEnd"/>
+      <w:r>
+        <w:rPr>
+          <w:lang w:val="fr-FR"/>
+        </w:rPr>
+        <w:t xml:space="preserve"> }} </w:t>
+      </w:r>
+      <w:r>
+        <w:rPr>
+          <w:lang w:val="fr-FR"/>
+        </w:rPr>
+        <w:t>est autorisé(e) en tant que titulaire de l</w:t>
+      </w:r>
+      <w:r>
+        <w:rPr>
+          <w:rtl/>
+        </w:rPr>
+        <w:t>’</w:t>
+      </w:r>
+      <w:r>
+        <w:rPr>
+          <w:lang w:val="pt-PT"/>
+        </w:rPr>
+        <w:t>AD</w:t>
+      </w:r>
+      <w:r>
+        <w:rPr>
+          <w:lang w:val="pt-PT"/>
+        </w:rPr>
+        <w:t xml:space="preserve">S {{ </w:t>
+      </w:r>
+      <w:proofErr w:type="spellStart"/>
+      <w:r>
+        <w:rPr>
+          <w:lang w:val="pt-PT"/>
+        </w:rPr>
+        <w:t>ads_number</w:t>
+      </w:r>
+      <w:proofErr w:type="spellEnd"/>
+      <w:r>
+        <w:rPr>
+          <w:lang w:val="pt-PT"/>
+        </w:rPr>
+        <w:t>}}</w:t>
+      </w:r>
+      <w:r>
+        <w:rPr>
+          <w:lang w:val="fr-FR"/>
+        </w:rPr>
+        <w:t xml:space="preserve"> à faire stationner un véhicule taxi sur la voie publique de la commune </w:t>
+      </w:r>
+      <w:r>
+        <w:rPr>
+          <w:lang w:val="fr-FR"/>
+        </w:rPr>
+        <w:t xml:space="preserve">{{ </w:t>
+      </w:r>
+      <w:proofErr w:type="spellStart"/>
+      <w:r>
+        <w:rPr>
+          <w:lang w:val="fr-FR"/>
+        </w:rPr>
+        <w:t>decree_commune_fulltext</w:t>
+      </w:r>
+      <w:proofErr w:type="spellEnd"/>
+      <w:r>
+        <w:rPr>
+          <w:lang w:val="fr-FR"/>
+        </w:rPr>
+        <w:t xml:space="preserve"> }}</w:t>
+      </w:r>
+      <w:r>
+        <w:rPr>
+          <w:lang w:val="fr-FR"/>
+        </w:rPr>
+        <w:t xml:space="preserve">{% if not </w:t>
+      </w:r>
+      <w:proofErr w:type="spellStart"/>
+      <w:r>
+        <w:rPr>
+          <w:lang w:val="fr-FR"/>
+        </w:rPr>
+        <w:t>is_</w:t>
+      </w:r>
+      <w:r>
+        <w:rPr>
+          <w:lang w:val="fr-FR"/>
+        </w:rPr>
+        <w:t>old_ads</w:t>
+      </w:r>
+      <w:proofErr w:type="spellEnd"/>
+      <w:r>
+        <w:rPr>
+          <w:lang w:val="fr-FR"/>
+        </w:rPr>
+        <w:t xml:space="preserve"> %}</w:t>
+      </w:r>
+      <w:r>
+        <w:t xml:space="preserve"> jusqu</w:t>
+      </w:r>
+      <w:r>
+        <w:rPr>
+          <w:rtl/>
+        </w:rPr>
+        <w:t>’</w:t>
+      </w:r>
+      <w:r>
+        <w:t>au</w:t>
+      </w:r>
+      <w:r>
+        <w:rPr>
+          <w:lang w:val="fr-FR"/>
+        </w:rPr>
+        <w:t xml:space="preserve"> {{ </w:t>
+      </w:r>
+      <w:r>
+        <w:t>ads_end_date</w:t>
+      </w:r>
+      <w:r>
+        <w:rPr>
+          <w:lang w:val="fr-FR"/>
+        </w:rPr>
+        <w:t>_</w:t>
+      </w:r>
+      <w:proofErr w:type="spellStart"/>
+      <w:r>
+        <w:rPr>
+          <w:lang w:val="fr-FR"/>
+        </w:rPr>
+        <w:t>str</w:t>
+      </w:r>
+      <w:proofErr w:type="spellEnd"/>
+      <w:r>
+        <w:rPr>
+          <w:lang w:val="fr-FR"/>
+        </w:rPr>
+        <w:t xml:space="preserve"> }}{% </w:t>
+      </w:r>
+      <w:proofErr w:type="spellStart"/>
+      <w:r>
+        <w:rPr>
+          <w:lang w:val="fr-FR"/>
+        </w:rPr>
+        <w:t>endif</w:t>
+      </w:r>
+      <w:proofErr w:type="spellEnd"/>
+      <w:r>
+        <w:rPr>
+          <w:lang w:val="fr-FR"/>
+        </w:rPr>
+        <w:t xml:space="preserve"> %}</w:t>
+      </w:r>
+      <w:r>
+        <w:t>.</w:t>
+      </w:r>
+    </w:p>
+    <w:p>
+      <w:pPr>
+        <w:pStyle w:val="Body"/>
+        <w:jc w:val="both"/>
+        <w:rPr>
+          <w:u w:val="single"/>
+          <w:shd w:val="clear" w:color="auto" w:fill="FFFF00"/>
+        </w:rPr>
+      </w:pPr>
+    </w:p>
+    <w:p>
+      <w:pPr>
+        <w:pStyle w:val="Body"/>
+        <w:jc w:val="both"/>
+        <w:rPr>
+          <w:lang w:val="en-US"/>
+        </w:rPr>
+      </w:pPr>
+      <w:r>
+        <w:rPr>
+          <w:lang w:val="en-US"/>
+        </w:rPr>
+        <w:t xml:space="preserve">{% if not </w:t>
+      </w:r>
+      <w:proofErr w:type="spellStart"/>
+      <w:r>
+        <w:rPr>
+          <w:lang w:val="en-US"/>
+        </w:rPr>
+        <w:t>is_old_ads</w:t>
+      </w:r>
+      <w:proofErr w:type="spellEnd"/>
+      <w:r>
+        <w:rPr>
+          <w:lang w:val="en-US"/>
+        </w:rPr>
+        <w:t xml:space="preserve"> %}</w:t>
+      </w:r>
+    </w:p>
+    <w:p>
+      <w:pPr>
+        <w:pStyle w:val="Body"/>
+        <w:jc w:val="both"/>
+        <w:rPr>
+          <w:lang w:val="fr-FR"/>
+        </w:rPr>
+      </w:pPr>
+      <w:r>
+        <w:rPr>
+          <w:lang w:val="fr-FR"/>
+        </w:rPr>
+        <w:t>Cette ADS devra être exploitée personnellement par le titulaire. Elle porte le numéro A13 et est incessible.</w:t>
+      </w:r>
+    </w:p>
+    <w:p>
+      <w:pPr>
+        <w:pStyle w:val="Body"/>
+        <w:jc w:val="both"/>
+        <w:rPr>
+          <w:lang w:val="fr-FR"/>
+        </w:rPr>
+      </w:pPr>
+      <w:r>
+        <w:rPr>
+          <w:lang w:val="fr-FR"/>
+        </w:rPr>
+        <w:t xml:space="preserve">{% </w:t>
+      </w:r>
+      <w:proofErr w:type="spellStart"/>
+      <w:r>
+        <w:rPr>
+          <w:lang w:val="fr-FR"/>
+        </w:rPr>
+        <w:t>endif</w:t>
+      </w:r>
+      <w:proofErr w:type="spellEnd"/>
+      <w:r>
+        <w:rPr>
+          <w:lang w:val="fr-FR"/>
+        </w:rPr>
+        <w:t xml:space="preserve"> %}</w:t>
+      </w:r>
+    </w:p>
+    <w:p>
+      <w:pPr>
+        <w:pStyle w:val="Body"/>
+        <w:jc w:val="both"/>
+        <w:rPr>
+          <w:lang w:val="fr-FR"/>
+        </w:rPr>
+      </w:pPr>
+      <w:r>
+        <w:rPr>
+          <w:lang w:val="fr-FR"/>
+        </w:rPr>
+        <w:t xml:space="preserve">{% </w:t>
+      </w:r>
+      <w:proofErr w:type="spellStart"/>
+      <w:r>
+        <w:rPr>
+          <w:lang w:val="fr-FR"/>
+        </w:rPr>
+        <w:t>endif</w:t>
+      </w:r>
+      <w:proofErr w:type="spellEnd"/>
+      <w:r>
+        <w:rPr>
+          <w:lang w:val="fr-FR"/>
+        </w:rPr>
+        <w:t xml:space="preserve"> %}</w:t>
+      </w:r>
+    </w:p>
+    <w:p>
+      <w:pPr>
+        <w:pStyle w:val="Body"/>
+        <w:jc w:val="both"/>
+        <w:rPr>
+          <w:b/>
+          <w:bCs/>
+          <w:u w:val="single"/>
+        </w:rPr>
+      </w:pPr>
+    </w:p>
+    <w:p>
+      <w:pPr>
+        <w:pStyle w:val="Body"/>
+        <w:jc w:val="both"/>
+      </w:pPr>
+      <w:r>
+        <w:rPr>
+          <w:b/>
+          <w:bCs/>
+          <w:u w:val="single"/>
+          <w:lang w:val="fr-FR"/>
+        </w:rPr>
+        <w:t xml:space="preserve">Article 2 </w:t>
+      </w:r>
+      <w:r>
+        <w:rPr>
+          <w:b/>
+          <w:bCs/>
+          <w:u w:val="single"/>
+        </w:rPr>
+        <w:t>–</w:t>
+      </w:r>
+      <w:r>
+        <w:rPr>
+          <w:lang w:val="fr-FR"/>
+        </w:rPr>
+        <w:t xml:space="preserve"> </w:t>
+      </w:r>
+      <w:r>
+        <w:t>Le véhicule autorisé sur cet emplacement de stationnement est le suivant : Véhicule de la marque</w:t>
+      </w:r>
+      <w:r>
+        <w:t xml:space="preserve"> </w:t>
+      </w:r>
+      <w:proofErr w:type="gramStart"/>
+      <w:r>
+        <w:t>{{ vehicle</w:t>
+      </w:r>
+      <w:proofErr w:type="gramEnd"/>
+      <w:r>
+        <w:t>_brand</w:t>
+      </w:r>
+      <w:r>
+        <w:rPr>
+          <w:lang w:val="fr-FR"/>
+        </w:rPr>
+        <w:t xml:space="preserve"> }}</w:t>
+      </w:r>
+      <w:r>
+        <w:t xml:space="preserve">, modèle </w:t>
+      </w:r>
+      <w:r>
+        <w:rPr>
+          <w:lang w:val="fr-FR"/>
+        </w:rPr>
+        <w:t xml:space="preserve">{{ </w:t>
+      </w:r>
+      <w:r>
+        <w:t>vehicle_model</w:t>
+      </w:r>
+      <w:r>
+        <w:rPr>
+          <w:lang w:val="fr-FR"/>
+        </w:rPr>
+        <w:t xml:space="preserve"> }}</w:t>
+      </w:r>
+      <w:r>
+        <w:t>, dont le numéro d</w:t>
+      </w:r>
+      <w:r>
+        <w:rPr>
+          <w:rtl/>
+        </w:rPr>
+        <w:t>’</w:t>
+      </w:r>
+      <w:r>
+        <w:t xml:space="preserve">immatriculation est </w:t>
+      </w:r>
+      <w:r>
+        <w:t>{{ immatriculation_plate</w:t>
+      </w:r>
+      <w:r>
+        <w:rPr>
+          <w:lang w:val="fr-FR"/>
+        </w:rPr>
+        <w:t xml:space="preserve"> }}{% if </w:t>
+      </w:r>
+      <w:proofErr w:type="spellStart"/>
+      <w:r>
+        <w:rPr>
+          <w:lang w:val="fr-FR"/>
+        </w:rPr>
+        <w:t>decree_creation_reason</w:t>
+      </w:r>
+      <w:proofErr w:type="spellEnd"/>
+      <w:r>
+        <w:rPr>
+          <w:lang w:val="fr-FR"/>
+        </w:rPr>
+        <w:t xml:space="preserve"> in (</w:t>
+      </w:r>
+      <w:r>
+        <w:t>‘reantal’,) %}</w:t>
+      </w:r>
+      <w:r>
+        <w:t>, conformément au contrat de location gérance</w:t>
+      </w:r>
+      <w:r>
+        <w:t>{% endif %}</w:t>
+      </w:r>
+      <w:r>
+        <w:t>.</w:t>
+      </w:r>
+    </w:p>
+    <w:p>
+      <w:pPr>
+        <w:pStyle w:val="Body"/>
+        <w:jc w:val="both"/>
+      </w:pPr>
+    </w:p>
+    <w:p>
+      <w:pPr>
+        <w:pStyle w:val="Body"/>
+        <w:jc w:val="both"/>
+      </w:pPr>
+      <w:r>
+        <w:rPr>
+          <w:b/>
+          <w:bCs/>
+          <w:u w:val="single"/>
+          <w:lang w:val="fr-FR"/>
+        </w:rPr>
+        <w:t xml:space="preserve">Article 3 </w:t>
+      </w:r>
+      <w:r>
+        <w:rPr>
+          <w:b/>
+          <w:bCs/>
+          <w:u w:val="single"/>
+        </w:rPr>
+        <w:t>–</w:t>
+      </w:r>
+      <w:r>
+        <w:rPr>
+          <w:lang w:val="fr-FR"/>
+        </w:rPr>
+        <w:t xml:space="preserve"> Toute modification intervenant dans l</w:t>
+      </w:r>
+      <w:r>
+        <w:rPr>
+          <w:rtl/>
+        </w:rPr>
+        <w:t>’</w:t>
+      </w:r>
+      <w:r>
+        <w:rPr>
+          <w:lang w:val="fr-FR"/>
+        </w:rPr>
+        <w:t xml:space="preserve">exploitation du véhicule taxi devra </w:t>
+      </w:r>
+      <w:r>
+        <w:t>ê</w:t>
+      </w:r>
+      <w:r>
+        <w:rPr>
+          <w:lang w:val="it-IT"/>
+        </w:rPr>
+        <w:t xml:space="preserve">tre </w:t>
+      </w:r>
+      <w:proofErr w:type="spellStart"/>
+      <w:r>
+        <w:rPr>
+          <w:lang w:val="it-IT"/>
+        </w:rPr>
+        <w:t>notifi</w:t>
+      </w:r>
+      <w:r>
+        <w:rPr>
+          <w:lang w:val="fr-FR"/>
+        </w:rPr>
+        <w:t>ée</w:t>
+      </w:r>
+      <w:proofErr w:type="spellEnd"/>
+      <w:r>
+        <w:rPr>
+          <w:lang w:val="fr-FR"/>
+        </w:rPr>
+        <w:t xml:space="preserve"> dans les meilleurs délais </w:t>
+      </w:r>
+      <w:r>
+        <w:t>à l</w:t>
+      </w:r>
+      <w:r>
+        <w:rPr>
+          <w:rtl/>
+        </w:rPr>
+        <w:t>’</w:t>
+      </w:r>
+      <w:proofErr w:type="spellStart"/>
+      <w:r>
+        <w:rPr>
+          <w:lang w:val="it-IT"/>
+        </w:rPr>
+        <w:t>autorit</w:t>
+      </w:r>
+      <w:proofErr w:type="spellEnd"/>
+      <w:r>
+        <w:rPr>
+          <w:lang w:val="fr-FR"/>
+        </w:rPr>
+        <w:t xml:space="preserve">é </w:t>
+      </w:r>
+      <w:proofErr w:type="spellStart"/>
+      <w:r>
+        <w:rPr>
+          <w:lang w:val="it-IT"/>
+        </w:rPr>
+        <w:t>comp</w:t>
+      </w:r>
+      <w:proofErr w:type="spellEnd"/>
+      <w:r>
+        <w:rPr>
+          <w:lang w:val="fr-FR"/>
+        </w:rPr>
+        <w:t>é</w:t>
+      </w:r>
+      <w:proofErr w:type="spellStart"/>
+      <w:r>
+        <w:rPr>
+          <w:lang w:val="it-IT"/>
+        </w:rPr>
+        <w:t>tente</w:t>
+      </w:r>
+      <w:proofErr w:type="spellEnd"/>
+      <w:r>
+        <w:rPr>
+          <w:lang w:val="it-IT"/>
+        </w:rPr>
+        <w:t xml:space="preserve">. </w:t>
+      </w:r>
+    </w:p>
+    <w:p>
+      <w:pPr>
+        <w:rPr>
+          <w:lang w:val="en-FR"/>
+        </w:rPr>
+      </w:pPr>
+    </w:p>
+    <w:p>
+      <w:pPr>
+        <w:rPr>
+          <w:lang w:val="fr-FR"/>
+        </w:rPr>
+      </w:pPr>
+      <w:r>
+        <w:rPr>
+          <w:lang w:val="fr-FR"/>
+        </w:rPr>
+        <w:t xml:space="preserve">{% if </w:t>
+      </w:r>
+      <w:proofErr w:type="spellStart"/>
+      <w:r>
+        <w:rPr>
+          <w:lang w:val="fr-FR"/>
+        </w:rPr>
+        <w:t>is_</w:t>
+      </w:r>
+      <w:r>
+        <w:rPr>
+          <w:lang w:val="fr-FR"/>
+        </w:rPr>
+        <w:t>old_ads</w:t>
+      </w:r>
+      <w:proofErr w:type="spellEnd"/>
+      <w:r>
+        <w:rPr>
+          <w:lang w:val="fr-FR"/>
+        </w:rPr>
+        <w:t xml:space="preserve"> %}</w:t>
+      </w:r>
+    </w:p>
+    <w:p>
+      <w:pPr>
+        <w:rPr>
+          <w:lang w:val="fr-FR"/>
+        </w:rPr>
+      </w:pPr>
+      <w:r>
+        <w:rPr>
+          <w:lang w:val="fr-FR"/>
+        </w:rPr>
+        <w:t>Toute modification dans l</w:t>
+      </w:r>
+      <w:r>
+        <w:rPr>
+          <w:rtl/>
+        </w:rPr>
+        <w:t>’</w:t>
+      </w:r>
+      <w:r>
+        <w:rPr>
+          <w:lang w:val="fr-FR"/>
+        </w:rPr>
+        <w:t>exploitation de l</w:t>
+      </w:r>
+      <w:r>
+        <w:rPr>
+          <w:rtl/>
+        </w:rPr>
+        <w:t>’</w:t>
+      </w:r>
+      <w:r>
+        <w:rPr>
+          <w:lang w:val="fr-FR"/>
+        </w:rPr>
+        <w:t>ADS doit faire l</w:t>
+      </w:r>
+      <w:r>
+        <w:rPr>
+          <w:rtl/>
+        </w:rPr>
+        <w:t>’</w:t>
+      </w:r>
+      <w:r>
+        <w:rPr>
+          <w:lang w:val="fr-FR"/>
+        </w:rPr>
+        <w:t>objet d</w:t>
+      </w:r>
+      <w:r>
+        <w:rPr>
+          <w:rtl/>
+        </w:rPr>
+        <w:t>’</w:t>
+      </w:r>
+      <w:r>
+        <w:rPr>
+          <w:lang w:val="fr-FR"/>
+        </w:rPr>
+        <w:t>une information préalable à l</w:t>
+      </w:r>
+      <w:r>
+        <w:rPr>
+          <w:rtl/>
+        </w:rPr>
+        <w:t>’</w:t>
+      </w:r>
+      <w:r>
+        <w:rPr>
+          <w:lang w:val="fr-FR"/>
+        </w:rPr>
+        <w:t>autorité compétente.</w:t>
+      </w:r>
+    </w:p>
+    <w:p>
+      <w:pPr>
+        <w:rPr>
+          <w:lang w:val="fr-FR"/>
+        </w:rPr>
+      </w:pPr>
+      <w:r>
+        <w:rPr>
+          <w:lang w:val="fr-FR"/>
+        </w:rPr>
+        <w:t xml:space="preserve">{% </w:t>
+      </w:r>
+      <w:proofErr w:type="spellStart"/>
+      <w:r>
+        <w:rPr>
+          <w:lang w:val="fr-FR"/>
+        </w:rPr>
+        <w:t>endif</w:t>
+      </w:r>
+      <w:proofErr w:type="spellEnd"/>
+      <w:r>
+        <w:rPr>
+          <w:lang w:val="fr-FR"/>
+        </w:rPr>
+        <w:t xml:space="preserve"> %}</w:t>
+      </w:r>
+    </w:p>
+    <w:p>
+      <w:pPr>
+        <w:pStyle w:val="Body"/>
+        <w:jc w:val="both"/>
+      </w:pPr>
+    </w:p>
+    <w:p>
+      <w:pPr>
+        <w:pStyle w:val="Body"/>
+        <w:jc w:val="both"/>
+      </w:pPr>
+      <w:r>
+        <w:rPr>
+          <w:b/>
+          <w:bCs/>
+          <w:u w:val="single"/>
+          <w:lang w:val="fr-FR"/>
+        </w:rPr>
+        <w:t>Article 4</w:t>
+      </w:r>
+      <w:r>
+        <w:t> - </w:t>
+      </w:r>
+      <w:r>
+        <w:rPr>
+          <w:lang w:val="fr-FR"/>
+        </w:rPr>
+        <w:t>Le titulaire de l</w:t>
+      </w:r>
+      <w:r>
+        <w:rPr>
+          <w:rtl/>
+        </w:rPr>
+        <w:t>’</w:t>
+      </w:r>
+      <w:r>
+        <w:rPr>
+          <w:lang w:val="fr-FR"/>
+        </w:rPr>
+        <w:t xml:space="preserve">autorisation devra fournir </w:t>
+      </w:r>
+      <w:r>
+        <w:t>à l</w:t>
+      </w:r>
+      <w:r>
+        <w:rPr>
+          <w:rtl/>
+        </w:rPr>
+        <w:t>’</w:t>
+      </w:r>
+      <w:proofErr w:type="spellStart"/>
+      <w:r>
+        <w:rPr>
+          <w:lang w:val="it-IT"/>
+        </w:rPr>
+        <w:t>autorit</w:t>
+      </w:r>
+      <w:proofErr w:type="spellEnd"/>
+      <w:r>
+        <w:rPr>
+          <w:lang w:val="fr-FR"/>
+        </w:rPr>
+        <w:t xml:space="preserve">é </w:t>
+      </w:r>
+      <w:proofErr w:type="spellStart"/>
+      <w:r>
+        <w:rPr>
+          <w:lang w:val="it-IT"/>
+        </w:rPr>
+        <w:t>comp</w:t>
+      </w:r>
+      <w:r>
+        <w:rPr>
+          <w:lang w:val="fr-FR"/>
+        </w:rPr>
+        <w:t>étente</w:t>
+      </w:r>
+      <w:proofErr w:type="spellEnd"/>
+      <w:r>
+        <w:rPr>
+          <w:lang w:val="fr-FR"/>
+        </w:rPr>
+        <w:t xml:space="preserve">, chaque année et </w:t>
+      </w:r>
+      <w:r>
+        <w:t xml:space="preserve">à </w:t>
+      </w:r>
+      <w:r>
+        <w:rPr>
+          <w:lang w:val="fr-FR"/>
+        </w:rPr>
+        <w:t>chaque changement de véhicule, une copie du justificatif d</w:t>
+      </w:r>
+      <w:r>
+        <w:rPr>
+          <w:rtl/>
+        </w:rPr>
+        <w:t>’</w:t>
+      </w:r>
+      <w:r>
+        <w:rPr>
+          <w:lang w:val="fr-FR"/>
+        </w:rPr>
+        <w:t xml:space="preserve">assurance prévue </w:t>
+      </w:r>
+      <w:r>
+        <w:t>à l</w:t>
+      </w:r>
+      <w:r>
+        <w:rPr>
+          <w:rtl/>
+        </w:rPr>
+        <w:t>’</w:t>
+      </w:r>
+      <w:r>
+        <w:rPr>
+          <w:lang w:val="fr-FR"/>
+        </w:rPr>
+        <w:t xml:space="preserve">article R 211-15 du code des assurances. </w:t>
+      </w:r>
+    </w:p>
+    <w:p>
+      <w:pPr>
+        <w:pStyle w:val="Body"/>
+        <w:jc w:val="both"/>
+        <w:rPr>
+          <w:b/>
+          <w:bCs/>
+          <w:u w:val="single"/>
+        </w:rPr>
+      </w:pPr>
+    </w:p>
+    <w:p>
+      <w:pPr>
+        <w:pStyle w:val="Body"/>
+        <w:jc w:val="both"/>
+      </w:pPr>
+      <w:r>
+        <w:rPr>
+          <w:b/>
+          <w:bCs/>
+          <w:u w:val="single"/>
+          <w:lang w:val="fr-FR"/>
+        </w:rPr>
+        <w:t xml:space="preserve">Article 5 </w:t>
+      </w:r>
+      <w:r>
+        <w:rPr>
+          <w:b/>
+          <w:bCs/>
+          <w:u w:val="single"/>
+        </w:rPr>
+        <w:t>–</w:t>
+      </w:r>
+      <w:r>
+        <w:rPr>
+          <w:lang w:val="fr-FR"/>
+        </w:rPr>
+        <w:t xml:space="preserve"> En application de l</w:t>
+      </w:r>
+      <w:r>
+        <w:rPr>
+          <w:rtl/>
+        </w:rPr>
+        <w:t>’</w:t>
+      </w:r>
+      <w:r>
+        <w:rPr>
+          <w:lang w:val="fr-FR"/>
+        </w:rPr>
+        <w:t>article L. 3124-1 du code des transports, si la présente autorisation n</w:t>
+      </w:r>
+      <w:r>
+        <w:rPr>
+          <w:rtl/>
+        </w:rPr>
+        <w:t>’</w:t>
+      </w:r>
+      <w:r>
+        <w:rPr>
+          <w:lang w:val="fr-FR"/>
+        </w:rPr>
+        <w:t>est pas exploitée de fa</w:t>
+      </w:r>
+      <w:r>
+        <w:t>ç</w:t>
+      </w:r>
+      <w:r>
+        <w:rPr>
+          <w:lang w:val="fr-FR"/>
+        </w:rPr>
+        <w:t>on effective ou continue, ou en cas de violation grave ou ré</w:t>
+      </w:r>
+      <w:r>
+        <w:t>p</w:t>
+      </w:r>
+      <w:r>
+        <w:rPr>
+          <w:lang w:val="fr-FR"/>
+        </w:rPr>
+        <w:t>é</w:t>
+      </w:r>
+      <w:r>
+        <w:t>t</w:t>
+      </w:r>
+      <w:proofErr w:type="spellStart"/>
+      <w:r>
+        <w:rPr>
+          <w:lang w:val="fr-FR"/>
+        </w:rPr>
+        <w:t>ée</w:t>
+      </w:r>
+      <w:proofErr w:type="spellEnd"/>
+      <w:r>
+        <w:rPr>
+          <w:lang w:val="fr-FR"/>
+        </w:rPr>
+        <w:t xml:space="preserve"> par son titulaire du contenu de cette autorisation ou de la réglementation applicable </w:t>
+      </w:r>
+      <w:r>
+        <w:t xml:space="preserve">à </w:t>
+      </w:r>
+      <w:r>
+        <w:rPr>
+          <w:lang w:val="fr-FR"/>
+        </w:rPr>
+        <w:t>la profession, l</w:t>
+      </w:r>
+      <w:r>
+        <w:rPr>
+          <w:rtl/>
+        </w:rPr>
+        <w:t>’</w:t>
+      </w:r>
+      <w:proofErr w:type="spellStart"/>
+      <w:r>
+        <w:rPr>
+          <w:lang w:val="it-IT"/>
+        </w:rPr>
+        <w:t>autorit</w:t>
+      </w:r>
+      <w:proofErr w:type="spellEnd"/>
+      <w:r>
+        <w:rPr>
+          <w:lang w:val="fr-FR"/>
+        </w:rPr>
+        <w:t xml:space="preserve">é municipale peut donner un avertissement au titulaire de cette autorisation ou </w:t>
+      </w:r>
+      <w:proofErr w:type="spellStart"/>
+      <w:r>
+        <w:rPr>
+          <w:lang w:val="fr-FR"/>
+        </w:rPr>
+        <w:t>procé</w:t>
+      </w:r>
+      <w:proofErr w:type="spellEnd"/>
+      <w:r>
+        <w:rPr>
+          <w:lang w:val="de-DE"/>
+        </w:rPr>
+        <w:t xml:space="preserve">der </w:t>
+      </w:r>
+      <w:r>
+        <w:t xml:space="preserve">à </w:t>
+      </w:r>
+      <w:r>
+        <w:rPr>
+          <w:lang w:val="fr-FR"/>
+        </w:rPr>
+        <w:t>son retrait temporaire ou dé</w:t>
+      </w:r>
+      <w:r>
+        <w:t xml:space="preserve">finitif. </w:t>
+      </w:r>
+    </w:p>
+    <w:p>
+      <w:pPr>
+        <w:pStyle w:val="Body"/>
+        <w:jc w:val="both"/>
+      </w:pPr>
+    </w:p>
+    <w:p>
+      <w:pPr>
+        <w:pStyle w:val="Body"/>
+        <w:jc w:val="both"/>
+      </w:pPr>
+      <w:r>
+        <w:rPr>
+          <w:b/>
+          <w:bCs/>
+          <w:u w:val="single"/>
+          <w:lang w:val="fr-FR"/>
+        </w:rPr>
+        <w:t>Article 6</w:t>
+      </w:r>
+      <w:r>
+        <w:rPr>
+          <w:u w:val="single"/>
+        </w:rPr>
+        <w:t xml:space="preserve"> – </w:t>
+      </w:r>
+      <w:r>
+        <w:rPr>
+          <w:lang w:val="fr-FR"/>
+        </w:rPr>
+        <w:t>En application de l</w:t>
+      </w:r>
+      <w:r>
+        <w:rPr>
+          <w:rtl/>
+        </w:rPr>
+        <w:t>’</w:t>
+      </w:r>
+      <w:r>
+        <w:rPr>
+          <w:lang w:val="fr-FR"/>
+        </w:rPr>
+        <w:t>article R. 3121-2 du code des transports, en cas d</w:t>
+      </w:r>
+      <w:r>
+        <w:rPr>
+          <w:rtl/>
+        </w:rPr>
+        <w:t>’</w:t>
+      </w:r>
+      <w:r>
+        <w:rPr>
+          <w:lang w:val="fr-FR"/>
+        </w:rPr>
+        <w:t>immobilisation d</w:t>
+      </w:r>
+      <w:r>
+        <w:rPr>
+          <w:rtl/>
+        </w:rPr>
+        <w:t>’</w:t>
+      </w:r>
+      <w:r>
+        <w:rPr>
+          <w:lang w:val="it-IT"/>
+        </w:rPr>
+        <w:t>origine m</w:t>
+      </w:r>
+      <w:proofErr w:type="spellStart"/>
+      <w:r>
+        <w:rPr>
+          <w:lang w:val="fr-FR"/>
+        </w:rPr>
+        <w:t>écanique</w:t>
+      </w:r>
+      <w:proofErr w:type="spellEnd"/>
+      <w:r>
+        <w:rPr>
+          <w:lang w:val="fr-FR"/>
+        </w:rPr>
+        <w:t xml:space="preserve"> ou de vol du véhicule ou de ses équipements spéciaux, le taxi peut </w:t>
+      </w:r>
+      <w:r>
+        <w:t>ê</w:t>
+      </w:r>
+      <w:proofErr w:type="spellStart"/>
+      <w:r>
+        <w:rPr>
+          <w:lang w:val="fr-FR"/>
+        </w:rPr>
+        <w:t>tre</w:t>
+      </w:r>
+      <w:proofErr w:type="spellEnd"/>
+      <w:r>
+        <w:rPr>
+          <w:lang w:val="fr-FR"/>
+        </w:rPr>
+        <w:t xml:space="preserve"> remplacé, temporairement, par un véhicule disposant des équipements é</w:t>
+      </w:r>
+      <w:r>
+        <w:t>num</w:t>
+      </w:r>
+      <w:r>
+        <w:rPr>
+          <w:lang w:val="fr-FR"/>
+        </w:rPr>
+        <w:t>é</w:t>
+      </w:r>
+      <w:r>
+        <w:t>r</w:t>
+      </w:r>
+      <w:r>
+        <w:rPr>
+          <w:lang w:val="fr-FR"/>
+        </w:rPr>
+        <w:t>é</w:t>
+      </w:r>
+      <w:r>
+        <w:t>s à l</w:t>
+      </w:r>
+      <w:r>
+        <w:rPr>
+          <w:rtl/>
+        </w:rPr>
+        <w:t>’</w:t>
+      </w:r>
+      <w:r>
+        <w:rPr>
+          <w:lang w:val="fr-FR"/>
+        </w:rPr>
+        <w:t>article R. 3121-1 du code des transports. L</w:t>
+      </w:r>
+      <w:r>
+        <w:rPr>
+          <w:rtl/>
+        </w:rPr>
+        <w:t>’</w:t>
+      </w:r>
+      <w:r>
+        <w:rPr>
+          <w:lang w:val="fr-FR"/>
+        </w:rPr>
+        <w:t xml:space="preserve">autorisation de stationnement et la plaque portant le </w:t>
+      </w:r>
+      <w:proofErr w:type="spellStart"/>
+      <w:r>
+        <w:rPr>
+          <w:lang w:val="fr-FR"/>
+        </w:rPr>
+        <w:t>numé</w:t>
+      </w:r>
+      <w:proofErr w:type="spellEnd"/>
+      <w:r>
+        <w:rPr>
+          <w:lang w:val="es-ES_tradnl"/>
+        </w:rPr>
+        <w:t>ro de l</w:t>
+      </w:r>
+      <w:r>
+        <w:rPr>
+          <w:rtl/>
+        </w:rPr>
+        <w:t>’</w:t>
+      </w:r>
+      <w:r>
+        <w:rPr>
+          <w:lang w:val="fr-FR"/>
+        </w:rPr>
+        <w:t>autorisation sont celles du taxi dont le véhicule prend le relais.</w:t>
+      </w:r>
+    </w:p>
+    <w:p>
+      <w:pPr>
+        <w:pStyle w:val="Body"/>
+        <w:jc w:val="both"/>
+        <w:rPr>
+          <w:shd w:val="clear" w:color="auto" w:fill="4A86E8"/>
+        </w:rPr>
+      </w:pPr>
+    </w:p>
+    <w:p>
+      <w:pPr>
+        <w:rPr>
+          <w:lang w:val="en-FR"/>
+        </w:rPr>
+      </w:pPr>
+      <w:r>
+        <w:rPr>
+          <w:lang w:val="en-FR"/>
+        </w:rPr>
         <w:lastRenderedPageBreak/>
         <w:t xml:space="preserve">{% if </w:t>
       </w:r>
-      <w:proofErr w:type="spellStart"/>
-      <w:r>
-        <w:t>decree_creation_reason</w:t>
-      </w:r>
-      <w:proofErr w:type="spellEnd"/>
-      <w:r>
-        <w:t xml:space="preserve"> in (‘rental’,) %}</w:t>
-      </w:r>
-    </w:p>
-    <w:p>
-      <w:pPr>
-        <w:pStyle w:val="Body"/>
-        <w:jc w:val="both"/>
-      </w:pPr>
-      <w:r>
-        <w:rPr>
-          <w:b/>
-          <w:bCs/>
-          <w:u w:val="single"/>
-          <w:lang w:val="fr-FR"/>
-        </w:rPr>
-        <w:t>Article 1</w:t>
-      </w:r>
-      <w:r>
-        <w:rPr>
-          <w:b/>
-          <w:bCs/>
-          <w:u w:val="single"/>
-          <w:vertAlign w:val="superscript"/>
-        </w:rPr>
-        <w:t>er</w:t>
-      </w:r>
-      <w:r>
-        <w:rPr>
-          <w:b/>
-          <w:bCs/>
-          <w:u w:val="single"/>
-        </w:rPr>
-        <w:t xml:space="preserve"> –</w:t>
-      </w:r>
-      <w:r>
-        <w:t xml:space="preserve"> </w:t>
-      </w:r>
-      <w:r>
-        <w:rPr>
-          <w:lang w:val="it-IT"/>
-        </w:rPr>
-        <w:t>La soci</w:t>
-      </w:r>
-      <w:r>
-        <w:rPr>
-          <w:lang w:val="fr-FR"/>
-        </w:rPr>
-        <w:t>é</w:t>
-      </w:r>
-      <w:r>
-        <w:t>t</w:t>
-      </w:r>
-      <w:r>
-        <w:rPr>
-          <w:lang w:val="fr-FR"/>
-        </w:rPr>
-        <w:t>é</w:t>
-      </w:r>
-      <w:r>
-        <w:rPr>
-          <w:lang w:val="fr-FR"/>
-        </w:rPr>
-        <w:t xml:space="preserve"> {{ </w:t>
-      </w:r>
-      <w:proofErr w:type="spellStart"/>
-      <w:r>
-        <w:rPr>
-          <w:lang w:val="fr-FR"/>
-        </w:rPr>
-        <w:t>ads_owner</w:t>
-      </w:r>
-      <w:proofErr w:type="spellEnd"/>
-      <w:r>
-        <w:rPr>
-          <w:lang w:val="fr-FR"/>
-        </w:rPr>
-        <w:t xml:space="preserve"> }} </w:t>
-      </w:r>
-      <w:proofErr w:type="spellStart"/>
-      <w:r>
-        <w:rPr>
-          <w:lang w:val="it-IT"/>
-        </w:rPr>
-        <w:t>immatricul</w:t>
-      </w:r>
-      <w:r>
-        <w:rPr>
-          <w:lang w:val="fr-FR"/>
-        </w:rPr>
-        <w:t>é</w:t>
-      </w:r>
-      <w:r>
-        <w:rPr>
-          <w:lang w:val="fr-FR"/>
-        </w:rPr>
-        <w:t>e</w:t>
-      </w:r>
-      <w:proofErr w:type="spellEnd"/>
-      <w:r>
-        <w:rPr>
-          <w:lang w:val="fr-FR"/>
-        </w:rPr>
-        <w:t xml:space="preserve"> {{ </w:t>
-      </w:r>
-      <w:proofErr w:type="spellStart"/>
-      <w:r>
-        <w:rPr>
-          <w:lang w:val="fr-FR"/>
-        </w:rPr>
-        <w:t>ads_owner_rcs</w:t>
-      </w:r>
-      <w:proofErr w:type="spellEnd"/>
-      <w:r>
-        <w:rPr>
-          <w:lang w:val="fr-FR"/>
-        </w:rPr>
-        <w:t xml:space="preserve"> }}</w:t>
-      </w:r>
-      <w:r>
-        <w:rPr>
-          <w:color w:val="FF0000"/>
-          <w:u w:color="FF0000"/>
-        </w:rPr>
-        <w:t xml:space="preserve"> </w:t>
-      </w:r>
-      <w:r>
-        <w:rPr>
-          <w:lang w:val="fr-FR"/>
-        </w:rPr>
-        <w:t>dont le représentant lé</w:t>
-      </w:r>
-      <w:r>
-        <w:rPr>
-          <w:lang w:val="pt-PT"/>
-        </w:rPr>
-        <w:t>gal de l</w:t>
-      </w:r>
-      <w:r>
-        <w:rPr>
-          <w:rtl/>
-        </w:rPr>
-        <w:t>’</w:t>
-      </w:r>
-      <w:r>
-        <w:rPr>
-          <w:lang w:val="fr-FR"/>
-        </w:rPr>
-        <w:t>entreprise est M/Mm</w:t>
-      </w:r>
-      <w:r>
-        <w:rPr>
-          <w:lang w:val="fr-FR"/>
-        </w:rPr>
-        <w:t xml:space="preserve">e {{ </w:t>
-      </w:r>
-      <w:proofErr w:type="spellStart"/>
-      <w:r>
-        <w:rPr>
-          <w:lang w:val="fr-FR"/>
-        </w:rPr>
-        <w:t>tenant_legal_representative</w:t>
-      </w:r>
-      <w:proofErr w:type="spellEnd"/>
-      <w:r>
-        <w:rPr>
-          <w:lang w:val="fr-FR"/>
-        </w:rPr>
-        <w:t xml:space="preserve"> }}</w:t>
-      </w:r>
-      <w:r>
-        <w:rPr>
-          <w:color w:val="FF0000"/>
-          <w:u w:color="FF0000"/>
-        </w:rPr>
-        <w:t xml:space="preserve"> </w:t>
-      </w:r>
-      <w:r>
-        <w:rPr>
-          <w:lang w:val="fr-FR"/>
-        </w:rPr>
-        <w:t>est autorisé(e) en tant que titulaire de l</w:t>
-      </w:r>
-      <w:r>
-        <w:rPr>
-          <w:rtl/>
-        </w:rPr>
-        <w:t>’</w:t>
-      </w:r>
-      <w:r>
-        <w:rPr>
-          <w:lang w:val="pt-PT"/>
-        </w:rPr>
-        <w:t>AD</w:t>
-      </w:r>
-      <w:r>
-        <w:rPr>
-          <w:lang w:val="pt-PT"/>
-        </w:rPr>
-        <w:t xml:space="preserve">S {{ </w:t>
-      </w:r>
-      <w:proofErr w:type="spellStart"/>
-      <w:r>
-        <w:rPr>
-          <w:lang w:val="pt-PT"/>
-        </w:rPr>
-        <w:t>ads_number</w:t>
-      </w:r>
-      <w:proofErr w:type="spellEnd"/>
-      <w:r>
-        <w:rPr>
-          <w:lang w:val="pt-PT"/>
-        </w:rPr>
-        <w:t xml:space="preserve"> }} </w:t>
-      </w:r>
-      <w:r>
-        <w:rPr>
-          <w:lang w:val="fr-FR"/>
-        </w:rPr>
-        <w:t xml:space="preserve">à faire stationner un véhicule taxi sur la voie publique de la commune {{ </w:t>
-      </w:r>
-      <w:proofErr w:type="spellStart"/>
-      <w:r>
-        <w:rPr>
-          <w:lang w:val="fr-FR"/>
-        </w:rPr>
-        <w:t>decree_commune_fulltext</w:t>
-      </w:r>
-      <w:proofErr w:type="spellEnd"/>
-      <w:r>
-        <w:rPr>
-          <w:lang w:val="fr-FR"/>
-        </w:rPr>
-        <w:t xml:space="preserve"> }}</w:t>
-      </w:r>
-      <w:r>
-        <w:rPr>
-          <w:lang w:val="fr-FR"/>
-        </w:rPr>
-        <w:t xml:space="preserve">{% if not </w:t>
-      </w:r>
-      <w:proofErr w:type="spellStart"/>
-      <w:r>
-        <w:rPr>
-          <w:lang w:val="fr-FR"/>
-        </w:rPr>
-        <w:t>old_ads</w:t>
-      </w:r>
-      <w:proofErr w:type="spellEnd"/>
-      <w:r>
-        <w:rPr>
-          <w:lang w:val="fr-FR"/>
-        </w:rPr>
-        <w:t xml:space="preserve"> %}</w:t>
-      </w:r>
-      <w:r>
-        <w:t xml:space="preserve"> jusqu</w:t>
-      </w:r>
-      <w:r>
-        <w:rPr>
-          <w:rtl/>
-        </w:rPr>
-        <w:t>’</w:t>
-      </w:r>
-      <w:r>
-        <w:t>au</w:t>
-      </w:r>
-      <w:r>
-        <w:rPr>
-          <w:lang w:val="fr-FR"/>
-        </w:rPr>
-        <w:t xml:space="preserve"> {{ </w:t>
-      </w:r>
-      <w:r>
-        <w:t>ads_end_date</w:t>
-      </w:r>
-      <w:r>
-        <w:rPr>
-          <w:lang w:val="fr-FR"/>
-        </w:rPr>
-        <w:t>_</w:t>
-      </w:r>
-      <w:proofErr w:type="spellStart"/>
-      <w:r>
-        <w:rPr>
-          <w:lang w:val="fr-FR"/>
-        </w:rPr>
-        <w:t>str</w:t>
-      </w:r>
-      <w:proofErr w:type="spellEnd"/>
-      <w:r>
-        <w:rPr>
-          <w:lang w:val="fr-FR"/>
-        </w:rPr>
-        <w:t xml:space="preserve"> }}{% </w:t>
-      </w:r>
-      <w:proofErr w:type="spellStart"/>
-      <w:r>
-        <w:rPr>
-          <w:lang w:val="fr-FR"/>
-        </w:rPr>
-        <w:t>endif</w:t>
-      </w:r>
-      <w:proofErr w:type="spellEnd"/>
-      <w:r>
-        <w:rPr>
-          <w:lang w:val="fr-FR"/>
-        </w:rPr>
-        <w:t xml:space="preserve"> %}</w:t>
-      </w:r>
-      <w:r>
-        <w:t>.</w:t>
-      </w:r>
-      <w:r>
-        <w:rPr>
-          <w:lang w:val="fr-FR"/>
-        </w:rPr>
-        <w:t xml:space="preserve"> </w:t>
-      </w:r>
-      <w:r>
-        <w:t xml:space="preserve">Cette ADS est exploitée par Monsieur/Madame </w:t>
-      </w:r>
-      <w:r>
-        <w:rPr>
-          <w:lang w:val="fr-FR"/>
-        </w:rPr>
-        <w:t xml:space="preserve">{{ </w:t>
-      </w:r>
-      <w:proofErr w:type="spellStart"/>
-      <w:r>
-        <w:rPr>
-          <w:lang w:val="fr-FR"/>
-        </w:rPr>
-        <w:t>tenant_ads_user</w:t>
-      </w:r>
-      <w:proofErr w:type="spellEnd"/>
-      <w:r>
-        <w:rPr>
-          <w:lang w:val="fr-FR"/>
-        </w:rPr>
-        <w:t xml:space="preserve"> }}</w:t>
-      </w:r>
-      <w:r>
-        <w:t xml:space="preserve"> conformément au contrat de location-gérance visé dans le présent arrêté</w:t>
-      </w:r>
-      <w:r>
-        <w:rPr>
-          <w:lang w:val="fr-FR"/>
-        </w:rPr>
-        <w:t>.</w:t>
-      </w:r>
-    </w:p>
-    <w:p>
-      <w:pPr>
-        <w:rPr>
-          <w:lang w:val="fr-FR"/>
-        </w:rPr>
-      </w:pPr>
-      <w:r>
-        <w:rPr>
-          <w:lang w:val="fr-FR"/>
-        </w:rPr>
-        <w:t xml:space="preserve">{% </w:t>
-      </w:r>
-      <w:proofErr w:type="spellStart"/>
-      <w:r>
-        <w:rPr>
-          <w:lang w:val="fr-FR"/>
-        </w:rPr>
-        <w:t>else</w:t>
-      </w:r>
-      <w:proofErr w:type="spellEnd"/>
-      <w:r>
-        <w:rPr>
-          <w:lang w:val="fr-FR"/>
-        </w:rPr>
-        <w:t xml:space="preserve"> %}</w:t>
-      </w:r>
-    </w:p>
-    <w:p>
-      <w:pPr>
-        <w:pStyle w:val="Body"/>
-        <w:jc w:val="both"/>
-      </w:pPr>
-      <w:r>
-        <w:rPr>
-          <w:b/>
-          <w:bCs/>
-          <w:u w:val="single"/>
-          <w:lang w:val="fr-FR"/>
-        </w:rPr>
-        <w:t>Article 1</w:t>
-      </w:r>
-      <w:r>
-        <w:rPr>
-          <w:b/>
-          <w:bCs/>
-          <w:u w:val="single"/>
-          <w:vertAlign w:val="superscript"/>
-        </w:rPr>
-        <w:t>er</w:t>
-      </w:r>
-      <w:r>
-        <w:rPr>
-          <w:b/>
-          <w:bCs/>
-          <w:u w:val="single"/>
-        </w:rPr>
-        <w:t xml:space="preserve"> –</w:t>
-      </w:r>
-      <w:r>
-        <w:t xml:space="preserve"> M/Mm</w:t>
-      </w:r>
-      <w:r>
-        <w:rPr>
-          <w:lang w:val="fr-FR"/>
-        </w:rPr>
-        <w:t xml:space="preserve">e </w:t>
-      </w:r>
-      <w:proofErr w:type="gramStart"/>
-      <w:r>
-        <w:rPr>
-          <w:lang w:val="fr-FR"/>
-        </w:rPr>
-        <w:t xml:space="preserve">{{ </w:t>
-      </w:r>
-      <w:proofErr w:type="spellStart"/>
-      <w:r>
-        <w:rPr>
-          <w:lang w:val="fr-FR"/>
-        </w:rPr>
-        <w:t>ads</w:t>
-      </w:r>
-      <w:proofErr w:type="gramEnd"/>
-      <w:r>
-        <w:rPr>
-          <w:lang w:val="fr-FR"/>
-        </w:rPr>
-        <w:t>_owner</w:t>
-      </w:r>
-      <w:proofErr w:type="spellEnd"/>
-      <w:r>
-        <w:rPr>
-          <w:lang w:val="fr-FR"/>
-        </w:rPr>
-        <w:t xml:space="preserve"> }} </w:t>
-      </w:r>
-      <w:r>
-        <w:rPr>
-          <w:lang w:val="fr-FR"/>
-        </w:rPr>
-        <w:t>est autorisé(e) en tant que titulaire de l</w:t>
-      </w:r>
-      <w:r>
-        <w:rPr>
-          <w:rtl/>
-        </w:rPr>
-        <w:t>’</w:t>
-      </w:r>
-      <w:r>
-        <w:rPr>
-          <w:lang w:val="pt-PT"/>
-        </w:rPr>
-        <w:t>AD</w:t>
-      </w:r>
-      <w:r>
-        <w:rPr>
-          <w:lang w:val="pt-PT"/>
-        </w:rPr>
-        <w:t xml:space="preserve">S {{ </w:t>
-      </w:r>
-      <w:proofErr w:type="spellStart"/>
-      <w:r>
-        <w:rPr>
-          <w:lang w:val="pt-PT"/>
-        </w:rPr>
-        <w:t>ads_number</w:t>
-      </w:r>
-      <w:proofErr w:type="spellEnd"/>
-      <w:r>
-        <w:rPr>
-          <w:lang w:val="pt-PT"/>
-        </w:rPr>
-        <w:t>}}</w:t>
-      </w:r>
-      <w:r>
-        <w:rPr>
-          <w:lang w:val="fr-FR"/>
-        </w:rPr>
-        <w:t xml:space="preserve"> à faire stationner un véhicule taxi sur la voie publique de la commune </w:t>
-      </w:r>
-      <w:r>
-        <w:rPr>
-          <w:lang w:val="fr-FR"/>
-        </w:rPr>
-        <w:t xml:space="preserve">{{ </w:t>
-      </w:r>
-      <w:proofErr w:type="spellStart"/>
-      <w:r>
-        <w:rPr>
-          <w:lang w:val="fr-FR"/>
-        </w:rPr>
-        <w:t>decree_commune_fulltext</w:t>
-      </w:r>
-      <w:proofErr w:type="spellEnd"/>
-      <w:r>
-        <w:rPr>
-          <w:lang w:val="fr-FR"/>
-        </w:rPr>
-        <w:t xml:space="preserve"> }}</w:t>
-      </w:r>
-      <w:r>
-        <w:rPr>
-          <w:lang w:val="fr-FR"/>
-        </w:rPr>
-        <w:t xml:space="preserve">{% if not </w:t>
-      </w:r>
-      <w:proofErr w:type="spellStart"/>
-      <w:r>
-        <w:rPr>
-          <w:lang w:val="fr-FR"/>
-        </w:rPr>
-        <w:t>old_ads</w:t>
-      </w:r>
-      <w:proofErr w:type="spellEnd"/>
-      <w:r>
-        <w:rPr>
-          <w:lang w:val="fr-FR"/>
-        </w:rPr>
-        <w:t xml:space="preserve"> %}</w:t>
-      </w:r>
-      <w:r>
-        <w:t xml:space="preserve"> jusqu</w:t>
-      </w:r>
-      <w:r>
-        <w:rPr>
-          <w:rtl/>
-        </w:rPr>
-        <w:t>’</w:t>
-      </w:r>
-      <w:r>
-        <w:t>au</w:t>
-      </w:r>
-      <w:r>
-        <w:rPr>
-          <w:lang w:val="fr-FR"/>
-        </w:rPr>
-        <w:t xml:space="preserve"> {{ </w:t>
-      </w:r>
-      <w:r>
-        <w:t>ads_end_date</w:t>
-      </w:r>
-      <w:r>
-        <w:rPr>
-          <w:lang w:val="fr-FR"/>
-        </w:rPr>
-        <w:t>_</w:t>
-      </w:r>
-      <w:proofErr w:type="spellStart"/>
-      <w:r>
-        <w:rPr>
-          <w:lang w:val="fr-FR"/>
-        </w:rPr>
-        <w:t>str</w:t>
-      </w:r>
-      <w:proofErr w:type="spellEnd"/>
-      <w:r>
-        <w:rPr>
-          <w:lang w:val="fr-FR"/>
-        </w:rPr>
-        <w:t xml:space="preserve"> }}{% </w:t>
-      </w:r>
-      <w:proofErr w:type="spellStart"/>
-      <w:r>
-        <w:rPr>
-          <w:lang w:val="fr-FR"/>
-        </w:rPr>
-        <w:t>endif</w:t>
-      </w:r>
-      <w:proofErr w:type="spellEnd"/>
-      <w:r>
-        <w:rPr>
-          <w:lang w:val="fr-FR"/>
-        </w:rPr>
-        <w:t xml:space="preserve"> %}</w:t>
-      </w:r>
-      <w:r>
-        <w:t>.</w:t>
-      </w:r>
-    </w:p>
-    <w:p>
-      <w:pPr>
-        <w:pStyle w:val="Body"/>
-        <w:jc w:val="both"/>
-        <w:rPr>
-          <w:u w:val="single"/>
-          <w:shd w:val="clear" w:color="auto" w:fill="FFFF00"/>
-        </w:rPr>
-      </w:pPr>
-    </w:p>
-    <w:p>
-      <w:pPr>
-        <w:pStyle w:val="Body"/>
-        <w:jc w:val="both"/>
-        <w:rPr>
-          <w:lang w:val="en-US"/>
-        </w:rPr>
-      </w:pPr>
-      <w:r>
-        <w:rPr>
-          <w:lang w:val="en-US"/>
-        </w:rPr>
-        <w:t xml:space="preserve">{% if not </w:t>
-      </w:r>
-      <w:proofErr w:type="spellStart"/>
-      <w:r>
-        <w:rPr>
-          <w:lang w:val="en-US"/>
-        </w:rPr>
-        <w:t>is_old_ads</w:t>
-      </w:r>
-      <w:proofErr w:type="spellEnd"/>
-      <w:r>
-        <w:rPr>
-          <w:lang w:val="en-US"/>
-        </w:rPr>
-        <w:t xml:space="preserve"> %}</w:t>
-      </w:r>
-    </w:p>
-    <w:p>
-      <w:pPr>
-        <w:pStyle w:val="Body"/>
-        <w:jc w:val="both"/>
-        <w:rPr>
-          <w:lang w:val="fr-FR"/>
-        </w:rPr>
-      </w:pPr>
-      <w:r>
-        <w:rPr>
-          <w:lang w:val="fr-FR"/>
-        </w:rPr>
-        <w:t>Cette ADS devra être exploitée personnellement par le titulaire. Elle porte le numéro A13 et est incessible.</w:t>
-      </w:r>
-    </w:p>
-    <w:p>
-      <w:pPr>
-        <w:pStyle w:val="Body"/>
-        <w:jc w:val="both"/>
-        <w:rPr>
-          <w:lang w:val="fr-FR"/>
-        </w:rPr>
-      </w:pPr>
-      <w:r>
-        <w:rPr>
-          <w:lang w:val="fr-FR"/>
-        </w:rPr>
-        <w:t xml:space="preserve">{% </w:t>
-      </w:r>
-      <w:proofErr w:type="spellStart"/>
-      <w:r>
-        <w:rPr>
-          <w:lang w:val="fr-FR"/>
-        </w:rPr>
-        <w:t>endif</w:t>
-      </w:r>
-      <w:proofErr w:type="spellEnd"/>
-      <w:r>
-        <w:rPr>
-          <w:lang w:val="fr-FR"/>
-        </w:rPr>
-        <w:t xml:space="preserve"> %}</w:t>
-      </w:r>
-    </w:p>
-    <w:p>
-      <w:pPr>
-        <w:pStyle w:val="Body"/>
-        <w:jc w:val="both"/>
-        <w:rPr>
-          <w:lang w:val="fr-FR"/>
-        </w:rPr>
-      </w:pPr>
-      <w:r>
-        <w:rPr>
-          <w:lang w:val="fr-FR"/>
-        </w:rPr>
-        <w:t xml:space="preserve">{% </w:t>
-      </w:r>
-      <w:proofErr w:type="spellStart"/>
-      <w:r>
-        <w:rPr>
-          <w:lang w:val="fr-FR"/>
-        </w:rPr>
-        <w:t>endif</w:t>
-      </w:r>
-      <w:proofErr w:type="spellEnd"/>
-      <w:r>
-        <w:rPr>
-          <w:lang w:val="fr-FR"/>
-        </w:rPr>
-        <w:t xml:space="preserve"> %}</w:t>
-      </w:r>
-    </w:p>
-    <w:p>
-      <w:pPr>
-        <w:pStyle w:val="Body"/>
-        <w:jc w:val="both"/>
-        <w:rPr>
-          <w:b/>
-          <w:bCs/>
-          <w:u w:val="single"/>
-        </w:rPr>
-      </w:pPr>
-    </w:p>
-    <w:p>
-      <w:pPr>
-        <w:pStyle w:val="Body"/>
-        <w:jc w:val="both"/>
-      </w:pPr>
-      <w:r>
-        <w:rPr>
-          <w:b/>
-          <w:bCs/>
-          <w:u w:val="single"/>
-          <w:lang w:val="fr-FR"/>
-        </w:rPr>
-        <w:t xml:space="preserve">Article 2 </w:t>
-      </w:r>
-      <w:r>
-        <w:rPr>
-          <w:b/>
-          <w:bCs/>
-          <w:u w:val="single"/>
-        </w:rPr>
-        <w:t>–</w:t>
-      </w:r>
-      <w:r>
-        <w:rPr>
-          <w:lang w:val="fr-FR"/>
-        </w:rPr>
-        <w:t xml:space="preserve"> </w:t>
-      </w:r>
-      <w:r>
-        <w:t>Le véhicule autorisé sur cet emplacement de stationnement est le suivant : Véhicule de la marque</w:t>
-      </w:r>
-      <w:r>
-        <w:t xml:space="preserve"> </w:t>
-      </w:r>
-      <w:proofErr w:type="gramStart"/>
-      <w:r>
-        <w:t>{{ vehicle</w:t>
-      </w:r>
-      <w:proofErr w:type="gramEnd"/>
-      <w:r>
-        <w:t>_brand</w:t>
-      </w:r>
-      <w:r>
-        <w:rPr>
-          <w:lang w:val="fr-FR"/>
-        </w:rPr>
-        <w:t xml:space="preserve"> }}</w:t>
-      </w:r>
-      <w:r>
-        <w:t xml:space="preserve">, modèle </w:t>
-      </w:r>
-      <w:r>
-        <w:rPr>
-          <w:lang w:val="fr-FR"/>
-        </w:rPr>
-        <w:t xml:space="preserve">{{ </w:t>
-      </w:r>
-      <w:r>
-        <w:t>vehicle_model</w:t>
-      </w:r>
-      <w:r>
-        <w:rPr>
-          <w:lang w:val="fr-FR"/>
-        </w:rPr>
-        <w:t xml:space="preserve"> }}</w:t>
-      </w:r>
-      <w:r>
-        <w:t>, dont le numéro d</w:t>
-      </w:r>
-      <w:r>
-        <w:rPr>
-          <w:rtl/>
-        </w:rPr>
-        <w:t>’</w:t>
-      </w:r>
-      <w:r>
-        <w:t xml:space="preserve">immatriculation est </w:t>
-      </w:r>
-      <w:r>
-        <w:t>{{ immatriculation_plate</w:t>
-      </w:r>
-      <w:r>
-        <w:rPr>
-          <w:lang w:val="fr-FR"/>
-        </w:rPr>
-        <w:t xml:space="preserve"> }}{% if </w:t>
-      </w:r>
-      <w:proofErr w:type="spellStart"/>
-      <w:r>
-        <w:rPr>
-          <w:lang w:val="fr-FR"/>
-        </w:rPr>
-        <w:t>decree_creation_reason</w:t>
-      </w:r>
-      <w:proofErr w:type="spellEnd"/>
-      <w:r>
-        <w:rPr>
-          <w:lang w:val="fr-FR"/>
-        </w:rPr>
-        <w:t xml:space="preserve"> in (</w:t>
-      </w:r>
-      <w:r>
-        <w:t>‘reantal’,) %}</w:t>
-      </w:r>
-      <w:r>
-        <w:t>, conformément au contrat de location gérance</w:t>
-      </w:r>
-      <w:r>
-        <w:t>{% endif %}</w:t>
-      </w:r>
-      <w:r>
-        <w:t>.</w:t>
-      </w:r>
-    </w:p>
-    <w:p>
-      <w:pPr>
-        <w:pStyle w:val="Body"/>
-        <w:jc w:val="both"/>
-      </w:pPr>
-    </w:p>
-    <w:p>
-      <w:pPr>
-        <w:pStyle w:val="Body"/>
-        <w:jc w:val="both"/>
-      </w:pPr>
-      <w:r>
-        <w:rPr>
-          <w:b/>
-          <w:bCs/>
-          <w:u w:val="single"/>
-          <w:lang w:val="fr-FR"/>
-        </w:rPr>
-        <w:t xml:space="preserve">Article 3 </w:t>
-      </w:r>
-      <w:r>
-        <w:rPr>
-          <w:b/>
-          <w:bCs/>
-          <w:u w:val="single"/>
-        </w:rPr>
-        <w:t>–</w:t>
-      </w:r>
-      <w:r>
-        <w:rPr>
-          <w:lang w:val="fr-FR"/>
-        </w:rPr>
-        <w:t xml:space="preserve"> Toute modification intervenant dans l</w:t>
-      </w:r>
-      <w:r>
-        <w:rPr>
-          <w:rtl/>
-        </w:rPr>
-        <w:t>’</w:t>
-      </w:r>
-      <w:r>
-        <w:rPr>
-          <w:lang w:val="fr-FR"/>
-        </w:rPr>
-        <w:t xml:space="preserve">exploitation du véhicule taxi devra </w:t>
-      </w:r>
-      <w:r>
-        <w:t>ê</w:t>
-      </w:r>
-      <w:r>
-        <w:rPr>
-          <w:lang w:val="it-IT"/>
-        </w:rPr>
-        <w:t xml:space="preserve">tre </w:t>
-      </w:r>
-      <w:proofErr w:type="spellStart"/>
-      <w:r>
-        <w:rPr>
-          <w:lang w:val="it-IT"/>
-        </w:rPr>
-        <w:t>notifi</w:t>
-      </w:r>
-      <w:r>
-        <w:rPr>
-          <w:lang w:val="fr-FR"/>
-        </w:rPr>
-        <w:t>ée</w:t>
-      </w:r>
-      <w:proofErr w:type="spellEnd"/>
-      <w:r>
-        <w:rPr>
-          <w:lang w:val="fr-FR"/>
-        </w:rPr>
-        <w:t xml:space="preserve"> dans les meilleurs délais </w:t>
-      </w:r>
-      <w:r>
-        <w:t>à l</w:t>
-      </w:r>
-      <w:r>
-        <w:rPr>
-          <w:rtl/>
-        </w:rPr>
-        <w:t>’</w:t>
-      </w:r>
-      <w:proofErr w:type="spellStart"/>
-      <w:r>
-        <w:rPr>
-          <w:lang w:val="it-IT"/>
-        </w:rPr>
-        <w:t>autorit</w:t>
-      </w:r>
-      <w:proofErr w:type="spellEnd"/>
-      <w:r>
-        <w:rPr>
-          <w:lang w:val="fr-FR"/>
-        </w:rPr>
-        <w:t xml:space="preserve">é </w:t>
-      </w:r>
-      <w:proofErr w:type="spellStart"/>
-      <w:r>
-        <w:rPr>
-          <w:lang w:val="it-IT"/>
-        </w:rPr>
-        <w:t>comp</w:t>
-      </w:r>
-      <w:proofErr w:type="spellEnd"/>
-      <w:r>
-        <w:rPr>
-          <w:lang w:val="fr-FR"/>
-        </w:rPr>
-        <w:t>é</w:t>
-      </w:r>
-      <w:proofErr w:type="spellStart"/>
-      <w:r>
-        <w:rPr>
-          <w:lang w:val="it-IT"/>
-        </w:rPr>
-        <w:t>tente</w:t>
-      </w:r>
-      <w:proofErr w:type="spellEnd"/>
-      <w:r>
-        <w:rPr>
-          <w:lang w:val="it-IT"/>
-        </w:rPr>
-        <w:t xml:space="preserve">. </w:t>
-      </w:r>
-    </w:p>
-    <w:p>
-      <w:pPr>
+      <w:r>
+        <w:t>is_</w:t>
+      </w:r>
+      <w:r>
         <w:rPr>
           <w:lang w:val="en-FR"/>
         </w:rPr>
-      </w:pPr>
-    </w:p>
-    <w:p>
-      <w:pPr>
-        <w:rPr>
-          <w:lang w:val="fr-FR"/>
-        </w:rPr>
-      </w:pPr>
-      <w:r>
-        <w:rPr>
-          <w:lang w:val="fr-FR"/>
-        </w:rPr>
-        <w:t xml:space="preserve">{% if </w:t>
-      </w:r>
-      <w:proofErr w:type="spellStart"/>
-      <w:r>
-        <w:rPr>
-          <w:lang w:val="fr-FR"/>
-        </w:rPr>
-        <w:t>old_ads</w:t>
-      </w:r>
-      <w:proofErr w:type="spellEnd"/>
-      <w:r>
-        <w:rPr>
-          <w:lang w:val="fr-FR"/>
-        </w:rPr>
-        <w:t xml:space="preserve"> %}</w:t>
-      </w:r>
-    </w:p>
-    <w:p>
-      <w:pPr>
-        <w:rPr>
-          <w:lang w:val="fr-FR"/>
-        </w:rPr>
-      </w:pPr>
-      <w:r>
-        <w:rPr>
-          <w:lang w:val="fr-FR"/>
-        </w:rPr>
-        <w:t>Toute modification dans l</w:t>
-      </w:r>
-      <w:r>
-        <w:rPr>
-          <w:rtl/>
-        </w:rPr>
-        <w:t>’</w:t>
-      </w:r>
-      <w:r>
-        <w:rPr>
-          <w:lang w:val="fr-FR"/>
-        </w:rPr>
-        <w:t>exploitation de l</w:t>
-      </w:r>
-      <w:r>
-        <w:rPr>
-          <w:rtl/>
-        </w:rPr>
-        <w:t>’</w:t>
-      </w:r>
-      <w:r>
-        <w:rPr>
-          <w:lang w:val="fr-FR"/>
-        </w:rPr>
-        <w:t>ADS doit faire l</w:t>
-      </w:r>
-      <w:r>
-        <w:rPr>
-          <w:rtl/>
-        </w:rPr>
-        <w:t>’</w:t>
-      </w:r>
-      <w:r>
-        <w:rPr>
-          <w:lang w:val="fr-FR"/>
-        </w:rPr>
-        <w:t>objet d</w:t>
-      </w:r>
-      <w:r>
-        <w:rPr>
-          <w:rtl/>
-        </w:rPr>
-        <w:t>’</w:t>
-      </w:r>
-      <w:r>
-        <w:rPr>
-          <w:lang w:val="fr-FR"/>
-        </w:rPr>
-        <w:t>une information préalable à l</w:t>
-      </w:r>
-      <w:r>
-        <w:rPr>
-          <w:rtl/>
-        </w:rPr>
-        <w:t>’</w:t>
-      </w:r>
-      <w:r>
-        <w:rPr>
-          <w:lang w:val="fr-FR"/>
-        </w:rPr>
-        <w:t>autorité compétente.</w:t>
-      </w:r>
-    </w:p>
-    <w:p>
-      <w:pPr>
-        <w:rPr>
-          <w:lang w:val="fr-FR"/>
-        </w:rPr>
-      </w:pPr>
-      <w:r>
-        <w:rPr>
-          <w:lang w:val="fr-FR"/>
-        </w:rPr>
-        <w:t xml:space="preserve">{% </w:t>
-      </w:r>
-      <w:proofErr w:type="spellStart"/>
-      <w:r>
-        <w:rPr>
-          <w:lang w:val="fr-FR"/>
-        </w:rPr>
-        <w:t>endif</w:t>
-      </w:r>
-      <w:proofErr w:type="spellEnd"/>
-      <w:r>
-        <w:rPr>
-          <w:lang w:val="fr-FR"/>
-        </w:rPr>
-        <w:t xml:space="preserve"> %}</w:t>
-      </w:r>
-    </w:p>
-    <w:p>
-      <w:pPr>
-        <w:pStyle w:val="Body"/>
-        <w:jc w:val="both"/>
-      </w:pPr>
-    </w:p>
-    <w:p>
-      <w:pPr>
-        <w:pStyle w:val="Body"/>
-        <w:jc w:val="both"/>
-      </w:pPr>
-      <w:r>
-        <w:rPr>
-          <w:b/>
-          <w:bCs/>
-          <w:u w:val="single"/>
-          <w:lang w:val="fr-FR"/>
-        </w:rPr>
-        <w:t>Article 4</w:t>
-      </w:r>
-      <w:r>
-        <w:t> - </w:t>
-      </w:r>
-      <w:r>
-        <w:rPr>
-          <w:lang w:val="fr-FR"/>
-        </w:rPr>
-        <w:t>Le titulaire de l</w:t>
-      </w:r>
-      <w:r>
-        <w:rPr>
-          <w:rtl/>
-        </w:rPr>
-        <w:t>’</w:t>
-      </w:r>
-      <w:r>
-        <w:rPr>
-          <w:lang w:val="fr-FR"/>
-        </w:rPr>
-        <w:t xml:space="preserve">autorisation devra fournir </w:t>
-      </w:r>
-      <w:r>
-        <w:t>à l</w:t>
-      </w:r>
-      <w:r>
-        <w:rPr>
-          <w:rtl/>
-        </w:rPr>
-        <w:t>’</w:t>
-      </w:r>
-      <w:proofErr w:type="spellStart"/>
-      <w:r>
-        <w:rPr>
-          <w:lang w:val="it-IT"/>
-        </w:rPr>
-        <w:t>autorit</w:t>
-      </w:r>
-      <w:proofErr w:type="spellEnd"/>
-      <w:r>
-        <w:rPr>
-          <w:lang w:val="fr-FR"/>
-        </w:rPr>
-        <w:t xml:space="preserve">é </w:t>
-      </w:r>
-      <w:proofErr w:type="spellStart"/>
-      <w:r>
-        <w:rPr>
-          <w:lang w:val="it-IT"/>
-        </w:rPr>
-        <w:t>comp</w:t>
-      </w:r>
-      <w:r>
-        <w:rPr>
-          <w:lang w:val="fr-FR"/>
-        </w:rPr>
-        <w:t>étente</w:t>
-      </w:r>
-      <w:proofErr w:type="spellEnd"/>
-      <w:r>
-        <w:rPr>
-          <w:lang w:val="fr-FR"/>
-        </w:rPr>
-        <w:t xml:space="preserve">, chaque année et </w:t>
-      </w:r>
-      <w:r>
-        <w:t xml:space="preserve">à </w:t>
-      </w:r>
-      <w:r>
-        <w:rPr>
-          <w:lang w:val="fr-FR"/>
-        </w:rPr>
-        <w:t>chaque changement de véhicule, une copie du justificatif d</w:t>
-      </w:r>
-      <w:r>
-        <w:rPr>
-          <w:rtl/>
-        </w:rPr>
-        <w:t>’</w:t>
-      </w:r>
-      <w:r>
-        <w:rPr>
-          <w:lang w:val="fr-FR"/>
-        </w:rPr>
-        <w:t xml:space="preserve">assurance prévue </w:t>
-      </w:r>
-      <w:r>
-        <w:t>à l</w:t>
-      </w:r>
-      <w:r>
-        <w:rPr>
-          <w:rtl/>
-        </w:rPr>
-        <w:t>’</w:t>
-      </w:r>
-      <w:r>
-        <w:rPr>
-          <w:lang w:val="fr-FR"/>
-        </w:rPr>
-        <w:t xml:space="preserve">article R 211-15 du code des assurances. </w:t>
-      </w:r>
-    </w:p>
-    <w:p>
-      <w:pPr>
-        <w:pStyle w:val="Body"/>
-        <w:jc w:val="both"/>
-        <w:rPr>
-          <w:b/>
-          <w:bCs/>
-          <w:u w:val="single"/>
-        </w:rPr>
-      </w:pPr>
-    </w:p>
-    <w:p>
-      <w:pPr>
-        <w:pStyle w:val="Body"/>
-        <w:jc w:val="both"/>
-      </w:pPr>
-      <w:r>
-        <w:rPr>
-          <w:b/>
-          <w:bCs/>
-          <w:u w:val="single"/>
-          <w:lang w:val="fr-FR"/>
-        </w:rPr>
-        <w:t xml:space="preserve">Article 5 </w:t>
-      </w:r>
-      <w:r>
-        <w:rPr>
-          <w:b/>
-          <w:bCs/>
-          <w:u w:val="single"/>
-        </w:rPr>
-        <w:t>–</w:t>
-      </w:r>
-      <w:r>
-        <w:rPr>
-          <w:lang w:val="fr-FR"/>
-        </w:rPr>
-        <w:t xml:space="preserve"> En application de l</w:t>
-      </w:r>
-      <w:r>
-        <w:rPr>
-          <w:rtl/>
-        </w:rPr>
-        <w:t>’</w:t>
-      </w:r>
-      <w:r>
-        <w:rPr>
-          <w:lang w:val="fr-FR"/>
-        </w:rPr>
-        <w:t>article L. 3124-1 du code des transports, si la présente autorisation n</w:t>
-      </w:r>
-      <w:r>
-        <w:rPr>
-          <w:rtl/>
-        </w:rPr>
-        <w:t>’</w:t>
-      </w:r>
-      <w:r>
-        <w:rPr>
-          <w:lang w:val="fr-FR"/>
-        </w:rPr>
-        <w:t>est pas exploitée de fa</w:t>
-      </w:r>
-      <w:r>
-        <w:t>ç</w:t>
-      </w:r>
-      <w:r>
-        <w:rPr>
-          <w:lang w:val="fr-FR"/>
-        </w:rPr>
-        <w:t>on effective ou continue, ou en cas de violation grave ou ré</w:t>
-      </w:r>
-      <w:r>
-        <w:t>p</w:t>
-      </w:r>
-      <w:r>
-        <w:rPr>
-          <w:lang w:val="fr-FR"/>
-        </w:rPr>
-        <w:t>é</w:t>
-      </w:r>
-      <w:r>
-        <w:t>t</w:t>
-      </w:r>
-      <w:proofErr w:type="spellStart"/>
-      <w:r>
-        <w:rPr>
-          <w:lang w:val="fr-FR"/>
-        </w:rPr>
-        <w:t>ée</w:t>
-      </w:r>
-      <w:proofErr w:type="spellEnd"/>
-      <w:r>
-        <w:rPr>
-          <w:lang w:val="fr-FR"/>
-        </w:rPr>
-        <w:t xml:space="preserve"> par son titulaire du contenu de cette autorisation ou de la réglementation applicable </w:t>
-      </w:r>
-      <w:r>
-        <w:t xml:space="preserve">à </w:t>
-      </w:r>
-      <w:r>
-        <w:rPr>
-          <w:lang w:val="fr-FR"/>
-        </w:rPr>
-        <w:t>la profession, l</w:t>
-      </w:r>
-      <w:r>
-        <w:rPr>
-          <w:rtl/>
-        </w:rPr>
-        <w:t>’</w:t>
-      </w:r>
-      <w:proofErr w:type="spellStart"/>
-      <w:r>
-        <w:rPr>
-          <w:lang w:val="it-IT"/>
-        </w:rPr>
-        <w:t>autorit</w:t>
-      </w:r>
-      <w:proofErr w:type="spellEnd"/>
-      <w:r>
-        <w:rPr>
-          <w:lang w:val="fr-FR"/>
-        </w:rPr>
-        <w:t xml:space="preserve">é municipale peut donner un avertissement au titulaire de cette autorisation ou </w:t>
-      </w:r>
-      <w:proofErr w:type="spellStart"/>
-      <w:r>
-        <w:rPr>
-          <w:lang w:val="fr-FR"/>
-        </w:rPr>
-        <w:t>procé</w:t>
-      </w:r>
-      <w:proofErr w:type="spellEnd"/>
-      <w:r>
-        <w:rPr>
-          <w:lang w:val="de-DE"/>
-        </w:rPr>
-        <w:t xml:space="preserve">der </w:t>
-      </w:r>
-      <w:r>
-        <w:t xml:space="preserve">à </w:t>
-      </w:r>
-      <w:r>
-        <w:rPr>
-          <w:lang w:val="fr-FR"/>
-        </w:rPr>
-        <w:t>son retrait temporaire ou dé</w:t>
-      </w:r>
-      <w:r>
-        <w:t xml:space="preserve">finitif. </w:t>
-      </w:r>
-    </w:p>
-    <w:p>
-      <w:pPr>
-        <w:pStyle w:val="Body"/>
-        <w:jc w:val="both"/>
-      </w:pPr>
-    </w:p>
-    <w:p>
-      <w:pPr>
-        <w:pStyle w:val="Body"/>
-        <w:jc w:val="both"/>
-      </w:pPr>
-      <w:r>
-        <w:rPr>
-          <w:b/>
-          <w:bCs/>
-          <w:u w:val="single"/>
-          <w:lang w:val="fr-FR"/>
-        </w:rPr>
-        <w:t>Article 6</w:t>
-      </w:r>
-      <w:r>
-        <w:rPr>
-          <w:u w:val="single"/>
-        </w:rPr>
-        <w:t xml:space="preserve"> – </w:t>
-      </w:r>
-      <w:r>
-        <w:rPr>
-          <w:lang w:val="fr-FR"/>
-        </w:rPr>
-        <w:t>En application de l</w:t>
-      </w:r>
-      <w:r>
-        <w:rPr>
-          <w:rtl/>
-        </w:rPr>
-        <w:t>’</w:t>
-      </w:r>
-      <w:r>
-        <w:rPr>
-          <w:lang w:val="fr-FR"/>
-        </w:rPr>
-        <w:t>article R. 3121-2 du code des transports, en cas d</w:t>
-      </w:r>
-      <w:r>
-        <w:rPr>
-          <w:rtl/>
-        </w:rPr>
-        <w:t>’</w:t>
-      </w:r>
-      <w:r>
-        <w:rPr>
-          <w:lang w:val="fr-FR"/>
-        </w:rPr>
-        <w:t>immobilisation d</w:t>
-      </w:r>
-      <w:r>
-        <w:rPr>
-          <w:rtl/>
-        </w:rPr>
-        <w:t>’</w:t>
-      </w:r>
-      <w:r>
-        <w:rPr>
-          <w:lang w:val="it-IT"/>
-        </w:rPr>
-        <w:t>origine m</w:t>
-      </w:r>
-      <w:proofErr w:type="spellStart"/>
-      <w:r>
-        <w:rPr>
-          <w:lang w:val="fr-FR"/>
-        </w:rPr>
-        <w:t>écanique</w:t>
-      </w:r>
-      <w:proofErr w:type="spellEnd"/>
-      <w:r>
-        <w:rPr>
-          <w:lang w:val="fr-FR"/>
-        </w:rPr>
-        <w:t xml:space="preserve"> ou de vol du véhicule ou de ses équipements spéciaux, le taxi peut </w:t>
-      </w:r>
-      <w:r>
-        <w:t>ê</w:t>
-      </w:r>
-      <w:proofErr w:type="spellStart"/>
-      <w:r>
-        <w:rPr>
-          <w:lang w:val="fr-FR"/>
-        </w:rPr>
-        <w:t>tre</w:t>
-      </w:r>
-      <w:proofErr w:type="spellEnd"/>
-      <w:r>
-        <w:rPr>
-          <w:lang w:val="fr-FR"/>
-        </w:rPr>
-        <w:t xml:space="preserve"> remplacé, temporairement, par un véhicule disposant des équipements é</w:t>
-      </w:r>
-      <w:r>
-        <w:t>num</w:t>
-      </w:r>
-      <w:r>
-        <w:rPr>
-          <w:lang w:val="fr-FR"/>
-        </w:rPr>
-        <w:t>é</w:t>
-      </w:r>
-      <w:r>
-        <w:t>r</w:t>
-      </w:r>
-      <w:r>
-        <w:rPr>
-          <w:lang w:val="fr-FR"/>
-        </w:rPr>
-        <w:t>é</w:t>
-      </w:r>
-      <w:r>
-        <w:t>s à l</w:t>
-      </w:r>
-      <w:r>
-        <w:rPr>
-          <w:rtl/>
-        </w:rPr>
-        <w:t>’</w:t>
-      </w:r>
-      <w:r>
-        <w:rPr>
-          <w:lang w:val="fr-FR"/>
-        </w:rPr>
-        <w:t>article R. 3121-1 du code des transports. L</w:t>
-      </w:r>
-      <w:r>
-        <w:rPr>
-          <w:rtl/>
-        </w:rPr>
-        <w:t>’</w:t>
-      </w:r>
-      <w:r>
-        <w:rPr>
-          <w:lang w:val="fr-FR"/>
-        </w:rPr>
-        <w:t xml:space="preserve">autorisation de stationnement et la plaque portant le </w:t>
-      </w:r>
-      <w:proofErr w:type="spellStart"/>
-      <w:r>
-        <w:rPr>
-          <w:lang w:val="fr-FR"/>
-        </w:rPr>
-        <w:t>numé</w:t>
-      </w:r>
-      <w:proofErr w:type="spellEnd"/>
-      <w:r>
-        <w:rPr>
-          <w:lang w:val="es-ES_tradnl"/>
-        </w:rPr>
-        <w:t>ro de l</w:t>
-      </w:r>
-      <w:r>
-        <w:rPr>
-          <w:rtl/>
-        </w:rPr>
-        <w:t>’</w:t>
-      </w:r>
-      <w:r>
-        <w:rPr>
-          <w:lang w:val="fr-FR"/>
-        </w:rPr>
-        <w:t>autorisation sont celles du taxi dont le véhicule prend le relais.</w:t>
-      </w:r>
-    </w:p>
-    <w:p>
-      <w:pPr>
-        <w:pStyle w:val="Body"/>
-        <w:jc w:val="both"/>
-        <w:rPr>
-          <w:shd w:val="clear" w:color="auto" w:fill="4A86E8"/>
-        </w:rPr>
-      </w:pPr>
-    </w:p>
-    <w:p>
-      <w:pPr>
-        <w:rPr>
-          <w:lang w:val="en-FR"/>
-        </w:rPr>
-      </w:pPr>
-      <w:r>
-        <w:rPr>
-          <w:lang w:val="en-FR"/>
-        </w:rPr>
-        <w:t>{% if old_ads %}</w:t>
+        <w:t>old_ads %}</w:t>
       </w:r>
     </w:p>
     <w:p>
@@ -2906,7 +2912,6 @@
           <w:u w:val="single"/>
           <w:lang w:val="en-FR"/>
         </w:rPr>
-        <w:lastRenderedPageBreak/>
         <w:t>Article 7</w:t>
       </w:r>
       <w:r>
@@ -3002,6 +3007,9 @@
         <w:t xml:space="preserve">{% if not </w:t>
       </w:r>
       <w:proofErr w:type="spellStart"/>
+      <w:r>
+        <w:t>is_</w:t>
+      </w:r>
       <w:r>
         <w:t>old_ads</w:t>
       </w:r>

</xml_diff>

<commit_message>
ADS decree template: display warning on top of the document
</commit_message>
<xml_diff>
--- a/mesads/static/template-arrete-municipal.docx
+++ b/mesads/static/template-arrete-municipal.docx
@@ -94,23 +94,125 @@
         </w:rPr>
       </w:pPr>
     </w:p>
-    <w:p>
-      <w:pPr>
-        <w:pStyle w:val="Body"/>
-        <w:tabs>
-          <w:tab w:val="left" w:pos="2268"/>
-          <w:tab w:val="center" w:pos="4536"/>
-          <w:tab w:val="right" w:pos="9044"/>
-        </w:tabs>
-        <w:rPr>
-          <w:b/>
-          <w:bCs/>
-          <w:smallCaps/>
-          <w:sz w:val="28"/>
-          <w:szCs w:val="28"/>
-        </w:rPr>
-      </w:pPr>
-    </w:p>
+    <w:tbl>
+      <w:tblPr>
+        <w:tblStyle w:val="TableGrid"/>
+        <w:tblW w:w="0" w:type="auto"/>
+        <w:tblLook w:val="04A0" w:firstRow="1" w:lastRow="0" w:firstColumn="1" w:lastColumn="0" w:noHBand="0" w:noVBand="1"/>
+      </w:tblPr>
+      <w:tblGrid>
+        <w:gridCol w:w="9054"/>
+      </w:tblGrid>
+      <w:tr>
+        <w:tc>
+          <w:tcPr>
+            <w:tcW w:w="9054" w:type="dxa"/>
+          </w:tcPr>
+          <w:p>
+            <w:pPr>
+              <w:pStyle w:val="Body"/>
+              <w:pBdr>
+                <w:top w:val="none" w:sz="0" w:space="0" w:color="auto"/>
+                <w:left w:val="none" w:sz="0" w:space="0" w:color="auto"/>
+                <w:bottom w:val="none" w:sz="0" w:space="0" w:color="auto"/>
+                <w:right w:val="none" w:sz="0" w:space="0" w:color="auto"/>
+                <w:between w:val="none" w:sz="0" w:space="0" w:color="auto"/>
+                <w:bar w:val="none" w:sz="0" w:color="auto"/>
+              </w:pBdr>
+              <w:tabs>
+                <w:tab w:val="left" w:pos="2268"/>
+                <w:tab w:val="center" w:pos="4536"/>
+                <w:tab w:val="right" w:pos="9044"/>
+              </w:tabs>
+              <w:jc w:val="center"/>
+              <w:rPr>
+                <w:rFonts w:ascii="Apple Color Emoji" w:hAnsi="Apple Color Emoji" w:cs="Apple Color Emoji"/>
+                <w:b/>
+                <w:bCs/>
+                <w:color w:val="FF0000"/>
+                <w:sz w:val="22"/>
+                <w:szCs w:val="22"/>
+              </w:rPr>
+            </w:pPr>
+          </w:p>
+          <w:p>
+            <w:pPr>
+              <w:pStyle w:val="Body"/>
+              <w:pBdr>
+                <w:top w:val="none" w:sz="0" w:space="0" w:color="auto"/>
+                <w:left w:val="none" w:sz="0" w:space="0" w:color="auto"/>
+                <w:bottom w:val="none" w:sz="0" w:space="0" w:color="auto"/>
+                <w:right w:val="none" w:sz="0" w:space="0" w:color="auto"/>
+                <w:between w:val="none" w:sz="0" w:space="0" w:color="auto"/>
+                <w:bar w:val="none" w:sz="0" w:color="auto"/>
+              </w:pBdr>
+              <w:tabs>
+                <w:tab w:val="left" w:pos="2268"/>
+                <w:tab w:val="center" w:pos="4536"/>
+                <w:tab w:val="right" w:pos="9044"/>
+              </w:tabs>
+              <w:jc w:val="center"/>
+              <w:rPr>
+                <w:rFonts w:ascii="Arial" w:hAnsi="Arial" w:cs="Arial"/>
+                <w:b/>
+                <w:bCs/>
+                <w:color w:val="FF0000"/>
+                <w:sz w:val="22"/>
+                <w:szCs w:val="22"/>
+              </w:rPr>
+            </w:pPr>
+            <w:r>
+              <w:rPr>
+                <w:rFonts w:ascii="Apple Color Emoji" w:hAnsi="Apple Color Emoji" w:cs="Apple Color Emoji"/>
+                <w:b/>
+                <w:bCs/>
+                <w:color w:val="FF0000"/>
+                <w:sz w:val="22"/>
+                <w:szCs w:val="22"/>
+              </w:rPr>
+              <w:t>⚠️</w:t>
+            </w:r>
+            <w:r>
+              <w:rPr>
+                <w:rFonts w:ascii="Arial" w:hAnsi="Arial" w:cs="Arial"/>
+                <w:b/>
+                <w:bCs/>
+                <w:color w:val="FF0000"/>
+                <w:sz w:val="22"/>
+                <w:szCs w:val="22"/>
+              </w:rPr>
+              <w:t xml:space="preserve"> Ce document est une proposition de rédaction d’un arrêté relatif à une ADS. Il vous appartient de le relire et de le modifier si nécessaire. Une fois le texte validé, vous pourrez alors supprimer cet encadré avant d’éditer l’arrêté en vue de sa signature et de sa notification.</w:t>
+            </w:r>
+          </w:p>
+          <w:p>
+            <w:pPr>
+              <w:pStyle w:val="Body"/>
+              <w:pBdr>
+                <w:top w:val="none" w:sz="0" w:space="0" w:color="auto"/>
+                <w:left w:val="none" w:sz="0" w:space="0" w:color="auto"/>
+                <w:bottom w:val="none" w:sz="0" w:space="0" w:color="auto"/>
+                <w:right w:val="none" w:sz="0" w:space="0" w:color="auto"/>
+                <w:between w:val="none" w:sz="0" w:space="0" w:color="auto"/>
+                <w:bar w:val="none" w:sz="0" w:color="auto"/>
+              </w:pBdr>
+              <w:tabs>
+                <w:tab w:val="left" w:pos="2268"/>
+                <w:tab w:val="center" w:pos="4536"/>
+                <w:tab w:val="right" w:pos="9044"/>
+              </w:tabs>
+              <w:jc w:val="center"/>
+              <w:rPr>
+                <w:b/>
+                <w:bCs/>
+                <w:smallCaps/>
+                <w:sz w:val="28"/>
+                <w:szCs w:val="28"/>
+              </w:rPr>
+            </w:pPr>
+          </w:p>
+        </w:tc>
+      </w:tr>
+    </w:tbl>
     <w:p>
       <w:pPr>
         <w:pStyle w:val="Body"/>
@@ -128,6 +230,41 @@
           <w:szCs w:val="28"/>
         </w:rPr>
       </w:pPr>
+    </w:p>
+    <w:p>
+      <w:pPr>
+        <w:pStyle w:val="Body"/>
+        <w:tabs>
+          <w:tab w:val="left" w:pos="2268"/>
+          <w:tab w:val="center" w:pos="4536"/>
+          <w:tab w:val="right" w:pos="9044"/>
+        </w:tabs>
+        <w:rPr>
+          <w:b/>
+          <w:bCs/>
+          <w:smallCaps/>
+          <w:sz w:val="28"/>
+          <w:szCs w:val="28"/>
+        </w:rPr>
+      </w:pPr>
+    </w:p>
+    <w:p>
+      <w:pPr>
+        <w:pStyle w:val="Body"/>
+        <w:tabs>
+          <w:tab w:val="left" w:pos="2268"/>
+          <w:tab w:val="center" w:pos="4536"/>
+          <w:tab w:val="right" w:pos="9044"/>
+        </w:tabs>
+        <w:jc w:val="center"/>
+        <w:rPr>
+          <w:b/>
+          <w:bCs/>
+          <w:smallCaps/>
+          <w:sz w:val="28"/>
+          <w:szCs w:val="28"/>
+        </w:rPr>
+      </w:pPr>
       <w:r>
         <w:rPr>
           <w:b/>
@@ -1135,6 +1272,7 @@
           <w:bCs/>
           <w:lang w:val="fr-FR"/>
         </w:rPr>
+        <w:lastRenderedPageBreak/>
         <w:t>VU</w:t>
       </w:r>
       <w:r>
@@ -2647,7 +2785,14 @@
         <w:rPr>
           <w:lang w:val="fr-FR"/>
         </w:rPr>
-        <w:t>la profession, l</w:t>
+        <w:t xml:space="preserve">la </w:t>
+      </w:r>
+      <w:r>
+        <w:rPr>
+          <w:lang w:val="fr-FR"/>
+        </w:rPr>
+        <w:lastRenderedPageBreak/>
+        <w:t>profession, l</w:t>
       </w:r>
       <w:r>
         <w:rPr>
@@ -2886,10 +3031,12 @@
         <w:rPr>
           <w:lang w:val="en-FR"/>
         </w:rPr>
-        <w:lastRenderedPageBreak/>
         <w:t xml:space="preserve">{% if </w:t>
       </w:r>
       <w:r>
+        <w:rPr>
+          <w:lang w:val="en-FR"/>
+        </w:rPr>
         <w:t>is_</w:t>
       </w:r>
       <w:r>
@@ -4055,6 +4202,22 @@
       </w14:textOutline>
     </w:rPr>
   </w:style>
+  <w:style w:type="table" w:styleId="TableGrid">
+    <w:name w:val="Table Grid"/>
+    <w:basedOn w:val="TableNormal"/>
+    <w:uiPriority w:val="39"/>
+    <w:rsid w:val="001A62AC"/>
+    <w:tblPr>
+      <w:tblBorders>
+        <w:top w:val="single" w:sz="4" w:space="0" w:color="auto"/>
+        <w:left w:val="single" w:sz="4" w:space="0" w:color="auto"/>
+        <w:bottom w:val="single" w:sz="4" w:space="0" w:color="auto"/>
+        <w:right w:val="single" w:sz="4" w:space="0" w:color="auto"/>
+        <w:insideH w:val="single" w:sz="4" w:space="0" w:color="auto"/>
+        <w:insideV w:val="single" w:sz="4" w:space="0" w:color="auto"/>
+      </w:tblBorders>
+    </w:tblPr>
+  </w:style>
 </w:styles>
 </file>
 

</xml_diff>

<commit_message>
ADS decree: add field to set administrative court
</commit_message>
<xml_diff>
--- a/mesads/static/template-arrete-municipal.docx
+++ b/mesads/static/template-arrete-municipal.docx
@@ -7,6 +7,12 @@
         <w:pStyle w:val="Body"/>
         <w:jc w:val="center"/>
       </w:pPr>
+      <w:r>
+        <w:rPr>
+          <w:lang w:val="en-US"/>
+        </w:rPr>
+        <w:t>gi</w:t>
+      </w:r>
       <w:r>
         <w:rPr>
           <w:b/>
@@ -1216,13 +1222,7 @@
         <w:t>}</w:t>
       </w:r>
       <w:r>
-        <w:t xml:space="preserve">{{ </w:t>
-      </w:r>
-      <w:r>
-        <w:t>decree_number_taxi_activity</w:t>
-      </w:r>
-      <w:r>
-        <w:t xml:space="preserve">  }}{% else %}</w:t>
+        <w:t>{{ decree_number_taxi_activity  }}{% else %}</w:t>
       </w:r>
       <w:r>
         <w:rPr>
@@ -4144,13 +4144,43 @@
         <w:rPr>
           <w:lang w:val="fr-FR"/>
         </w:rPr>
-        <w:t>{% if decree_commune %}</w:t>
-      </w:r>
-      <w:r>
-        <w:rPr>
-          <w:lang w:val="fr-FR"/>
-        </w:rPr>
-        <w:t>{{ decree_commune_fulltext }}</w:t>
+        <w:t xml:space="preserve">{% if </w:t>
+      </w:r>
+      <w:r>
+        <w:rPr>
+          <w:lang w:val="fr-FR"/>
+        </w:rPr>
+        <w:t>administrative_court</w:t>
+      </w:r>
+      <w:r>
+        <w:rPr>
+          <w:lang w:val="fr-FR"/>
+        </w:rPr>
+        <w:t xml:space="preserve"> %}</w:t>
+      </w:r>
+      <w:r>
+        <w:rPr>
+          <w:lang w:val="fr-FR"/>
+        </w:rPr>
+        <w:t xml:space="preserve">de </w:t>
+      </w:r>
+      <w:r>
+        <w:rPr>
+          <w:lang w:val="fr-FR"/>
+        </w:rPr>
+        <w:t xml:space="preserve">{{ </w:t>
+      </w:r>
+      <w:r>
+        <w:rPr>
+          <w:lang w:val="fr-FR"/>
+        </w:rPr>
+        <w:t>administrative_court</w:t>
+      </w:r>
+      <w:r>
+        <w:rPr>
+          <w:lang w:val="fr-FR"/>
+        </w:rPr>
+        <w:t xml:space="preserve"> }}</w:t>
       </w:r>
       <w:r>
         <w:rPr>
@@ -4167,7 +4197,18 @@
           <w:szCs w:val="22"/>
           <w:lang w:val="fr-FR"/>
         </w:rPr>
-        <w:t>NOM DE LA COMMUNE</w:t>
+        <w:t xml:space="preserve">NOM </w:t>
+      </w:r>
+      <w:r>
+        <w:rPr>
+          <w:b/>
+          <w:bCs/>
+          <w:color w:val="FF0000"/>
+          <w:sz w:val="22"/>
+          <w:szCs w:val="22"/>
+          <w:lang w:val="fr-FR"/>
+        </w:rPr>
+        <w:t>DU TRIBUNAL ADMINISTRATIF</w:t>
       </w:r>
       <w:r>
         <w:rPr>

</xml_diff>

<commit_message>
Remove typo from decree template
</commit_message>
<xml_diff>
--- a/mesads/static/template-arrete-municipal.docx
+++ b/mesads/static/template-arrete-municipal.docx
@@ -1,18 +1,12 @@
 
 <file path=word/document.xml><?xml version="1.0" encoding="utf-8"?>
-<w:document xmlns:wpc="http://schemas.microsoft.com/office/word/2010/wordprocessingCanvas" xmlns:cx="http://schemas.microsoft.com/office/drawing/2014/chartex" xmlns:cx1="http://schemas.microsoft.com/office/drawing/2015/9/8/chartex" xmlns:cx2="http://schemas.microsoft.com/office/drawing/2015/10/21/chartex" xmlns:cx3="http://schemas.microsoft.com/office/drawing/2016/5/9/chartex" xmlns:cx4="http://schemas.microsoft.com/office/drawing/2016/5/10/chartex" xmlns:cx5="http://schemas.microsoft.com/office/drawing/2016/5/11/chartex" xmlns:cx6="http://schemas.microsoft.com/office/drawing/2016/5/12/chartex" xmlns:cx7="http://schemas.microsoft.com/office/drawing/2016/5/13/chartex" xmlns:cx8="http://schemas.microsoft.com/office/drawing/2016/5/14/chartex" xmlns:mc="http://schemas.openxmlformats.org/markup-compatibility/2006" xmlns:aink="http://schemas.microsoft.com/office/drawing/2016/ink" xmlns:am3d="http://schemas.microsoft.com/office/drawing/2017/model3d" xmlns:o="urn:schemas-microsoft-com:office:office" xmlns:oel="http://schemas.microsoft.com/office/2019/extlst" xmlns:r="http://schemas.openxmlformats.org/officeDocument/2006/relationships" xmlns:m="http://schemas.openxmlformats.org/officeDocument/2006/math" xmlns:v="urn:schemas-microsoft-com:vml" xmlns:wp14="http://schemas.microsoft.com/office/word/2010/wordprocessingDrawing" xmlns:wp="http://schemas.openxmlformats.org/drawingml/2006/wordprocessingDrawing" xmlns:w10="urn:schemas-microsoft-com:office:word" xmlns:w="http://schemas.openxmlformats.org/wordprocessingml/2006/main" xmlns:w14="http://schemas.microsoft.com/office/word/2010/wordml" xmlns:w15="http://schemas.microsoft.com/office/word/2012/wordml" xmlns:w16cex="http://schemas.microsoft.com/office/word/2018/wordml/cex" xmlns:w16cid="http://schemas.microsoft.com/office/word/2016/wordml/cid" xmlns:w16="http://schemas.microsoft.com/office/word/2018/wordml" xmlns:w16du="http://schemas.microsoft.com/office/word/2023/wordml/word16du" xmlns:w16sdtdh="http://schemas.microsoft.com/office/word/2020/wordml/sdtdatahash" xmlns:w16se="http://schemas.microsoft.com/office/word/2015/wordml/symex" xmlns:wpg="http://schemas.microsoft.com/office/word/2010/wordprocessingGroup" xmlns:wpi="http://schemas.microsoft.com/office/word/2010/wordprocessingInk" xmlns:wne="http://schemas.microsoft.com/office/word/2006/wordml" xmlns:wps="http://schemas.microsoft.com/office/word/2010/wordprocessingShape" mc:Ignorable="w14 w15 w16se w16cid w16 w16cex w16sdtdh wp14">
+<w:document xmlns:wpc="http://schemas.microsoft.com/office/word/2010/wordprocessingCanvas" xmlns:cx="http://schemas.microsoft.com/office/drawing/2014/chartex" xmlns:cx1="http://schemas.microsoft.com/office/drawing/2015/9/8/chartex" xmlns:cx2="http://schemas.microsoft.com/office/drawing/2015/10/21/chartex" xmlns:cx3="http://schemas.microsoft.com/office/drawing/2016/5/9/chartex" xmlns:cx4="http://schemas.microsoft.com/office/drawing/2016/5/10/chartex" xmlns:cx5="http://schemas.microsoft.com/office/drawing/2016/5/11/chartex" xmlns:cx6="http://schemas.microsoft.com/office/drawing/2016/5/12/chartex" xmlns:cx7="http://schemas.microsoft.com/office/drawing/2016/5/13/chartex" xmlns:cx8="http://schemas.microsoft.com/office/drawing/2016/5/14/chartex" xmlns:mc="http://schemas.openxmlformats.org/markup-compatibility/2006" xmlns:aink="http://schemas.microsoft.com/office/drawing/2016/ink" xmlns:am3d="http://schemas.microsoft.com/office/drawing/2017/model3d" xmlns:o="urn:schemas-microsoft-com:office:office" xmlns:oel="http://schemas.microsoft.com/office/2019/extlst" xmlns:r="http://schemas.openxmlformats.org/officeDocument/2006/relationships" xmlns:m="http://schemas.openxmlformats.org/officeDocument/2006/math" xmlns:v="urn:schemas-microsoft-com:vml" xmlns:wp14="http://schemas.microsoft.com/office/word/2010/wordprocessingDrawing" xmlns:wp="http://schemas.openxmlformats.org/drawingml/2006/wordprocessingDrawing" xmlns:w10="urn:schemas-microsoft-com:office:word" xmlns:w="http://schemas.openxmlformats.org/wordprocessingml/2006/main" xmlns:w14="http://schemas.microsoft.com/office/word/2010/wordml" xmlns:w15="http://schemas.microsoft.com/office/word/2012/wordml" xmlns:w16cex="http://schemas.microsoft.com/office/word/2018/wordml/cex" xmlns:w16cid="http://schemas.microsoft.com/office/word/2016/wordml/cid" xmlns:w16="http://schemas.microsoft.com/office/word/2018/wordml" xmlns:w16sdtdh="http://schemas.microsoft.com/office/word/2020/wordml/sdtdatahash" xmlns:w16se="http://schemas.microsoft.com/office/word/2015/wordml/symex" xmlns:wpg="http://schemas.microsoft.com/office/word/2010/wordprocessingGroup" xmlns:wpi="http://schemas.microsoft.com/office/word/2010/wordprocessingInk" xmlns:wne="http://schemas.microsoft.com/office/word/2006/wordml" xmlns:wps="http://schemas.microsoft.com/office/word/2010/wordprocessingShape" mc:Ignorable="w14 w15 w16se w16cid w16 w16cex w16sdtdh wp14">
   <w:body>
     <w:p>
       <w:pPr>
         <w:pStyle w:val="Body"/>
         <w:jc w:val="center"/>
       </w:pPr>
-      <w:r>
-        <w:rPr>
-          <w:lang w:val="en-US"/>
-        </w:rPr>
-        <w:t>gi</w:t>
-      </w:r>
       <w:r>
         <w:rPr>
           <w:b/>
@@ -371,6 +365,7 @@
         </w:rPr>
         <w:t>n</w:t>
       </w:r>
+      <w:proofErr w:type="gramStart"/>
       <w:r>
         <w:rPr>
           <w:b/>
@@ -380,6 +375,7 @@
         </w:rPr>
         <w:t>°{</w:t>
       </w:r>
+      <w:proofErr w:type="gramEnd"/>
       <w:r>
         <w:rPr>
           <w:b/>
@@ -2659,7 +2655,21 @@
         <w:rPr>
           <w:lang w:val="fr-FR"/>
         </w:rPr>
-        <w:t>{% if ads_number %}{{ ads_number }}{% else %}</w:t>
+        <w:t xml:space="preserve">{% if ads_number </w:t>
+      </w:r>
+      <w:proofErr w:type="gramStart"/>
+      <w:r>
+        <w:rPr>
+          <w:lang w:val="fr-FR"/>
+        </w:rPr>
+        <w:t>%}{</w:t>
+      </w:r>
+      <w:proofErr w:type="gramEnd"/>
+      <w:r>
+        <w:rPr>
+          <w:lang w:val="fr-FR"/>
+        </w:rPr>
+        <w:t>{ ads_number }}{% else %}</w:t>
       </w:r>
       <w:r>
         <w:rPr>
@@ -4164,6 +4174,7 @@
         </w:rPr>
         <w:t xml:space="preserve">de </w:t>
       </w:r>
+      <w:proofErr w:type="gramStart"/>
       <w:r>
         <w:rPr>
           <w:lang w:val="fr-FR"/>
@@ -4174,7 +4185,14 @@
         <w:rPr>
           <w:lang w:val="fr-FR"/>
         </w:rPr>
-        <w:t>administrative_court</w:t>
+        <w:t>administrative</w:t>
+      </w:r>
+      <w:proofErr w:type="gramEnd"/>
+      <w:r>
+        <w:rPr>
+          <w:lang w:val="fr-FR"/>
+        </w:rPr>
+        <w:t>_court</w:t>
       </w:r>
       <w:r>
         <w:rPr>
@@ -4355,13 +4373,27 @@
         <w:rPr>
           <w:lang w:val="en-US"/>
         </w:rPr>
-        <w:t>{% if decree_commune %}</w:t>
-      </w:r>
-      <w:r>
-        <w:rPr>
-          <w:lang w:val="en-US"/>
-        </w:rPr>
-        <w:t>{{ decree_commune_fulltext }}</w:t>
+        <w:t xml:space="preserve">{% if decree_commune </w:t>
+      </w:r>
+      <w:proofErr w:type="gramStart"/>
+      <w:r>
+        <w:rPr>
+          <w:lang w:val="en-US"/>
+        </w:rPr>
+        <w:t>%}</w:t>
+      </w:r>
+      <w:r>
+        <w:rPr>
+          <w:lang w:val="en-US"/>
+        </w:rPr>
+        <w:t>{</w:t>
+      </w:r>
+      <w:proofErr w:type="gramEnd"/>
+      <w:r>
+        <w:rPr>
+          <w:lang w:val="en-US"/>
+        </w:rPr>
+        <w:t>{ decree_commune_fulltext }}</w:t>
       </w:r>
       <w:r>
         <w:rPr>
@@ -4403,7 +4435,7 @@
 </file>
 
 <file path=word/endnotes.xml><?xml version="1.0" encoding="utf-8"?>
-<w:endnotes xmlns:wpc="http://schemas.microsoft.com/office/word/2010/wordprocessingCanvas" xmlns:cx="http://schemas.microsoft.com/office/drawing/2014/chartex" xmlns:cx1="http://schemas.microsoft.com/office/drawing/2015/9/8/chartex" xmlns:cx2="http://schemas.microsoft.com/office/drawing/2015/10/21/chartex" xmlns:cx3="http://schemas.microsoft.com/office/drawing/2016/5/9/chartex" xmlns:cx4="http://schemas.microsoft.com/office/drawing/2016/5/10/chartex" xmlns:cx5="http://schemas.microsoft.com/office/drawing/2016/5/11/chartex" xmlns:cx6="http://schemas.microsoft.com/office/drawing/2016/5/12/chartex" xmlns:cx7="http://schemas.microsoft.com/office/drawing/2016/5/13/chartex" xmlns:cx8="http://schemas.microsoft.com/office/drawing/2016/5/14/chartex" xmlns:mc="http://schemas.openxmlformats.org/markup-compatibility/2006" xmlns:aink="http://schemas.microsoft.com/office/drawing/2016/ink" xmlns:am3d="http://schemas.microsoft.com/office/drawing/2017/model3d" xmlns:o="urn:schemas-microsoft-com:office:office" xmlns:oel="http://schemas.microsoft.com/office/2019/extlst" xmlns:r="http://schemas.openxmlformats.org/officeDocument/2006/relationships" xmlns:m="http://schemas.openxmlformats.org/officeDocument/2006/math" xmlns:v="urn:schemas-microsoft-com:vml" xmlns:wp14="http://schemas.microsoft.com/office/word/2010/wordprocessingDrawing" xmlns:wp="http://schemas.openxmlformats.org/drawingml/2006/wordprocessingDrawing" xmlns:w10="urn:schemas-microsoft-com:office:word" xmlns:w="http://schemas.openxmlformats.org/wordprocessingml/2006/main" xmlns:w14="http://schemas.microsoft.com/office/word/2010/wordml" xmlns:w15="http://schemas.microsoft.com/office/word/2012/wordml" xmlns:w16cex="http://schemas.microsoft.com/office/word/2018/wordml/cex" xmlns:w16cid="http://schemas.microsoft.com/office/word/2016/wordml/cid" xmlns:w16="http://schemas.microsoft.com/office/word/2018/wordml" xmlns:w16du="http://schemas.microsoft.com/office/word/2023/wordml/word16du" xmlns:w16sdtdh="http://schemas.microsoft.com/office/word/2020/wordml/sdtdatahash" xmlns:w16se="http://schemas.microsoft.com/office/word/2015/wordml/symex" xmlns:wpg="http://schemas.microsoft.com/office/word/2010/wordprocessingGroup" xmlns:wpi="http://schemas.microsoft.com/office/word/2010/wordprocessingInk" xmlns:wne="http://schemas.microsoft.com/office/word/2006/wordml" xmlns:wps="http://schemas.microsoft.com/office/word/2010/wordprocessingShape" mc:Ignorable="w14 w15 w16se w16cid w16 w16cex w16sdtdh wp14">
+<w:endnotes xmlns:wpc="http://schemas.microsoft.com/office/word/2010/wordprocessingCanvas" xmlns:cx="http://schemas.microsoft.com/office/drawing/2014/chartex" xmlns:cx1="http://schemas.microsoft.com/office/drawing/2015/9/8/chartex" xmlns:cx2="http://schemas.microsoft.com/office/drawing/2015/10/21/chartex" xmlns:cx3="http://schemas.microsoft.com/office/drawing/2016/5/9/chartex" xmlns:cx4="http://schemas.microsoft.com/office/drawing/2016/5/10/chartex" xmlns:cx5="http://schemas.microsoft.com/office/drawing/2016/5/11/chartex" xmlns:cx6="http://schemas.microsoft.com/office/drawing/2016/5/12/chartex" xmlns:cx7="http://schemas.microsoft.com/office/drawing/2016/5/13/chartex" xmlns:cx8="http://schemas.microsoft.com/office/drawing/2016/5/14/chartex" xmlns:mc="http://schemas.openxmlformats.org/markup-compatibility/2006" xmlns:aink="http://schemas.microsoft.com/office/drawing/2016/ink" xmlns:am3d="http://schemas.microsoft.com/office/drawing/2017/model3d" xmlns:o="urn:schemas-microsoft-com:office:office" xmlns:oel="http://schemas.microsoft.com/office/2019/extlst" xmlns:r="http://schemas.openxmlformats.org/officeDocument/2006/relationships" xmlns:m="http://schemas.openxmlformats.org/officeDocument/2006/math" xmlns:v="urn:schemas-microsoft-com:vml" xmlns:wp14="http://schemas.microsoft.com/office/word/2010/wordprocessingDrawing" xmlns:wp="http://schemas.openxmlformats.org/drawingml/2006/wordprocessingDrawing" xmlns:w10="urn:schemas-microsoft-com:office:word" xmlns:w="http://schemas.openxmlformats.org/wordprocessingml/2006/main" xmlns:w14="http://schemas.microsoft.com/office/word/2010/wordml" xmlns:w15="http://schemas.microsoft.com/office/word/2012/wordml" xmlns:w16cex="http://schemas.microsoft.com/office/word/2018/wordml/cex" xmlns:w16cid="http://schemas.microsoft.com/office/word/2016/wordml/cid" xmlns:w16="http://schemas.microsoft.com/office/word/2018/wordml" xmlns:w16sdtdh="http://schemas.microsoft.com/office/word/2020/wordml/sdtdatahash" xmlns:w16se="http://schemas.microsoft.com/office/word/2015/wordml/symex" xmlns:wpg="http://schemas.microsoft.com/office/word/2010/wordprocessingGroup" xmlns:wpi="http://schemas.microsoft.com/office/word/2010/wordprocessingInk" xmlns:wne="http://schemas.microsoft.com/office/word/2006/wordml" xmlns:wps="http://schemas.microsoft.com/office/word/2010/wordprocessingShape" mc:Ignorable="w14 w15 w16se w16cid w16 w16cex w16sdtdh wp14">
   <w:endnote w:type="separator" w:id="-1">
     <w:p>
       <w:r>
@@ -4422,7 +4454,7 @@
 </file>
 
 <file path=word/footer1.xml><?xml version="1.0" encoding="utf-8"?>
-<w:ftr xmlns:wpc="http://schemas.microsoft.com/office/word/2010/wordprocessingCanvas" xmlns:cx="http://schemas.microsoft.com/office/drawing/2014/chartex" xmlns:cx1="http://schemas.microsoft.com/office/drawing/2015/9/8/chartex" xmlns:cx2="http://schemas.microsoft.com/office/drawing/2015/10/21/chartex" xmlns:cx3="http://schemas.microsoft.com/office/drawing/2016/5/9/chartex" xmlns:cx4="http://schemas.microsoft.com/office/drawing/2016/5/10/chartex" xmlns:cx5="http://schemas.microsoft.com/office/drawing/2016/5/11/chartex" xmlns:cx6="http://schemas.microsoft.com/office/drawing/2016/5/12/chartex" xmlns:cx7="http://schemas.microsoft.com/office/drawing/2016/5/13/chartex" xmlns:cx8="http://schemas.microsoft.com/office/drawing/2016/5/14/chartex" xmlns:mc="http://schemas.openxmlformats.org/markup-compatibility/2006" xmlns:aink="http://schemas.microsoft.com/office/drawing/2016/ink" xmlns:am3d="http://schemas.microsoft.com/office/drawing/2017/model3d" xmlns:o="urn:schemas-microsoft-com:office:office" xmlns:oel="http://schemas.microsoft.com/office/2019/extlst" xmlns:r="http://schemas.openxmlformats.org/officeDocument/2006/relationships" xmlns:m="http://schemas.openxmlformats.org/officeDocument/2006/math" xmlns:v="urn:schemas-microsoft-com:vml" xmlns:wp14="http://schemas.microsoft.com/office/word/2010/wordprocessingDrawing" xmlns:wp="http://schemas.openxmlformats.org/drawingml/2006/wordprocessingDrawing" xmlns:w10="urn:schemas-microsoft-com:office:word" xmlns:w="http://schemas.openxmlformats.org/wordprocessingml/2006/main" xmlns:w14="http://schemas.microsoft.com/office/word/2010/wordml" xmlns:w15="http://schemas.microsoft.com/office/word/2012/wordml" xmlns:w16cex="http://schemas.microsoft.com/office/word/2018/wordml/cex" xmlns:w16cid="http://schemas.microsoft.com/office/word/2016/wordml/cid" xmlns:w16="http://schemas.microsoft.com/office/word/2018/wordml" xmlns:w16du="http://schemas.microsoft.com/office/word/2023/wordml/word16du" xmlns:w16sdtdh="http://schemas.microsoft.com/office/word/2020/wordml/sdtdatahash" xmlns:w16se="http://schemas.microsoft.com/office/word/2015/wordml/symex" xmlns:wpg="http://schemas.microsoft.com/office/word/2010/wordprocessingGroup" xmlns:wpi="http://schemas.microsoft.com/office/word/2010/wordprocessingInk" xmlns:wne="http://schemas.microsoft.com/office/word/2006/wordml" xmlns:wps="http://schemas.microsoft.com/office/word/2010/wordprocessingShape" mc:Ignorable="w14 w15 w16se w16cid w16 w16cex w16sdtdh wp14">
+<w:ftr xmlns:wpc="http://schemas.microsoft.com/office/word/2010/wordprocessingCanvas" xmlns:cx="http://schemas.microsoft.com/office/drawing/2014/chartex" xmlns:cx1="http://schemas.microsoft.com/office/drawing/2015/9/8/chartex" xmlns:cx2="http://schemas.microsoft.com/office/drawing/2015/10/21/chartex" xmlns:cx3="http://schemas.microsoft.com/office/drawing/2016/5/9/chartex" xmlns:cx4="http://schemas.microsoft.com/office/drawing/2016/5/10/chartex" xmlns:cx5="http://schemas.microsoft.com/office/drawing/2016/5/11/chartex" xmlns:cx6="http://schemas.microsoft.com/office/drawing/2016/5/12/chartex" xmlns:cx7="http://schemas.microsoft.com/office/drawing/2016/5/13/chartex" xmlns:cx8="http://schemas.microsoft.com/office/drawing/2016/5/14/chartex" xmlns:mc="http://schemas.openxmlformats.org/markup-compatibility/2006" xmlns:aink="http://schemas.microsoft.com/office/drawing/2016/ink" xmlns:am3d="http://schemas.microsoft.com/office/drawing/2017/model3d" xmlns:o="urn:schemas-microsoft-com:office:office" xmlns:oel="http://schemas.microsoft.com/office/2019/extlst" xmlns:r="http://schemas.openxmlformats.org/officeDocument/2006/relationships" xmlns:m="http://schemas.openxmlformats.org/officeDocument/2006/math" xmlns:v="urn:schemas-microsoft-com:vml" xmlns:wp14="http://schemas.microsoft.com/office/word/2010/wordprocessingDrawing" xmlns:wp="http://schemas.openxmlformats.org/drawingml/2006/wordprocessingDrawing" xmlns:w10="urn:schemas-microsoft-com:office:word" xmlns:w="http://schemas.openxmlformats.org/wordprocessingml/2006/main" xmlns:w14="http://schemas.microsoft.com/office/word/2010/wordml" xmlns:w15="http://schemas.microsoft.com/office/word/2012/wordml" xmlns:w16cex="http://schemas.microsoft.com/office/word/2018/wordml/cex" xmlns:w16cid="http://schemas.microsoft.com/office/word/2016/wordml/cid" xmlns:w16="http://schemas.microsoft.com/office/word/2018/wordml" xmlns:w16sdtdh="http://schemas.microsoft.com/office/word/2020/wordml/sdtdatahash" xmlns:w16se="http://schemas.microsoft.com/office/word/2015/wordml/symex" xmlns:wpg="http://schemas.microsoft.com/office/word/2010/wordprocessingGroup" xmlns:wpi="http://schemas.microsoft.com/office/word/2010/wordprocessingInk" xmlns:wne="http://schemas.microsoft.com/office/word/2006/wordml" xmlns:wps="http://schemas.microsoft.com/office/word/2010/wordprocessingShape" mc:Ignorable="w14 w15 w16se w16cid w16 w16cex w16sdtdh wp14">
   <w:p>
     <w:pPr>
       <w:pStyle w:val="HeaderFooter"/>
@@ -4432,7 +4464,7 @@
 </file>
 
 <file path=word/footnotes.xml><?xml version="1.0" encoding="utf-8"?>
-<w:footnotes xmlns:wpc="http://schemas.microsoft.com/office/word/2010/wordprocessingCanvas" xmlns:cx="http://schemas.microsoft.com/office/drawing/2014/chartex" xmlns:cx1="http://schemas.microsoft.com/office/drawing/2015/9/8/chartex" xmlns:cx2="http://schemas.microsoft.com/office/drawing/2015/10/21/chartex" xmlns:cx3="http://schemas.microsoft.com/office/drawing/2016/5/9/chartex" xmlns:cx4="http://schemas.microsoft.com/office/drawing/2016/5/10/chartex" xmlns:cx5="http://schemas.microsoft.com/office/drawing/2016/5/11/chartex" xmlns:cx6="http://schemas.microsoft.com/office/drawing/2016/5/12/chartex" xmlns:cx7="http://schemas.microsoft.com/office/drawing/2016/5/13/chartex" xmlns:cx8="http://schemas.microsoft.com/office/drawing/2016/5/14/chartex" xmlns:mc="http://schemas.openxmlformats.org/markup-compatibility/2006" xmlns:aink="http://schemas.microsoft.com/office/drawing/2016/ink" xmlns:am3d="http://schemas.microsoft.com/office/drawing/2017/model3d" xmlns:o="urn:schemas-microsoft-com:office:office" xmlns:oel="http://schemas.microsoft.com/office/2019/extlst" xmlns:r="http://schemas.openxmlformats.org/officeDocument/2006/relationships" xmlns:m="http://schemas.openxmlformats.org/officeDocument/2006/math" xmlns:v="urn:schemas-microsoft-com:vml" xmlns:wp14="http://schemas.microsoft.com/office/word/2010/wordprocessingDrawing" xmlns:wp="http://schemas.openxmlformats.org/drawingml/2006/wordprocessingDrawing" xmlns:w10="urn:schemas-microsoft-com:office:word" xmlns:w="http://schemas.openxmlformats.org/wordprocessingml/2006/main" xmlns:w14="http://schemas.microsoft.com/office/word/2010/wordml" xmlns:w15="http://schemas.microsoft.com/office/word/2012/wordml" xmlns:w16cex="http://schemas.microsoft.com/office/word/2018/wordml/cex" xmlns:w16cid="http://schemas.microsoft.com/office/word/2016/wordml/cid" xmlns:w16="http://schemas.microsoft.com/office/word/2018/wordml" xmlns:w16du="http://schemas.microsoft.com/office/word/2023/wordml/word16du" xmlns:w16sdtdh="http://schemas.microsoft.com/office/word/2020/wordml/sdtdatahash" xmlns:w16se="http://schemas.microsoft.com/office/word/2015/wordml/symex" xmlns:wpg="http://schemas.microsoft.com/office/word/2010/wordprocessingGroup" xmlns:wpi="http://schemas.microsoft.com/office/word/2010/wordprocessingInk" xmlns:wne="http://schemas.microsoft.com/office/word/2006/wordml" xmlns:wps="http://schemas.microsoft.com/office/word/2010/wordprocessingShape" mc:Ignorable="w14 w15 w16se w16cid w16 w16cex w16sdtdh wp14">
+<w:footnotes xmlns:wpc="http://schemas.microsoft.com/office/word/2010/wordprocessingCanvas" xmlns:cx="http://schemas.microsoft.com/office/drawing/2014/chartex" xmlns:cx1="http://schemas.microsoft.com/office/drawing/2015/9/8/chartex" xmlns:cx2="http://schemas.microsoft.com/office/drawing/2015/10/21/chartex" xmlns:cx3="http://schemas.microsoft.com/office/drawing/2016/5/9/chartex" xmlns:cx4="http://schemas.microsoft.com/office/drawing/2016/5/10/chartex" xmlns:cx5="http://schemas.microsoft.com/office/drawing/2016/5/11/chartex" xmlns:cx6="http://schemas.microsoft.com/office/drawing/2016/5/12/chartex" xmlns:cx7="http://schemas.microsoft.com/office/drawing/2016/5/13/chartex" xmlns:cx8="http://schemas.microsoft.com/office/drawing/2016/5/14/chartex" xmlns:mc="http://schemas.openxmlformats.org/markup-compatibility/2006" xmlns:aink="http://schemas.microsoft.com/office/drawing/2016/ink" xmlns:am3d="http://schemas.microsoft.com/office/drawing/2017/model3d" xmlns:o="urn:schemas-microsoft-com:office:office" xmlns:oel="http://schemas.microsoft.com/office/2019/extlst" xmlns:r="http://schemas.openxmlformats.org/officeDocument/2006/relationships" xmlns:m="http://schemas.openxmlformats.org/officeDocument/2006/math" xmlns:v="urn:schemas-microsoft-com:vml" xmlns:wp14="http://schemas.microsoft.com/office/word/2010/wordprocessingDrawing" xmlns:wp="http://schemas.openxmlformats.org/drawingml/2006/wordprocessingDrawing" xmlns:w10="urn:schemas-microsoft-com:office:word" xmlns:w="http://schemas.openxmlformats.org/wordprocessingml/2006/main" xmlns:w14="http://schemas.microsoft.com/office/word/2010/wordml" xmlns:w15="http://schemas.microsoft.com/office/word/2012/wordml" xmlns:w16cex="http://schemas.microsoft.com/office/word/2018/wordml/cex" xmlns:w16cid="http://schemas.microsoft.com/office/word/2016/wordml/cid" xmlns:w16="http://schemas.microsoft.com/office/word/2018/wordml" xmlns:w16sdtdh="http://schemas.microsoft.com/office/word/2020/wordml/sdtdatahash" xmlns:w16se="http://schemas.microsoft.com/office/word/2015/wordml/symex" xmlns:wpg="http://schemas.microsoft.com/office/word/2010/wordprocessingGroup" xmlns:wpi="http://schemas.microsoft.com/office/word/2010/wordprocessingInk" xmlns:wne="http://schemas.microsoft.com/office/word/2006/wordml" xmlns:wps="http://schemas.microsoft.com/office/word/2010/wordprocessingShape" mc:Ignorable="w14 w15 w16se w16cid w16 w16cex w16sdtdh wp14">
   <w:footnote w:type="separator" w:id="-1">
     <w:p>
       <w:r>
@@ -4451,7 +4483,7 @@
 </file>
 
 <file path=word/header1.xml><?xml version="1.0" encoding="utf-8"?>
-<w:hdr xmlns:wpc="http://schemas.microsoft.com/office/word/2010/wordprocessingCanvas" xmlns:cx="http://schemas.microsoft.com/office/drawing/2014/chartex" xmlns:cx1="http://schemas.microsoft.com/office/drawing/2015/9/8/chartex" xmlns:cx2="http://schemas.microsoft.com/office/drawing/2015/10/21/chartex" xmlns:cx3="http://schemas.microsoft.com/office/drawing/2016/5/9/chartex" xmlns:cx4="http://schemas.microsoft.com/office/drawing/2016/5/10/chartex" xmlns:cx5="http://schemas.microsoft.com/office/drawing/2016/5/11/chartex" xmlns:cx6="http://schemas.microsoft.com/office/drawing/2016/5/12/chartex" xmlns:cx7="http://schemas.microsoft.com/office/drawing/2016/5/13/chartex" xmlns:cx8="http://schemas.microsoft.com/office/drawing/2016/5/14/chartex" xmlns:mc="http://schemas.openxmlformats.org/markup-compatibility/2006" xmlns:aink="http://schemas.microsoft.com/office/drawing/2016/ink" xmlns:am3d="http://schemas.microsoft.com/office/drawing/2017/model3d" xmlns:o="urn:schemas-microsoft-com:office:office" xmlns:oel="http://schemas.microsoft.com/office/2019/extlst" xmlns:r="http://schemas.openxmlformats.org/officeDocument/2006/relationships" xmlns:m="http://schemas.openxmlformats.org/officeDocument/2006/math" xmlns:v="urn:schemas-microsoft-com:vml" xmlns:wp14="http://schemas.microsoft.com/office/word/2010/wordprocessingDrawing" xmlns:wp="http://schemas.openxmlformats.org/drawingml/2006/wordprocessingDrawing" xmlns:w10="urn:schemas-microsoft-com:office:word" xmlns:w="http://schemas.openxmlformats.org/wordprocessingml/2006/main" xmlns:w14="http://schemas.microsoft.com/office/word/2010/wordml" xmlns:w15="http://schemas.microsoft.com/office/word/2012/wordml" xmlns:w16cex="http://schemas.microsoft.com/office/word/2018/wordml/cex" xmlns:w16cid="http://schemas.microsoft.com/office/word/2016/wordml/cid" xmlns:w16="http://schemas.microsoft.com/office/word/2018/wordml" xmlns:w16du="http://schemas.microsoft.com/office/word/2023/wordml/word16du" xmlns:w16sdtdh="http://schemas.microsoft.com/office/word/2020/wordml/sdtdatahash" xmlns:w16se="http://schemas.microsoft.com/office/word/2015/wordml/symex" xmlns:wpg="http://schemas.microsoft.com/office/word/2010/wordprocessingGroup" xmlns:wpi="http://schemas.microsoft.com/office/word/2010/wordprocessingInk" xmlns:wne="http://schemas.microsoft.com/office/word/2006/wordml" xmlns:wps="http://schemas.microsoft.com/office/word/2010/wordprocessingShape" mc:Ignorable="w14 w15 w16se w16cid w16 w16cex w16sdtdh wp14">
+<w:hdr xmlns:wpc="http://schemas.microsoft.com/office/word/2010/wordprocessingCanvas" xmlns:cx="http://schemas.microsoft.com/office/drawing/2014/chartex" xmlns:cx1="http://schemas.microsoft.com/office/drawing/2015/9/8/chartex" xmlns:cx2="http://schemas.microsoft.com/office/drawing/2015/10/21/chartex" xmlns:cx3="http://schemas.microsoft.com/office/drawing/2016/5/9/chartex" xmlns:cx4="http://schemas.microsoft.com/office/drawing/2016/5/10/chartex" xmlns:cx5="http://schemas.microsoft.com/office/drawing/2016/5/11/chartex" xmlns:cx6="http://schemas.microsoft.com/office/drawing/2016/5/12/chartex" xmlns:cx7="http://schemas.microsoft.com/office/drawing/2016/5/13/chartex" xmlns:cx8="http://schemas.microsoft.com/office/drawing/2016/5/14/chartex" xmlns:mc="http://schemas.openxmlformats.org/markup-compatibility/2006" xmlns:aink="http://schemas.microsoft.com/office/drawing/2016/ink" xmlns:am3d="http://schemas.microsoft.com/office/drawing/2017/model3d" xmlns:o="urn:schemas-microsoft-com:office:office" xmlns:oel="http://schemas.microsoft.com/office/2019/extlst" xmlns:r="http://schemas.openxmlformats.org/officeDocument/2006/relationships" xmlns:m="http://schemas.openxmlformats.org/officeDocument/2006/math" xmlns:v="urn:schemas-microsoft-com:vml" xmlns:wp14="http://schemas.microsoft.com/office/word/2010/wordprocessingDrawing" xmlns:wp="http://schemas.openxmlformats.org/drawingml/2006/wordprocessingDrawing" xmlns:w10="urn:schemas-microsoft-com:office:word" xmlns:w="http://schemas.openxmlformats.org/wordprocessingml/2006/main" xmlns:w14="http://schemas.microsoft.com/office/word/2010/wordml" xmlns:w15="http://schemas.microsoft.com/office/word/2012/wordml" xmlns:w16cex="http://schemas.microsoft.com/office/word/2018/wordml/cex" xmlns:w16cid="http://schemas.microsoft.com/office/word/2016/wordml/cid" xmlns:w16="http://schemas.microsoft.com/office/word/2018/wordml" xmlns:w16sdtdh="http://schemas.microsoft.com/office/word/2020/wordml/sdtdatahash" xmlns:w16se="http://schemas.microsoft.com/office/word/2015/wordml/symex" xmlns:wpg="http://schemas.microsoft.com/office/word/2010/wordprocessingGroup" xmlns:wpi="http://schemas.microsoft.com/office/word/2010/wordprocessingInk" xmlns:wne="http://schemas.microsoft.com/office/word/2006/wordml" xmlns:wps="http://schemas.microsoft.com/office/word/2010/wordprocessingShape" mc:Ignorable="w14 w15 w16se w16cid w16 w16cex w16sdtdh wp14">
   <w:p>
     <w:pPr>
       <w:pStyle w:val="HeaderFooter"/>

</xml_diff>